<commit_message>
hoàn thành documentation, loại bỏ bớt file thừa, thêm cột ngày phản hồi vào phần phản hồi
</commit_message>
<xml_diff>
--- a/documentation/Excellent Coaching Vietnam.docx
+++ b/documentation/Excellent Coaching Vietnam.docx
@@ -566,7 +566,7 @@
         </w:rPr>
         <w:fldChar w:fldCharType="separate"/>
       </w:r>
-      <w:hyperlink w:anchor="_Toc67391723" w:history="1">
+      <w:hyperlink w:anchor="_Toc67437432" w:history="1">
         <w:r>
           <w:rPr>
             <w:rStyle w:val="Hyperlink"/>
@@ -606,7 +606,7 @@
           <w:rPr>
             <w:webHidden/>
           </w:rPr>
-          <w:instrText xml:space="preserve"> PAGEREF _Toc67391723 \h </w:instrText>
+          <w:instrText xml:space="preserve"> PAGEREF _Toc67437432 \h </w:instrText>
         </w:r>
         <w:r>
           <w:rPr>
@@ -649,7 +649,7 @@
           <w:lang w:val="en-GB" w:eastAsia="en-GB"/>
         </w:rPr>
       </w:pPr>
-      <w:hyperlink w:anchor="_Toc67391724" w:history="1">
+      <w:hyperlink w:anchor="_Toc67437433" w:history="1">
         <w:r>
           <w:rPr>
             <w:rStyle w:val="Hyperlink"/>
@@ -694,7 +694,7 @@
             <w:noProof/>
             <w:webHidden/>
           </w:rPr>
-          <w:instrText xml:space="preserve"> PAGEREF _Toc67391724 \h </w:instrText>
+          <w:instrText xml:space="preserve"> PAGEREF _Toc67437433 \h </w:instrText>
         </w:r>
         <w:r>
           <w:rPr>
@@ -741,7 +741,7 @@
           <w:lang w:val="en-GB" w:eastAsia="en-GB"/>
         </w:rPr>
       </w:pPr>
-      <w:hyperlink w:anchor="_Toc67391725" w:history="1">
+      <w:hyperlink w:anchor="_Toc67437434" w:history="1">
         <w:r>
           <w:rPr>
             <w:rStyle w:val="Hyperlink"/>
@@ -786,7 +786,7 @@
             <w:noProof/>
             <w:webHidden/>
           </w:rPr>
-          <w:instrText xml:space="preserve"> PAGEREF _Toc67391725 \h </w:instrText>
+          <w:instrText xml:space="preserve"> PAGEREF _Toc67437434 \h </w:instrText>
         </w:r>
         <w:r>
           <w:rPr>
@@ -833,7 +833,7 @@
           <w:lang w:val="en-GB" w:eastAsia="en-GB"/>
         </w:rPr>
       </w:pPr>
-      <w:hyperlink w:anchor="_Toc67391726" w:history="1">
+      <w:hyperlink w:anchor="_Toc67437435" w:history="1">
         <w:r>
           <w:rPr>
             <w:rStyle w:val="Hyperlink"/>
@@ -878,7 +878,7 @@
             <w:noProof/>
             <w:webHidden/>
           </w:rPr>
-          <w:instrText xml:space="preserve"> PAGEREF _Toc67391726 \h </w:instrText>
+          <w:instrText xml:space="preserve"> PAGEREF _Toc67437435 \h </w:instrText>
         </w:r>
         <w:r>
           <w:rPr>
@@ -925,7 +925,7 @@
           <w:lang w:val="en-GB" w:eastAsia="en-GB"/>
         </w:rPr>
       </w:pPr>
-      <w:hyperlink w:anchor="_Toc67391727" w:history="1">
+      <w:hyperlink w:anchor="_Toc67437436" w:history="1">
         <w:r>
           <w:rPr>
             <w:rStyle w:val="Hyperlink"/>
@@ -970,7 +970,7 @@
             <w:noProof/>
             <w:webHidden/>
           </w:rPr>
-          <w:instrText xml:space="preserve"> PAGEREF _Toc67391727 \h </w:instrText>
+          <w:instrText xml:space="preserve"> PAGEREF _Toc67437436 \h </w:instrText>
         </w:r>
         <w:r>
           <w:rPr>
@@ -1017,7 +1017,7 @@
           <w:lang w:val="en-GB" w:eastAsia="en-GB"/>
         </w:rPr>
       </w:pPr>
-      <w:hyperlink w:anchor="_Toc67391728" w:history="1">
+      <w:hyperlink w:anchor="_Toc67437437" w:history="1">
         <w:r>
           <w:rPr>
             <w:rStyle w:val="Hyperlink"/>
@@ -1062,7 +1062,7 @@
             <w:noProof/>
             <w:webHidden/>
           </w:rPr>
-          <w:instrText xml:space="preserve"> PAGEREF _Toc67391728 \h </w:instrText>
+          <w:instrText xml:space="preserve"> PAGEREF _Toc67437437 \h </w:instrText>
         </w:r>
         <w:r>
           <w:rPr>
@@ -1105,7 +1105,7 @@
           <w:lang w:val="en-GB" w:eastAsia="en-GB"/>
         </w:rPr>
       </w:pPr>
-      <w:hyperlink w:anchor="_Toc67391729" w:history="1">
+      <w:hyperlink w:anchor="_Toc67437438" w:history="1">
         <w:r>
           <w:rPr>
             <w:rStyle w:val="Hyperlink"/>
@@ -1145,7 +1145,7 @@
           <w:rPr>
             <w:webHidden/>
           </w:rPr>
-          <w:instrText xml:space="preserve"> PAGEREF _Toc67391729 \h </w:instrText>
+          <w:instrText xml:space="preserve"> PAGEREF _Toc67437438 \h </w:instrText>
         </w:r>
         <w:r>
           <w:rPr>
@@ -1188,7 +1188,7 @@
           <w:lang w:val="en-GB" w:eastAsia="en-GB"/>
         </w:rPr>
       </w:pPr>
-      <w:hyperlink w:anchor="_Toc67391730" w:history="1">
+      <w:hyperlink w:anchor="_Toc67437439" w:history="1">
         <w:r>
           <w:rPr>
             <w:rStyle w:val="Hyperlink"/>
@@ -1233,7 +1233,7 @@
             <w:noProof/>
             <w:webHidden/>
           </w:rPr>
-          <w:instrText xml:space="preserve"> PAGEREF _Toc67391730 \h </w:instrText>
+          <w:instrText xml:space="preserve"> PAGEREF _Toc67437439 \h </w:instrText>
         </w:r>
         <w:r>
           <w:rPr>
@@ -1280,7 +1280,7 @@
           <w:lang w:val="en-GB" w:eastAsia="en-GB"/>
         </w:rPr>
       </w:pPr>
-      <w:hyperlink w:anchor="_Toc67391731" w:history="1">
+      <w:hyperlink w:anchor="_Toc67437440" w:history="1">
         <w:r>
           <w:rPr>
             <w:rStyle w:val="Hyperlink"/>
@@ -1325,7 +1325,7 @@
             <w:noProof/>
             <w:webHidden/>
           </w:rPr>
-          <w:instrText xml:space="preserve"> PAGEREF _Toc67391731 \h </w:instrText>
+          <w:instrText xml:space="preserve"> PAGEREF _Toc67437440 \h </w:instrText>
         </w:r>
         <w:r>
           <w:rPr>
@@ -1372,7 +1372,7 @@
           <w:lang w:val="en-GB" w:eastAsia="en-GB"/>
         </w:rPr>
       </w:pPr>
-      <w:hyperlink w:anchor="_Toc67391732" w:history="1">
+      <w:hyperlink w:anchor="_Toc67437441" w:history="1">
         <w:r>
           <w:rPr>
             <w:rStyle w:val="Hyperlink"/>
@@ -1419,7 +1419,7 @@
             <w:noProof/>
             <w:webHidden/>
           </w:rPr>
-          <w:instrText xml:space="preserve"> PAGEREF _Toc67391732 \h </w:instrText>
+          <w:instrText xml:space="preserve"> PAGEREF _Toc67437441 \h </w:instrText>
         </w:r>
         <w:r>
           <w:rPr>
@@ -1466,7 +1466,7 @@
           <w:lang w:val="en-GB" w:eastAsia="en-GB"/>
         </w:rPr>
       </w:pPr>
-      <w:hyperlink w:anchor="_Toc67391733" w:history="1">
+      <w:hyperlink w:anchor="_Toc67437442" w:history="1">
         <w:r>
           <w:rPr>
             <w:rStyle w:val="Hyperlink"/>
@@ -1513,7 +1513,7 @@
             <w:noProof/>
             <w:webHidden/>
           </w:rPr>
-          <w:instrText xml:space="preserve"> PAGEREF _Toc67391733 \h </w:instrText>
+          <w:instrText xml:space="preserve"> PAGEREF _Toc67437442 \h </w:instrText>
         </w:r>
         <w:r>
           <w:rPr>
@@ -1556,7 +1556,7 @@
           <w:lang w:val="en-GB" w:eastAsia="en-GB"/>
         </w:rPr>
       </w:pPr>
-      <w:hyperlink w:anchor="_Toc67391734" w:history="1">
+      <w:hyperlink w:anchor="_Toc67437443" w:history="1">
         <w:r>
           <w:rPr>
             <w:rStyle w:val="Hyperlink"/>
@@ -1596,7 +1596,7 @@
           <w:rPr>
             <w:webHidden/>
           </w:rPr>
-          <w:instrText xml:space="preserve"> PAGEREF _Toc67391734 \h </w:instrText>
+          <w:instrText xml:space="preserve"> PAGEREF _Toc67437443 \h </w:instrText>
         </w:r>
         <w:r>
           <w:rPr>
@@ -1639,7 +1639,7 @@
           <w:lang w:val="en-GB" w:eastAsia="en-GB"/>
         </w:rPr>
       </w:pPr>
-      <w:hyperlink w:anchor="_Toc67391735" w:history="1">
+      <w:hyperlink w:anchor="_Toc67437444" w:history="1">
         <w:r>
           <w:rPr>
             <w:rStyle w:val="Hyperlink"/>
@@ -1684,7 +1684,7 @@
             <w:noProof/>
             <w:webHidden/>
           </w:rPr>
-          <w:instrText xml:space="preserve"> PAGEREF _Toc67391735 \h </w:instrText>
+          <w:instrText xml:space="preserve"> PAGEREF _Toc67437444 \h </w:instrText>
         </w:r>
         <w:r>
           <w:rPr>
@@ -1731,7 +1731,7 @@
           <w:lang w:val="en-GB" w:eastAsia="en-GB"/>
         </w:rPr>
       </w:pPr>
-      <w:hyperlink w:anchor="_Toc67391736" w:history="1">
+      <w:hyperlink w:anchor="_Toc67437445" w:history="1">
         <w:r>
           <w:rPr>
             <w:rStyle w:val="Hyperlink"/>
@@ -1776,7 +1776,7 @@
             <w:noProof/>
             <w:webHidden/>
           </w:rPr>
-          <w:instrText xml:space="preserve"> PAGEREF _Toc67391736 \h </w:instrText>
+          <w:instrText xml:space="preserve"> PAGEREF _Toc67437445 \h </w:instrText>
         </w:r>
         <w:r>
           <w:rPr>
@@ -1796,7 +1796,7 @@
             <w:noProof/>
             <w:webHidden/>
           </w:rPr>
-          <w:t>10</w:t>
+          <w:t>14</w:t>
         </w:r>
         <w:r>
           <w:rPr>
@@ -1822,7 +1822,7 @@
           <w:lang w:val="en-GB" w:eastAsia="en-GB"/>
         </w:rPr>
       </w:pPr>
-      <w:hyperlink w:anchor="_Toc67391737" w:history="1">
+      <w:hyperlink w:anchor="_Toc67437446" w:history="1">
         <w:r>
           <w:rPr>
             <w:rStyle w:val="Hyperlink"/>
@@ -1849,7 +1849,7 @@
             <w:noProof/>
             <w:webHidden/>
           </w:rPr>
-          <w:instrText xml:space="preserve"> PAGEREF _Toc67391737 \h </w:instrText>
+          <w:instrText xml:space="preserve"> PAGEREF _Toc67437446 \h </w:instrText>
         </w:r>
         <w:r>
           <w:rPr>
@@ -1869,7 +1869,7 @@
             <w:noProof/>
             <w:webHidden/>
           </w:rPr>
-          <w:t>10</w:t>
+          <w:t>14</w:t>
         </w:r>
         <w:r>
           <w:rPr>
@@ -1895,7 +1895,7 @@
           <w:lang w:val="en-GB" w:eastAsia="en-GB"/>
         </w:rPr>
       </w:pPr>
-      <w:hyperlink w:anchor="_Toc67391738" w:history="1">
+      <w:hyperlink w:anchor="_Toc67437447" w:history="1">
         <w:r>
           <w:rPr>
             <w:rStyle w:val="Hyperlink"/>
@@ -1922,7 +1922,7 @@
             <w:noProof/>
             <w:webHidden/>
           </w:rPr>
-          <w:instrText xml:space="preserve"> PAGEREF _Toc67391738 \h </w:instrText>
+          <w:instrText xml:space="preserve"> PAGEREF _Toc67437447 \h </w:instrText>
         </w:r>
         <w:r>
           <w:rPr>
@@ -1942,7 +1942,7 @@
             <w:noProof/>
             <w:webHidden/>
           </w:rPr>
-          <w:t>10</w:t>
+          <w:t>14</w:t>
         </w:r>
         <w:r>
           <w:rPr>
@@ -1968,7 +1968,7 @@
           <w:lang w:val="en-GB" w:eastAsia="en-GB"/>
         </w:rPr>
       </w:pPr>
-      <w:hyperlink w:anchor="_Toc67391739" w:history="1">
+      <w:hyperlink w:anchor="_Toc67437448" w:history="1">
         <w:r>
           <w:rPr>
             <w:rStyle w:val="Hyperlink"/>
@@ -1995,7 +1995,7 @@
             <w:noProof/>
             <w:webHidden/>
           </w:rPr>
-          <w:instrText xml:space="preserve"> PAGEREF _Toc67391739 \h </w:instrText>
+          <w:instrText xml:space="preserve"> PAGEREF _Toc67437448 \h </w:instrText>
         </w:r>
         <w:r>
           <w:rPr>
@@ -2015,7 +2015,7 @@
             <w:noProof/>
             <w:webHidden/>
           </w:rPr>
-          <w:t>10</w:t>
+          <w:t>14</w:t>
         </w:r>
         <w:r>
           <w:rPr>
@@ -2041,7 +2041,7 @@
           <w:lang w:val="en-GB" w:eastAsia="en-GB"/>
         </w:rPr>
       </w:pPr>
-      <w:hyperlink w:anchor="_Toc67391740" w:history="1">
+      <w:hyperlink w:anchor="_Toc67437449" w:history="1">
         <w:r>
           <w:rPr>
             <w:rStyle w:val="Hyperlink"/>
@@ -2068,7 +2068,7 @@
             <w:noProof/>
             <w:webHidden/>
           </w:rPr>
-          <w:instrText xml:space="preserve"> PAGEREF _Toc67391740 \h </w:instrText>
+          <w:instrText xml:space="preserve"> PAGEREF _Toc67437449 \h </w:instrText>
         </w:r>
         <w:r>
           <w:rPr>
@@ -2088,7 +2088,7 @@
             <w:noProof/>
             <w:webHidden/>
           </w:rPr>
-          <w:t>11</w:t>
+          <w:t>14</w:t>
         </w:r>
         <w:r>
           <w:rPr>
@@ -2114,7 +2114,7 @@
           <w:lang w:val="en-GB" w:eastAsia="en-GB"/>
         </w:rPr>
       </w:pPr>
-      <w:hyperlink w:anchor="_Toc67391741" w:history="1">
+      <w:hyperlink w:anchor="_Toc67437450" w:history="1">
         <w:r>
           <w:rPr>
             <w:rStyle w:val="Hyperlink"/>
@@ -2141,7 +2141,7 @@
             <w:noProof/>
             <w:webHidden/>
           </w:rPr>
-          <w:instrText xml:space="preserve"> PAGEREF _Toc67391741 \h </w:instrText>
+          <w:instrText xml:space="preserve"> PAGEREF _Toc67437450 \h </w:instrText>
         </w:r>
         <w:r>
           <w:rPr>
@@ -2161,7 +2161,7 @@
             <w:noProof/>
             <w:webHidden/>
           </w:rPr>
-          <w:t>11</w:t>
+          <w:t>14</w:t>
         </w:r>
         <w:r>
           <w:rPr>
@@ -2187,7 +2187,7 @@
           <w:lang w:val="en-GB" w:eastAsia="en-GB"/>
         </w:rPr>
       </w:pPr>
-      <w:hyperlink w:anchor="_Toc67391742" w:history="1">
+      <w:hyperlink w:anchor="_Toc67437451" w:history="1">
         <w:r>
           <w:rPr>
             <w:rStyle w:val="Hyperlink"/>
@@ -2214,7 +2214,7 @@
             <w:noProof/>
             <w:webHidden/>
           </w:rPr>
-          <w:instrText xml:space="preserve"> PAGEREF _Toc67391742 \h </w:instrText>
+          <w:instrText xml:space="preserve"> PAGEREF _Toc67437451 \h </w:instrText>
         </w:r>
         <w:r>
           <w:rPr>
@@ -2234,7 +2234,7 @@
             <w:noProof/>
             <w:webHidden/>
           </w:rPr>
-          <w:t>11</w:t>
+          <w:t>15</w:t>
         </w:r>
         <w:r>
           <w:rPr>
@@ -2260,7 +2260,7 @@
           <w:lang w:val="en-GB" w:eastAsia="en-GB"/>
         </w:rPr>
       </w:pPr>
-      <w:hyperlink w:anchor="_Toc67391743" w:history="1">
+      <w:hyperlink w:anchor="_Toc67437452" w:history="1">
         <w:r>
           <w:rPr>
             <w:rStyle w:val="Hyperlink"/>
@@ -2287,7 +2287,7 @@
             <w:noProof/>
             <w:webHidden/>
           </w:rPr>
-          <w:instrText xml:space="preserve"> PAGEREF _Toc67391743 \h </w:instrText>
+          <w:instrText xml:space="preserve"> PAGEREF _Toc67437452 \h </w:instrText>
         </w:r>
         <w:r>
           <w:rPr>
@@ -2307,7 +2307,7 @@
             <w:noProof/>
             <w:webHidden/>
           </w:rPr>
-          <w:t>12</w:t>
+          <w:t>15</w:t>
         </w:r>
         <w:r>
           <w:rPr>
@@ -2333,7 +2333,7 @@
           <w:lang w:val="en-GB" w:eastAsia="en-GB"/>
         </w:rPr>
       </w:pPr>
-      <w:hyperlink w:anchor="_Toc67391744" w:history="1">
+      <w:hyperlink w:anchor="_Toc67437453" w:history="1">
         <w:r>
           <w:rPr>
             <w:rStyle w:val="Hyperlink"/>
@@ -2368,7 +2368,7 @@
             <w:noProof/>
             <w:webHidden/>
           </w:rPr>
-          <w:instrText xml:space="preserve"> PAGEREF _Toc67391744 \h </w:instrText>
+          <w:instrText xml:space="preserve"> PAGEREF _Toc67437453 \h </w:instrText>
         </w:r>
         <w:r>
           <w:rPr>
@@ -2388,7 +2388,7 @@
             <w:noProof/>
             <w:webHidden/>
           </w:rPr>
-          <w:t>13</w:t>
+          <w:t>16</w:t>
         </w:r>
         <w:r>
           <w:rPr>
@@ -2415,7 +2415,7 @@
           <w:lang w:val="en-GB" w:eastAsia="en-GB"/>
         </w:rPr>
       </w:pPr>
-      <w:hyperlink w:anchor="_Toc67391745" w:history="1">
+      <w:hyperlink w:anchor="_Toc67437454" w:history="1">
         <w:r>
           <w:rPr>
             <w:rStyle w:val="Hyperlink"/>
@@ -2460,7 +2460,7 @@
             <w:noProof/>
             <w:webHidden/>
           </w:rPr>
-          <w:instrText xml:space="preserve"> PAGEREF _Toc67391745 \h </w:instrText>
+          <w:instrText xml:space="preserve"> PAGEREF _Toc67437454 \h </w:instrText>
         </w:r>
         <w:r>
           <w:rPr>
@@ -2480,7 +2480,7 @@
             <w:noProof/>
             <w:webHidden/>
           </w:rPr>
-          <w:t>13</w:t>
+          <w:t>17</w:t>
         </w:r>
         <w:r>
           <w:rPr>
@@ -2507,7 +2507,7 @@
           <w:lang w:val="en-GB" w:eastAsia="en-GB"/>
         </w:rPr>
       </w:pPr>
-      <w:hyperlink w:anchor="_Toc67391746" w:history="1">
+      <w:hyperlink w:anchor="_Toc67437455" w:history="1">
         <w:r>
           <w:rPr>
             <w:rStyle w:val="Hyperlink"/>
@@ -2560,7 +2560,7 @@
             <w:noProof/>
             <w:webHidden/>
           </w:rPr>
-          <w:instrText xml:space="preserve"> PAGEREF _Toc67391746 \h </w:instrText>
+          <w:instrText xml:space="preserve"> PAGEREF _Toc67437455 \h </w:instrText>
         </w:r>
         <w:r>
           <w:rPr>
@@ -2580,7 +2580,7 @@
             <w:noProof/>
             <w:webHidden/>
           </w:rPr>
-          <w:t>13</w:t>
+          <w:t>17</w:t>
         </w:r>
         <w:r>
           <w:rPr>
@@ -2607,7 +2607,7 @@
           <w:lang w:val="en-GB" w:eastAsia="en-GB"/>
         </w:rPr>
       </w:pPr>
-      <w:hyperlink w:anchor="_Toc67391747" w:history="1">
+      <w:hyperlink w:anchor="_Toc67437456" w:history="1">
         <w:r>
           <w:rPr>
             <w:rStyle w:val="Hyperlink"/>
@@ -2660,7 +2660,7 @@
             <w:noProof/>
             <w:webHidden/>
           </w:rPr>
-          <w:instrText xml:space="preserve"> PAGEREF _Toc67391747 \h </w:instrText>
+          <w:instrText xml:space="preserve"> PAGEREF _Toc67437456 \h </w:instrText>
         </w:r>
         <w:r>
           <w:rPr>
@@ -2680,7 +2680,7 @@
             <w:noProof/>
             <w:webHidden/>
           </w:rPr>
-          <w:t>14</w:t>
+          <w:t>17</w:t>
         </w:r>
         <w:r>
           <w:rPr>
@@ -2707,7 +2707,7 @@
           <w:lang w:val="en-GB" w:eastAsia="en-GB"/>
         </w:rPr>
       </w:pPr>
-      <w:hyperlink w:anchor="_Toc67391748" w:history="1">
+      <w:hyperlink w:anchor="_Toc67437457" w:history="1">
         <w:r>
           <w:rPr>
             <w:rStyle w:val="Hyperlink"/>
@@ -2752,7 +2752,7 @@
             <w:noProof/>
             <w:webHidden/>
           </w:rPr>
-          <w:instrText xml:space="preserve"> PAGEREF _Toc67391748 \h </w:instrText>
+          <w:instrText xml:space="preserve"> PAGEREF _Toc67437457 \h </w:instrText>
         </w:r>
         <w:r>
           <w:rPr>
@@ -2772,7 +2772,7 @@
             <w:noProof/>
             <w:webHidden/>
           </w:rPr>
-          <w:t>14</w:t>
+          <w:t>17</w:t>
         </w:r>
         <w:r>
           <w:rPr>
@@ -2795,7 +2795,7 @@
           <w:lang w:val="en-GB" w:eastAsia="en-GB"/>
         </w:rPr>
       </w:pPr>
-      <w:hyperlink w:anchor="_Toc67391749" w:history="1">
+      <w:hyperlink w:anchor="_Toc67437458" w:history="1">
         <w:r>
           <w:rPr>
             <w:rStyle w:val="Hyperlink"/>
@@ -2835,7 +2835,7 @@
           <w:rPr>
             <w:webHidden/>
           </w:rPr>
-          <w:instrText xml:space="preserve"> PAGEREF _Toc67391749 \h </w:instrText>
+          <w:instrText xml:space="preserve"> PAGEREF _Toc67437458 \h </w:instrText>
         </w:r>
         <w:r>
           <w:rPr>
@@ -2852,7 +2852,7 @@
           <w:rPr>
             <w:webHidden/>
           </w:rPr>
-          <w:t>21</w:t>
+          <w:t>24</w:t>
         </w:r>
         <w:r>
           <w:rPr>
@@ -2874,7 +2874,7 @@
           <w:lang w:val="en-GB" w:eastAsia="en-GB"/>
         </w:rPr>
       </w:pPr>
-      <w:hyperlink w:anchor="_Toc67391750" w:history="1">
+      <w:hyperlink w:anchor="_Toc67437459" w:history="1">
         <w:r>
           <w:rPr>
             <w:rStyle w:val="Hyperlink"/>
@@ -2914,7 +2914,7 @@
           <w:rPr>
             <w:webHidden/>
           </w:rPr>
-          <w:instrText xml:space="preserve"> PAGEREF _Toc67391750 \h </w:instrText>
+          <w:instrText xml:space="preserve"> PAGEREF _Toc67437459 \h </w:instrText>
         </w:r>
         <w:r>
           <w:rPr>
@@ -2931,7 +2931,7 @@
           <w:rPr>
             <w:webHidden/>
           </w:rPr>
-          <w:t>22</w:t>
+          <w:t>25</w:t>
         </w:r>
         <w:r>
           <w:rPr>
@@ -2957,7 +2957,7 @@
           <w:lang w:val="en-GB" w:eastAsia="en-GB"/>
         </w:rPr>
       </w:pPr>
-      <w:hyperlink w:anchor="_Toc67391751" w:history="1">
+      <w:hyperlink w:anchor="_Toc67437460" w:history="1">
         <w:r>
           <w:rPr>
             <w:rStyle w:val="Hyperlink"/>
@@ -3004,7 +3004,7 @@
             <w:noProof/>
             <w:webHidden/>
           </w:rPr>
-          <w:instrText xml:space="preserve"> PAGEREF _Toc67391751 \h </w:instrText>
+          <w:instrText xml:space="preserve"> PAGEREF _Toc67437460 \h </w:instrText>
         </w:r>
         <w:r>
           <w:rPr>
@@ -3024,7 +3024,7 @@
             <w:noProof/>
             <w:webHidden/>
           </w:rPr>
-          <w:t>22</w:t>
+          <w:t>25</w:t>
         </w:r>
         <w:r>
           <w:rPr>
@@ -3051,7 +3051,7 @@
           <w:lang w:val="en-GB" w:eastAsia="en-GB"/>
         </w:rPr>
       </w:pPr>
-      <w:hyperlink w:anchor="_Toc67391752" w:history="1">
+      <w:hyperlink w:anchor="_Toc67437461" w:history="1">
         <w:r>
           <w:rPr>
             <w:rStyle w:val="Hyperlink"/>
@@ -3098,7 +3098,7 @@
             <w:noProof/>
             <w:webHidden/>
           </w:rPr>
-          <w:instrText xml:space="preserve"> PAGEREF _Toc67391752 \h </w:instrText>
+          <w:instrText xml:space="preserve"> PAGEREF _Toc67437461 \h </w:instrText>
         </w:r>
         <w:r>
           <w:rPr>
@@ -3118,7 +3118,7 @@
             <w:noProof/>
             <w:webHidden/>
           </w:rPr>
-          <w:t>22</w:t>
+          <w:t>25</w:t>
         </w:r>
         <w:r>
           <w:rPr>
@@ -3176,7 +3176,7 @@
           <w:szCs w:val="22"/>
         </w:rPr>
       </w:pPr>
-      <w:bookmarkStart w:id="2" w:name="_Toc67391723"/>
+      <w:bookmarkStart w:id="2" w:name="_Toc67437432"/>
       <w:r>
         <w:rPr>
           <w:rFonts w:ascii="Arial" w:hAnsi="Arial" w:cs="Arial"/>
@@ -3197,7 +3197,7 @@
           <w:numId w:val="1"/>
         </w:numPr>
       </w:pPr>
-      <w:bookmarkStart w:id="3" w:name="_Toc67391724"/>
+      <w:bookmarkStart w:id="3" w:name="_Toc67437433"/>
       <w:r>
         <w:t>Problem Abstraction</w:t>
       </w:r>
@@ -3321,7 +3321,7 @@
           <w:numId w:val="1"/>
         </w:numPr>
       </w:pPr>
-      <w:bookmarkStart w:id="4" w:name="_Toc67391725"/>
+      <w:bookmarkStart w:id="4" w:name="_Toc67437434"/>
       <w:r>
         <w:t>The Current System</w:t>
       </w:r>
@@ -3412,7 +3412,7 @@
           <w:numId w:val="1"/>
         </w:numPr>
       </w:pPr>
-      <w:bookmarkStart w:id="5" w:name="_Toc67391726"/>
+      <w:bookmarkStart w:id="5" w:name="_Toc67437435"/>
       <w:r>
         <w:lastRenderedPageBreak/>
         <w:t>The Proposed System</w:t>
@@ -3593,7 +3593,7 @@
       <w:r>
         <w:t xml:space="preserve"> </w:t>
       </w:r>
-      <w:bookmarkStart w:id="6" w:name="_Toc67391727"/>
+      <w:bookmarkStart w:id="6" w:name="_Toc67437436"/>
       <w:r>
         <w:t>Boundaries of the System</w:t>
       </w:r>
@@ -3718,7 +3718,7 @@
       <w:r>
         <w:t xml:space="preserve"> </w:t>
       </w:r>
-      <w:bookmarkStart w:id="7" w:name="_Toc67391728"/>
+      <w:bookmarkStart w:id="7" w:name="_Toc67437437"/>
       <w:r>
         <w:t>Hardware and Software Requirements</w:t>
       </w:r>
@@ -4918,7 +4918,7 @@
           <w:szCs w:val="22"/>
         </w:rPr>
       </w:pPr>
-      <w:bookmarkStart w:id="8" w:name="_Toc67391729"/>
+      <w:bookmarkStart w:id="8" w:name="_Toc67437438"/>
       <w:r>
         <w:rPr>
           <w:rFonts w:ascii="Arial" w:hAnsi="Arial" w:cs="Arial"/>
@@ -4938,7 +4938,7 @@
           <w:numId w:val="1"/>
         </w:numPr>
       </w:pPr>
-      <w:bookmarkStart w:id="9" w:name="_Toc67391730"/>
+      <w:bookmarkStart w:id="9" w:name="_Toc67437439"/>
       <w:r>
         <w:t>Users of the System</w:t>
       </w:r>
@@ -5151,7 +5151,7 @@
           <w:numId w:val="1"/>
         </w:numPr>
       </w:pPr>
-      <w:bookmarkStart w:id="10" w:name="_Toc67391731"/>
+      <w:bookmarkStart w:id="10" w:name="_Toc67437440"/>
       <w:r>
         <w:t>System functions</w:t>
       </w:r>
@@ -5174,7 +5174,7 @@
         </w:rPr>
         <w:t xml:space="preserve"> </w:t>
       </w:r>
-      <w:bookmarkStart w:id="11" w:name="_Toc67391732"/>
+      <w:bookmarkStart w:id="11" w:name="_Toc67437441"/>
       <w:r>
         <w:rPr>
           <w:lang w:val="vi-VN"/>
@@ -6360,7 +6360,7 @@
         </w:rPr>
         <w:t xml:space="preserve"> </w:t>
       </w:r>
-      <w:bookmarkStart w:id="12" w:name="_Toc67391733"/>
+      <w:bookmarkStart w:id="12" w:name="_Toc67437442"/>
       <w:r>
         <w:rPr>
           <w:lang w:val="vi-VN"/>
@@ -8957,7 +8957,7 @@
           <w:szCs w:val="22"/>
         </w:rPr>
       </w:pPr>
-      <w:bookmarkStart w:id="13" w:name="_Toc67391734"/>
+      <w:bookmarkStart w:id="13" w:name="_Toc67437443"/>
       <w:r>
         <w:rPr>
           <w:rFonts w:ascii="Arial" w:hAnsi="Arial" w:cs="Arial"/>
@@ -8977,7 +8977,7 @@
           <w:numId w:val="1"/>
         </w:numPr>
       </w:pPr>
-      <w:bookmarkStart w:id="14" w:name="_Toc67391735"/>
+      <w:bookmarkStart w:id="14" w:name="_Toc67437444"/>
       <w:r>
         <w:t>Entity Relationship Diagram</w:t>
       </w:r>
@@ -8985,143 +8985,692 @@
     </w:p>
     <w:p>
       <w:r>
-        <w:t>&lt;</w:t>
+        <w:rPr>
+          <w:noProof/>
+        </w:rPr>
+        <w:drawing>
+          <wp:inline distT="0" distB="0" distL="0" distR="0" wp14:anchorId="6FAB91BC" wp14:editId="0AF4631F">
+            <wp:extent cx="5372100" cy="4847590"/>
+            <wp:effectExtent l="0" t="0" r="0" b="0"/>
+            <wp:docPr id="15" name="Picture 15"/>
+            <wp:cNvGraphicFramePr>
+              <a:graphicFrameLocks xmlns:a="http://schemas.openxmlformats.org/drawingml/2006/main" noChangeAspect="1"/>
+            </wp:cNvGraphicFramePr>
+            <a:graphic xmlns:a="http://schemas.openxmlformats.org/drawingml/2006/main">
+              <a:graphicData uri="http://schemas.openxmlformats.org/drawingml/2006/picture">
+                <pic:pic xmlns:pic="http://schemas.openxmlformats.org/drawingml/2006/picture">
+                  <pic:nvPicPr>
+                    <pic:cNvPr id="15" name="Picture 15"/>
+                    <pic:cNvPicPr/>
+                  </pic:nvPicPr>
+                  <pic:blipFill>
+                    <a:blip r:embed="rId9">
+                      <a:extLst>
+                        <a:ext uri="{28A0092B-C50C-407E-A947-70E740481C1C}">
+                          <a14:useLocalDpi xmlns:a14="http://schemas.microsoft.com/office/drawing/2010/main" val="0"/>
+                        </a:ext>
+                      </a:extLst>
+                    </a:blip>
+                    <a:stretch>
+                      <a:fillRect/>
+                    </a:stretch>
+                  </pic:blipFill>
+                  <pic:spPr>
+                    <a:xfrm>
+                      <a:off x="0" y="0"/>
+                      <a:ext cx="5372100" cy="4847590"/>
+                    </a:xfrm>
+                    <a:prstGeom prst="rect">
+                      <a:avLst/>
+                    </a:prstGeom>
+                  </pic:spPr>
+                </pic:pic>
+              </a:graphicData>
+            </a:graphic>
+          </wp:inline>
+        </w:drawing>
       </w:r>
-      <w:proofErr w:type="spellStart"/>
+    </w:p>
+    <w:p/>
+    <w:p>
+      <w:pPr>
+        <w:rPr>
+          <w:b/>
+          <w:bCs/>
+          <w:lang w:val="vi-VN"/>
+        </w:rPr>
+      </w:pPr>
       <w:r>
-        <w:t>Vẽ</w:t>
+        <w:rPr>
+          <w:b/>
+          <w:bCs/>
+          <w:lang w:val="vi-VN"/>
+        </w:rPr>
+        <w:lastRenderedPageBreak/>
+        <w:t>Thuộc tính các thực thể:</w:t>
       </w:r>
-      <w:proofErr w:type="spellEnd"/>
+    </w:p>
+    <w:p>
+      <w:pPr>
+        <w:rPr>
+          <w:b/>
+          <w:bCs/>
+          <w:lang w:val="vi-VN"/>
+        </w:rPr>
+      </w:pPr>
+    </w:p>
+    <w:p>
+      <w:pPr>
+        <w:rPr>
+          <w:b/>
+          <w:bCs/>
+          <w:lang w:val="vi-VN"/>
+        </w:rPr>
+      </w:pPr>
       <w:r>
-        <w:t xml:space="preserve"> </w:t>
+        <w:rPr>
+          <w:b/>
+          <w:bCs/>
+          <w:lang w:val="vi-VN"/>
+        </w:rPr>
+        <w:t>Thực thể admin (quản trị):</w:t>
       </w:r>
-      <w:proofErr w:type="spellStart"/>
+    </w:p>
+    <w:p>
+      <w:pPr>
+        <w:rPr>
+          <w:b/>
+          <w:bCs/>
+          <w:lang w:val="vi-VN"/>
+        </w:rPr>
+      </w:pPr>
+    </w:p>
+    <w:p>
+      <w:pPr>
+        <w:jc w:val="center"/>
+        <w:rPr>
+          <w:b/>
+          <w:bCs/>
+          <w:lang w:val="vi-VN"/>
+        </w:rPr>
+      </w:pPr>
       <w:r>
-        <w:t>mô</w:t>
+        <w:rPr>
+          <w:b/>
+          <w:bCs/>
+          <w:noProof/>
+          <w:lang w:val="vi-VN"/>
+        </w:rPr>
+        <w:drawing>
+          <wp:inline distT="0" distB="0" distL="0" distR="0" wp14:anchorId="0E6DEA5B" wp14:editId="4F6D1729">
+            <wp:extent cx="3829050" cy="2295525"/>
+            <wp:effectExtent l="0" t="0" r="0" b="9525"/>
+            <wp:docPr id="16" name="Picture 16"/>
+            <wp:cNvGraphicFramePr>
+              <a:graphicFrameLocks xmlns:a="http://schemas.openxmlformats.org/drawingml/2006/main" noChangeAspect="1"/>
+            </wp:cNvGraphicFramePr>
+            <a:graphic xmlns:a="http://schemas.openxmlformats.org/drawingml/2006/main">
+              <a:graphicData uri="http://schemas.openxmlformats.org/drawingml/2006/picture">
+                <pic:pic xmlns:pic="http://schemas.openxmlformats.org/drawingml/2006/picture">
+                  <pic:nvPicPr>
+                    <pic:cNvPr id="16" name="Picture 16"/>
+                    <pic:cNvPicPr/>
+                  </pic:nvPicPr>
+                  <pic:blipFill>
+                    <a:blip r:embed="rId10">
+                      <a:extLst>
+                        <a:ext uri="{28A0092B-C50C-407E-A947-70E740481C1C}">
+                          <a14:useLocalDpi xmlns:a14="http://schemas.microsoft.com/office/drawing/2010/main" val="0"/>
+                        </a:ext>
+                      </a:extLst>
+                    </a:blip>
+                    <a:stretch>
+                      <a:fillRect/>
+                    </a:stretch>
+                  </pic:blipFill>
+                  <pic:spPr>
+                    <a:xfrm>
+                      <a:off x="0" y="0"/>
+                      <a:ext cx="3829050" cy="2295525"/>
+                    </a:xfrm>
+                    <a:prstGeom prst="rect">
+                      <a:avLst/>
+                    </a:prstGeom>
+                  </pic:spPr>
+                </pic:pic>
+              </a:graphicData>
+            </a:graphic>
+          </wp:inline>
+        </w:drawing>
       </w:r>
-      <w:proofErr w:type="spellEnd"/>
+    </w:p>
+    <w:p>
+      <w:pPr>
+        <w:rPr>
+          <w:b/>
+          <w:bCs/>
+          <w:lang w:val="vi-VN"/>
+        </w:rPr>
+      </w:pPr>
+    </w:p>
+    <w:p>
+      <w:pPr>
+        <w:rPr>
+          <w:b/>
+          <w:bCs/>
+          <w:lang w:val="vi-VN"/>
+        </w:rPr>
+      </w:pPr>
+    </w:p>
+    <w:p>
+      <w:pPr>
+        <w:rPr>
+          <w:b/>
+          <w:bCs/>
+          <w:lang w:val="vi-VN"/>
+        </w:rPr>
+      </w:pPr>
       <w:r>
-        <w:t xml:space="preserve"> </w:t>
+        <w:rPr>
+          <w:b/>
+          <w:bCs/>
+          <w:lang w:val="vi-VN"/>
+        </w:rPr>
+        <w:t>Thực thể feedback (phản hồi):</w:t>
       </w:r>
-      <w:proofErr w:type="spellStart"/>
+    </w:p>
+    <w:p>
+      <w:pPr>
+        <w:jc w:val="center"/>
+        <w:rPr>
+          <w:b/>
+          <w:bCs/>
+          <w:lang w:val="en-GB"/>
+        </w:rPr>
+      </w:pPr>
       <w:r>
-        <w:t>hình</w:t>
+        <w:rPr>
+          <w:b/>
+          <w:bCs/>
+          <w:noProof/>
+          <w:lang w:val="en-GB"/>
+        </w:rPr>
+        <w:drawing>
+          <wp:inline distT="0" distB="0" distL="0" distR="0" wp14:anchorId="5CE7CC70" wp14:editId="3758ECEC">
+            <wp:extent cx="4867275" cy="3200400"/>
+            <wp:effectExtent l="0" t="0" r="9525" b="0"/>
+            <wp:docPr id="14" name="Picture 14"/>
+            <wp:cNvGraphicFramePr>
+              <a:graphicFrameLocks xmlns:a="http://schemas.openxmlformats.org/drawingml/2006/main" noChangeAspect="1"/>
+            </wp:cNvGraphicFramePr>
+            <a:graphic xmlns:a="http://schemas.openxmlformats.org/drawingml/2006/main">
+              <a:graphicData uri="http://schemas.openxmlformats.org/drawingml/2006/picture">
+                <pic:pic xmlns:pic="http://schemas.openxmlformats.org/drawingml/2006/picture">
+                  <pic:nvPicPr>
+                    <pic:cNvPr id="14" name="Picture 14"/>
+                    <pic:cNvPicPr/>
+                  </pic:nvPicPr>
+                  <pic:blipFill>
+                    <a:blip r:embed="rId11">
+                      <a:extLst>
+                        <a:ext uri="{28A0092B-C50C-407E-A947-70E740481C1C}">
+                          <a14:useLocalDpi xmlns:a14="http://schemas.microsoft.com/office/drawing/2010/main" val="0"/>
+                        </a:ext>
+                      </a:extLst>
+                    </a:blip>
+                    <a:stretch>
+                      <a:fillRect/>
+                    </a:stretch>
+                  </pic:blipFill>
+                  <pic:spPr>
+                    <a:xfrm>
+                      <a:off x="0" y="0"/>
+                      <a:ext cx="4867275" cy="3200400"/>
+                    </a:xfrm>
+                    <a:prstGeom prst="rect">
+                      <a:avLst/>
+                    </a:prstGeom>
+                  </pic:spPr>
+                </pic:pic>
+              </a:graphicData>
+            </a:graphic>
+          </wp:inline>
+        </w:drawing>
       </w:r>
-      <w:proofErr w:type="spellEnd"/>
+    </w:p>
+    <w:p>
+      <w:pPr>
+        <w:rPr>
+          <w:b/>
+          <w:bCs/>
+          <w:lang w:val="en-GB"/>
+        </w:rPr>
+      </w:pPr>
+    </w:p>
+    <w:p>
+      <w:pPr>
+        <w:rPr>
+          <w:b/>
+          <w:bCs/>
+          <w:lang w:val="en-GB"/>
+        </w:rPr>
+      </w:pPr>
+    </w:p>
+    <w:p>
+      <w:pPr>
+        <w:rPr>
+          <w:b/>
+          <w:bCs/>
+          <w:lang w:val="vi-VN"/>
+        </w:rPr>
+      </w:pPr>
       <w:r>
-        <w:t xml:space="preserve"> </w:t>
+        <w:rPr>
+          <w:b/>
+          <w:bCs/>
+          <w:lang w:val="vi-VN"/>
+        </w:rPr>
+        <w:t>Thực thể teacher (giảng viên):</w:t>
       </w:r>
-      <w:proofErr w:type="spellStart"/>
+    </w:p>
+    <w:p>
+      <w:pPr>
+        <w:jc w:val="center"/>
+        <w:rPr>
+          <w:b/>
+          <w:bCs/>
+          <w:lang w:val="en-GB"/>
+        </w:rPr>
+      </w:pPr>
       <w:r>
-        <w:t>quan</w:t>
+        <w:rPr>
+          <w:b/>
+          <w:bCs/>
+          <w:noProof/>
+          <w:lang w:val="en-GB"/>
+        </w:rPr>
+        <w:lastRenderedPageBreak/>
+        <w:drawing>
+          <wp:inline distT="0" distB="0" distL="0" distR="0" wp14:anchorId="30F4673F" wp14:editId="19400D5B">
+            <wp:extent cx="4676775" cy="3200400"/>
+            <wp:effectExtent l="0" t="0" r="9525" b="0"/>
+            <wp:docPr id="17" name="Picture 17"/>
+            <wp:cNvGraphicFramePr>
+              <a:graphicFrameLocks xmlns:a="http://schemas.openxmlformats.org/drawingml/2006/main" noChangeAspect="1"/>
+            </wp:cNvGraphicFramePr>
+            <a:graphic xmlns:a="http://schemas.openxmlformats.org/drawingml/2006/main">
+              <a:graphicData uri="http://schemas.openxmlformats.org/drawingml/2006/picture">
+                <pic:pic xmlns:pic="http://schemas.openxmlformats.org/drawingml/2006/picture">
+                  <pic:nvPicPr>
+                    <pic:cNvPr id="17" name="Picture 17"/>
+                    <pic:cNvPicPr/>
+                  </pic:nvPicPr>
+                  <pic:blipFill>
+                    <a:blip r:embed="rId12">
+                      <a:extLst>
+                        <a:ext uri="{28A0092B-C50C-407E-A947-70E740481C1C}">
+                          <a14:useLocalDpi xmlns:a14="http://schemas.microsoft.com/office/drawing/2010/main" val="0"/>
+                        </a:ext>
+                      </a:extLst>
+                    </a:blip>
+                    <a:stretch>
+                      <a:fillRect/>
+                    </a:stretch>
+                  </pic:blipFill>
+                  <pic:spPr>
+                    <a:xfrm>
+                      <a:off x="0" y="0"/>
+                      <a:ext cx="4676775" cy="3200400"/>
+                    </a:xfrm>
+                    <a:prstGeom prst="rect">
+                      <a:avLst/>
+                    </a:prstGeom>
+                  </pic:spPr>
+                </pic:pic>
+              </a:graphicData>
+            </a:graphic>
+          </wp:inline>
+        </w:drawing>
       </w:r>
-      <w:proofErr w:type="spellEnd"/>
+    </w:p>
+    <w:p>
+      <w:pPr>
+        <w:rPr>
+          <w:b/>
+          <w:bCs/>
+          <w:lang w:val="en-GB"/>
+        </w:rPr>
+      </w:pPr>
+    </w:p>
+    <w:p>
+      <w:pPr>
+        <w:rPr>
+          <w:b/>
+          <w:bCs/>
+          <w:lang w:val="vi-VN"/>
+        </w:rPr>
+      </w:pPr>
       <w:r>
-        <w:t xml:space="preserve"> </w:t>
+        <w:rPr>
+          <w:b/>
+          <w:bCs/>
+          <w:lang w:val="vi-VN"/>
+        </w:rPr>
+        <w:t>Thực thể course (khóa học):</w:t>
       </w:r>
-      <w:proofErr w:type="spellStart"/>
+    </w:p>
+    <w:p>
+      <w:pPr>
+        <w:jc w:val="center"/>
+        <w:rPr>
+          <w:b/>
+          <w:bCs/>
+          <w:lang w:val="en-GB"/>
+        </w:rPr>
+      </w:pPr>
       <w:r>
-        <w:t>hệ</w:t>
+        <w:rPr>
+          <w:b/>
+          <w:bCs/>
+          <w:noProof/>
+          <w:lang w:val="en-GB"/>
+        </w:rPr>
+        <w:drawing>
+          <wp:inline distT="0" distB="0" distL="0" distR="0" wp14:anchorId="727420A8" wp14:editId="20F8934C">
+            <wp:extent cx="5372100" cy="2775585"/>
+            <wp:effectExtent l="0" t="0" r="0" b="5715"/>
+            <wp:docPr id="18" name="Picture 18"/>
+            <wp:cNvGraphicFramePr>
+              <a:graphicFrameLocks xmlns:a="http://schemas.openxmlformats.org/drawingml/2006/main" noChangeAspect="1"/>
+            </wp:cNvGraphicFramePr>
+            <a:graphic xmlns:a="http://schemas.openxmlformats.org/drawingml/2006/main">
+              <a:graphicData uri="http://schemas.openxmlformats.org/drawingml/2006/picture">
+                <pic:pic xmlns:pic="http://schemas.openxmlformats.org/drawingml/2006/picture">
+                  <pic:nvPicPr>
+                    <pic:cNvPr id="18" name="Picture 18"/>
+                    <pic:cNvPicPr/>
+                  </pic:nvPicPr>
+                  <pic:blipFill>
+                    <a:blip r:embed="rId13">
+                      <a:extLst>
+                        <a:ext uri="{28A0092B-C50C-407E-A947-70E740481C1C}">
+                          <a14:useLocalDpi xmlns:a14="http://schemas.microsoft.com/office/drawing/2010/main" val="0"/>
+                        </a:ext>
+                      </a:extLst>
+                    </a:blip>
+                    <a:stretch>
+                      <a:fillRect/>
+                    </a:stretch>
+                  </pic:blipFill>
+                  <pic:spPr>
+                    <a:xfrm>
+                      <a:off x="0" y="0"/>
+                      <a:ext cx="5372100" cy="2775585"/>
+                    </a:xfrm>
+                    <a:prstGeom prst="rect">
+                      <a:avLst/>
+                    </a:prstGeom>
+                  </pic:spPr>
+                </pic:pic>
+              </a:graphicData>
+            </a:graphic>
+          </wp:inline>
+        </w:drawing>
       </w:r>
-      <w:proofErr w:type="spellEnd"/>
+    </w:p>
+    <w:p>
+      <w:pPr>
+        <w:rPr>
+          <w:b/>
+          <w:bCs/>
+          <w:lang w:val="en-GB"/>
+        </w:rPr>
+      </w:pPr>
+    </w:p>
+    <w:p>
+      <w:pPr>
+        <w:rPr>
+          <w:b/>
+          <w:bCs/>
+          <w:lang w:val="vi-VN"/>
+        </w:rPr>
+      </w:pPr>
       <w:r>
-        <w:t xml:space="preserve"> </w:t>
+        <w:rPr>
+          <w:b/>
+          <w:bCs/>
+          <w:lang w:val="vi-VN"/>
+        </w:rPr>
+        <w:t>Thực thể register (đăng ký):</w:t>
       </w:r>
-      <w:proofErr w:type="spellStart"/>
+    </w:p>
+    <w:p>
+      <w:pPr>
+        <w:rPr>
+          <w:b/>
+          <w:bCs/>
+          <w:lang w:val="vi-VN"/>
+        </w:rPr>
+      </w:pPr>
       <w:r>
-        <w:t>thực</w:t>
+        <w:rPr>
+          <w:b/>
+          <w:bCs/>
+          <w:noProof/>
+          <w:lang w:val="vi-VN"/>
+        </w:rPr>
+        <w:lastRenderedPageBreak/>
+        <w:drawing>
+          <wp:inline distT="0" distB="0" distL="0" distR="0" wp14:anchorId="490AB92C" wp14:editId="1463C89A">
+            <wp:extent cx="5372100" cy="2731135"/>
+            <wp:effectExtent l="0" t="0" r="0" b="0"/>
+            <wp:docPr id="19" name="Picture 19"/>
+            <wp:cNvGraphicFramePr>
+              <a:graphicFrameLocks xmlns:a="http://schemas.openxmlformats.org/drawingml/2006/main" noChangeAspect="1"/>
+            </wp:cNvGraphicFramePr>
+            <a:graphic xmlns:a="http://schemas.openxmlformats.org/drawingml/2006/main">
+              <a:graphicData uri="http://schemas.openxmlformats.org/drawingml/2006/picture">
+                <pic:pic xmlns:pic="http://schemas.openxmlformats.org/drawingml/2006/picture">
+                  <pic:nvPicPr>
+                    <pic:cNvPr id="19" name="Picture 19"/>
+                    <pic:cNvPicPr/>
+                  </pic:nvPicPr>
+                  <pic:blipFill>
+                    <a:blip r:embed="rId14">
+                      <a:extLst>
+                        <a:ext uri="{28A0092B-C50C-407E-A947-70E740481C1C}">
+                          <a14:useLocalDpi xmlns:a14="http://schemas.microsoft.com/office/drawing/2010/main" val="0"/>
+                        </a:ext>
+                      </a:extLst>
+                    </a:blip>
+                    <a:stretch>
+                      <a:fillRect/>
+                    </a:stretch>
+                  </pic:blipFill>
+                  <pic:spPr>
+                    <a:xfrm>
+                      <a:off x="0" y="0"/>
+                      <a:ext cx="5372100" cy="2731135"/>
+                    </a:xfrm>
+                    <a:prstGeom prst="rect">
+                      <a:avLst/>
+                    </a:prstGeom>
+                  </pic:spPr>
+                </pic:pic>
+              </a:graphicData>
+            </a:graphic>
+          </wp:inline>
+        </w:drawing>
       </w:r>
-      <w:proofErr w:type="spellEnd"/>
+    </w:p>
+    <w:p>
+      <w:pPr>
+        <w:rPr>
+          <w:b/>
+          <w:bCs/>
+          <w:lang w:val="vi-VN"/>
+        </w:rPr>
+      </w:pPr>
+    </w:p>
+    <w:p>
+      <w:pPr>
+        <w:rPr>
+          <w:b/>
+          <w:bCs/>
+          <w:lang w:val="vi-VN"/>
+        </w:rPr>
+      </w:pPr>
       <w:r>
-        <w:t xml:space="preserve"> </w:t>
+        <w:rPr>
+          <w:b/>
+          <w:bCs/>
+          <w:lang w:val="vi-VN"/>
+        </w:rPr>
+        <w:t>Thực thể category (danh mục):</w:t>
       </w:r>
-      <w:proofErr w:type="spellStart"/>
+    </w:p>
+    <w:p>
+      <w:pPr>
+        <w:jc w:val="center"/>
+        <w:rPr>
+          <w:b/>
+          <w:bCs/>
+          <w:lang w:val="en-GB"/>
+        </w:rPr>
+      </w:pPr>
       <w:r>
-        <w:t>thể</w:t>
+        <w:rPr>
+          <w:b/>
+          <w:bCs/>
+          <w:noProof/>
+          <w:lang w:val="en-GB"/>
+        </w:rPr>
+        <w:drawing>
+          <wp:inline distT="0" distB="0" distL="0" distR="0" wp14:anchorId="308D3C21" wp14:editId="2F36636F">
+            <wp:extent cx="3000375" cy="2009775"/>
+            <wp:effectExtent l="0" t="0" r="9525" b="9525"/>
+            <wp:docPr id="20" name="Picture 20"/>
+            <wp:cNvGraphicFramePr>
+              <a:graphicFrameLocks xmlns:a="http://schemas.openxmlformats.org/drawingml/2006/main" noChangeAspect="1"/>
+            </wp:cNvGraphicFramePr>
+            <a:graphic xmlns:a="http://schemas.openxmlformats.org/drawingml/2006/main">
+              <a:graphicData uri="http://schemas.openxmlformats.org/drawingml/2006/picture">
+                <pic:pic xmlns:pic="http://schemas.openxmlformats.org/drawingml/2006/picture">
+                  <pic:nvPicPr>
+                    <pic:cNvPr id="20" name="Picture 20"/>
+                    <pic:cNvPicPr/>
+                  </pic:nvPicPr>
+                  <pic:blipFill>
+                    <a:blip r:embed="rId15">
+                      <a:extLst>
+                        <a:ext uri="{28A0092B-C50C-407E-A947-70E740481C1C}">
+                          <a14:useLocalDpi xmlns:a14="http://schemas.microsoft.com/office/drawing/2010/main" val="0"/>
+                        </a:ext>
+                      </a:extLst>
+                    </a:blip>
+                    <a:stretch>
+                      <a:fillRect/>
+                    </a:stretch>
+                  </pic:blipFill>
+                  <pic:spPr>
+                    <a:xfrm>
+                      <a:off x="0" y="0"/>
+                      <a:ext cx="3000375" cy="2009775"/>
+                    </a:xfrm>
+                    <a:prstGeom prst="rect">
+                      <a:avLst/>
+                    </a:prstGeom>
+                  </pic:spPr>
+                </pic:pic>
+              </a:graphicData>
+            </a:graphic>
+          </wp:inline>
+        </w:drawing>
       </w:r>
-      <w:proofErr w:type="spellEnd"/>
+    </w:p>
+    <w:p>
+      <w:pPr>
+        <w:rPr>
+          <w:b/>
+          <w:bCs/>
+          <w:lang w:val="en-GB"/>
+        </w:rPr>
+      </w:pPr>
+    </w:p>
+    <w:p>
+      <w:pPr>
+        <w:rPr>
+          <w:b/>
+          <w:bCs/>
+          <w:lang w:val="vi-VN"/>
+        </w:rPr>
+      </w:pPr>
       <w:r>
-        <w:t xml:space="preserve">. </w:t>
+        <w:rPr>
+          <w:b/>
+          <w:bCs/>
+          <w:lang w:val="vi-VN"/>
+        </w:rPr>
+        <w:t>Thực thể address (địa chỉ cơ sở):</w:t>
       </w:r>
-      <w:proofErr w:type="spellStart"/>
+    </w:p>
+    <w:p>
+      <w:pPr>
+        <w:jc w:val="center"/>
+        <w:rPr>
+          <w:b/>
+          <w:bCs/>
+          <w:lang w:val="en-GB"/>
+        </w:rPr>
+      </w:pPr>
       <w:r>
-        <w:t>Nên</w:t>
-      </w:r>
-      <w:proofErr w:type="spellEnd"/>
-      <w:r>
-        <w:t xml:space="preserve"> </w:t>
-      </w:r>
-      <w:proofErr w:type="spellStart"/>
-      <w:r>
-        <w:t>sử</w:t>
-      </w:r>
-      <w:proofErr w:type="spellEnd"/>
-      <w:r>
-        <w:t xml:space="preserve"> </w:t>
-      </w:r>
-      <w:proofErr w:type="spellStart"/>
-      <w:r>
-        <w:t>dụng</w:t>
-      </w:r>
-      <w:proofErr w:type="spellEnd"/>
-      <w:r>
-        <w:t xml:space="preserve"> 1 </w:t>
-      </w:r>
-      <w:proofErr w:type="spellStart"/>
-      <w:r>
-        <w:t>chương</w:t>
-      </w:r>
-      <w:proofErr w:type="spellEnd"/>
-      <w:r>
-        <w:t xml:space="preserve"> </w:t>
-      </w:r>
-      <w:proofErr w:type="spellStart"/>
-      <w:r>
-        <w:t>trình</w:t>
-      </w:r>
-      <w:proofErr w:type="spellEnd"/>
-      <w:r>
-        <w:t xml:space="preserve"> </w:t>
-      </w:r>
-      <w:proofErr w:type="spellStart"/>
-      <w:r>
-        <w:t>vẽ</w:t>
-      </w:r>
-      <w:proofErr w:type="spellEnd"/>
-      <w:r>
-        <w:t xml:space="preserve"> </w:t>
-      </w:r>
-      <w:proofErr w:type="spellStart"/>
-      <w:r>
-        <w:t>chuyên</w:t>
-      </w:r>
-      <w:proofErr w:type="spellEnd"/>
-      <w:r>
-        <w:t xml:space="preserve"> </w:t>
-      </w:r>
-      <w:proofErr w:type="spellStart"/>
-      <w:r>
-        <w:t>nghiệp</w:t>
-      </w:r>
-      <w:proofErr w:type="spellEnd"/>
-      <w:r>
-        <w:t xml:space="preserve"> </w:t>
-      </w:r>
-      <w:proofErr w:type="spellStart"/>
-      <w:r>
-        <w:t>ví</w:t>
-      </w:r>
-      <w:proofErr w:type="spellEnd"/>
-      <w:r>
-        <w:t xml:space="preserve"> </w:t>
-      </w:r>
-      <w:proofErr w:type="spellStart"/>
-      <w:r>
-        <w:t>dụ</w:t>
-      </w:r>
-      <w:proofErr w:type="spellEnd"/>
-      <w:r>
-        <w:t xml:space="preserve"> Visio 2010&gt;</w:t>
+        <w:rPr>
+          <w:b/>
+          <w:bCs/>
+          <w:noProof/>
+          <w:lang w:val="en-GB"/>
+        </w:rPr>
+        <w:drawing>
+          <wp:inline distT="0" distB="0" distL="0" distR="0" wp14:anchorId="2AEE87EB" wp14:editId="40F0571D">
+            <wp:extent cx="3000375" cy="2009775"/>
+            <wp:effectExtent l="0" t="0" r="9525" b="9525"/>
+            <wp:docPr id="21" name="Picture 21"/>
+            <wp:cNvGraphicFramePr>
+              <a:graphicFrameLocks xmlns:a="http://schemas.openxmlformats.org/drawingml/2006/main" noChangeAspect="1"/>
+            </wp:cNvGraphicFramePr>
+            <a:graphic xmlns:a="http://schemas.openxmlformats.org/drawingml/2006/main">
+              <a:graphicData uri="http://schemas.openxmlformats.org/drawingml/2006/picture">
+                <pic:pic xmlns:pic="http://schemas.openxmlformats.org/drawingml/2006/picture">
+                  <pic:nvPicPr>
+                    <pic:cNvPr id="21" name="Picture 21"/>
+                    <pic:cNvPicPr/>
+                  </pic:nvPicPr>
+                  <pic:blipFill>
+                    <a:blip r:embed="rId16">
+                      <a:extLst>
+                        <a:ext uri="{28A0092B-C50C-407E-A947-70E740481C1C}">
+                          <a14:useLocalDpi xmlns:a14="http://schemas.microsoft.com/office/drawing/2010/main" val="0"/>
+                        </a:ext>
+                      </a:extLst>
+                    </a:blip>
+                    <a:stretch>
+                      <a:fillRect/>
+                    </a:stretch>
+                  </pic:blipFill>
+                  <pic:spPr>
+                    <a:xfrm>
+                      <a:off x="0" y="0"/>
+                      <a:ext cx="3000375" cy="2009775"/>
+                    </a:xfrm>
+                    <a:prstGeom prst="rect">
+                      <a:avLst/>
+                    </a:prstGeom>
+                  </pic:spPr>
+                </pic:pic>
+              </a:graphicData>
+            </a:graphic>
+          </wp:inline>
+        </w:drawing>
       </w:r>
     </w:p>
     <w:p>
@@ -9132,8 +9681,9 @@
           <w:numId w:val="1"/>
         </w:numPr>
       </w:pPr>
-      <w:bookmarkStart w:id="15" w:name="_Toc67391736"/>
+      <w:bookmarkStart w:id="15" w:name="_Toc67437445"/>
       <w:r>
+        <w:lastRenderedPageBreak/>
         <w:t>Database Design</w:t>
       </w:r>
       <w:bookmarkEnd w:id="15"/>
@@ -9143,7 +9693,7 @@
         <w:pStyle w:val="Heading2"/>
         <w:ind w:firstLine="720"/>
       </w:pPr>
-      <w:bookmarkStart w:id="16" w:name="_Toc67391737"/>
+      <w:bookmarkStart w:id="16" w:name="_Toc67437446"/>
       <w:r>
         <w:t>3.2.1.</w:t>
       </w:r>
@@ -9474,7 +10024,7 @@
         <w:pStyle w:val="Heading2"/>
         <w:ind w:firstLine="720"/>
       </w:pPr>
-      <w:bookmarkStart w:id="17" w:name="_Toc67391738"/>
+      <w:bookmarkStart w:id="17" w:name="_Toc67437447"/>
       <w:r>
         <w:t>3.2.2.</w:t>
       </w:r>
@@ -9819,7 +10369,7 @@
         <w:pStyle w:val="Heading2"/>
         <w:ind w:firstLine="720"/>
       </w:pPr>
-      <w:bookmarkStart w:id="18" w:name="_Toc67391739"/>
+      <w:bookmarkStart w:id="18" w:name="_Toc67437448"/>
       <w:r>
         <w:t>3.2.3.</w:t>
       </w:r>
@@ -10169,9 +10719,8 @@
         <w:pStyle w:val="Heading2"/>
         <w:ind w:firstLine="720"/>
       </w:pPr>
-      <w:bookmarkStart w:id="19" w:name="_Toc67391740"/>
+      <w:bookmarkStart w:id="19" w:name="_Toc67437449"/>
       <w:r>
-        <w:lastRenderedPageBreak/>
         <w:t>3.2.4. Table feedback</w:t>
       </w:r>
       <w:bookmarkEnd w:id="19"/>
@@ -10184,11 +10733,11 @@
         <w:tblLook w:val="04A0" w:firstRow="1" w:lastRow="0" w:firstColumn="1" w:lastColumn="0" w:noHBand="0" w:noVBand="1"/>
       </w:tblPr>
       <w:tblGrid>
-        <w:gridCol w:w="1751"/>
-        <w:gridCol w:w="1678"/>
-        <w:gridCol w:w="1639"/>
-        <w:gridCol w:w="1581"/>
-        <w:gridCol w:w="1522"/>
+        <w:gridCol w:w="1739"/>
+        <w:gridCol w:w="1733"/>
+        <w:gridCol w:w="1627"/>
+        <w:gridCol w:w="1564"/>
+        <w:gridCol w:w="1508"/>
       </w:tblGrid>
       <w:tr>
         <w:tc>
@@ -10425,6 +10974,93 @@
                 <w:lang w:val="vi-VN"/>
               </w:rPr>
               <w:t>Mã phản hồi</w:t>
+            </w:r>
+          </w:p>
+        </w:tc>
+      </w:tr>
+      <w:tr>
+        <w:tc>
+          <w:tcPr>
+            <w:tcW w:w="1828" w:type="dxa"/>
+          </w:tcPr>
+          <w:p>
+            <w:pPr>
+              <w:jc w:val="center"/>
+              <w:rPr>
+                <w:lang w:val="vi-VN"/>
+              </w:rPr>
+            </w:pPr>
+          </w:p>
+        </w:tc>
+        <w:tc>
+          <w:tcPr>
+            <w:tcW w:w="1765" w:type="dxa"/>
+          </w:tcPr>
+          <w:p>
+            <w:pPr>
+              <w:jc w:val="center"/>
+              <w:rPr>
+                <w:lang w:val="en-GB"/>
+              </w:rPr>
+            </w:pPr>
+            <w:proofErr w:type="spellStart"/>
+            <w:r>
+              <w:rPr>
+                <w:lang w:val="en-GB"/>
+              </w:rPr>
+              <w:t>feedbackDate</w:t>
+            </w:r>
+            <w:proofErr w:type="spellEnd"/>
+          </w:p>
+        </w:tc>
+        <w:tc>
+          <w:tcPr>
+            <w:tcW w:w="1728" w:type="dxa"/>
+          </w:tcPr>
+          <w:p>
+            <w:pPr>
+              <w:jc w:val="center"/>
+              <w:rPr>
+                <w:lang w:val="en-GB"/>
+              </w:rPr>
+            </w:pPr>
+            <w:r>
+              <w:rPr>
+                <w:lang w:val="en-GB"/>
+              </w:rPr>
+              <w:t>date</w:t>
+            </w:r>
+          </w:p>
+        </w:tc>
+        <w:tc>
+          <w:tcPr>
+            <w:tcW w:w="1702" w:type="dxa"/>
+          </w:tcPr>
+          <w:p>
+            <w:pPr>
+              <w:jc w:val="center"/>
+              <w:rPr>
+                <w:lang w:val="vi-VN"/>
+              </w:rPr>
+            </w:pPr>
+          </w:p>
+        </w:tc>
+        <w:tc>
+          <w:tcPr>
+            <w:tcW w:w="1624" w:type="dxa"/>
+          </w:tcPr>
+          <w:p>
+            <w:pPr>
+              <w:jc w:val="center"/>
+              <w:rPr>
+                <w:lang w:val="vi-VN"/>
+              </w:rPr>
+            </w:pPr>
+            <w:r>
+              <w:rPr>
+                <w:lang w:val="vi-VN"/>
+              </w:rPr>
+              <w:t>Ngày gửi phản hồi</w:t>
             </w:r>
           </w:p>
         </w:tc>
@@ -10730,7 +11366,7 @@
         <w:pStyle w:val="Heading2"/>
         <w:ind w:firstLine="720"/>
       </w:pPr>
-      <w:bookmarkStart w:id="20" w:name="_Toc67391741"/>
+      <w:bookmarkStart w:id="20" w:name="_Toc67437450"/>
       <w:r>
         <w:t>3.2.5. Table teacher</w:t>
       </w:r>
@@ -10888,6 +11524,7 @@
               <w:rPr>
                 <w:lang w:val="vi-VN"/>
               </w:rPr>
+              <w:lastRenderedPageBreak/>
               <w:t>Primary key</w:t>
             </w:r>
           </w:p>
@@ -11287,7 +11924,7 @@
         <w:pStyle w:val="Heading2"/>
         <w:ind w:firstLine="720"/>
       </w:pPr>
-      <w:bookmarkStart w:id="21" w:name="_Toc67391742"/>
+      <w:bookmarkStart w:id="21" w:name="_Toc67437451"/>
       <w:r>
         <w:t>3.2.6. Table course</w:t>
       </w:r>
@@ -12097,7 +12734,7 @@
         <w:pStyle w:val="Heading2"/>
         <w:ind w:firstLine="720"/>
       </w:pPr>
-      <w:bookmarkStart w:id="22" w:name="_Toc67391743"/>
+      <w:bookmarkStart w:id="22" w:name="_Toc67437452"/>
       <w:r>
         <w:t>3.2.7. Table register</w:t>
       </w:r>
@@ -12518,6 +13155,7 @@
               <w:rPr>
                 <w:lang w:val="vi-VN"/>
               </w:rPr>
+              <w:lastRenderedPageBreak/>
               <w:t>Foreign Key</w:t>
             </w:r>
           </w:p>
@@ -12981,9 +13619,8 @@
           <w:lang w:val="vi-VN"/>
         </w:rPr>
       </w:pPr>
-      <w:bookmarkStart w:id="23" w:name="_Toc67391744"/>
+      <w:bookmarkStart w:id="23" w:name="_Toc67437453"/>
       <w:r>
-        <w:lastRenderedPageBreak/>
         <w:t>3</w:t>
       </w:r>
       <w:r>
@@ -13022,7 +13659,7 @@
                     <pic:cNvPicPr/>
                   </pic:nvPicPr>
                   <pic:blipFill>
-                    <a:blip r:embed="rId9"/>
+                    <a:blip r:embed="rId17"/>
                     <a:stretch>
                       <a:fillRect/>
                     </a:stretch>
@@ -13051,8 +13688,9 @@
           <w:numId w:val="1"/>
         </w:numPr>
       </w:pPr>
-      <w:bookmarkStart w:id="24" w:name="_Toc67391745"/>
+      <w:bookmarkStart w:id="24" w:name="_Toc67437454"/>
       <w:r>
+        <w:lastRenderedPageBreak/>
         <w:t>Sitemap</w:t>
       </w:r>
       <w:bookmarkEnd w:id="24"/>
@@ -13065,7 +13703,7 @@
           <w:numId w:val="1"/>
         </w:numPr>
       </w:pPr>
-      <w:bookmarkStart w:id="25" w:name="_Toc67391746"/>
+      <w:bookmarkStart w:id="25" w:name="_Toc67437455"/>
       <w:r>
         <w:rPr>
           <w:lang w:val="vi-VN"/>
@@ -13099,7 +13737,7 @@
             <wp:cNvGraphicFramePr/>
             <a:graphic xmlns:a="http://schemas.openxmlformats.org/drawingml/2006/main">
               <a:graphicData uri="http://schemas.openxmlformats.org/drawingml/2006/diagram">
-                <dgm:relIds xmlns:dgm="http://schemas.openxmlformats.org/drawingml/2006/diagram" xmlns:r="http://schemas.openxmlformats.org/officeDocument/2006/relationships" r:dm="rId10" r:lo="rId11" r:qs="rId12" r:cs="rId13"/>
+                <dgm:relIds xmlns:dgm="http://schemas.openxmlformats.org/drawingml/2006/diagram" xmlns:r="http://schemas.openxmlformats.org/officeDocument/2006/relationships" r:dm="rId18" r:lo="rId19" r:qs="rId20" r:cs="rId21"/>
               </a:graphicData>
             </a:graphic>
           </wp:inline>
@@ -13114,12 +13752,11 @@
           <w:numId w:val="1"/>
         </w:numPr>
       </w:pPr>
-      <w:bookmarkStart w:id="26" w:name="_Toc67391747"/>
+      <w:bookmarkStart w:id="26" w:name="_Toc67437456"/>
       <w:r>
         <w:rPr>
           <w:lang w:val="vi-VN"/>
         </w:rPr>
-        <w:lastRenderedPageBreak/>
         <w:t>Với</w:t>
       </w:r>
       <w:r>
@@ -13151,7 +13788,7 @@
             <wp:cNvGraphicFramePr/>
             <a:graphic xmlns:a="http://schemas.openxmlformats.org/drawingml/2006/main">
               <a:graphicData uri="http://schemas.openxmlformats.org/drawingml/2006/diagram">
-                <dgm:relIds xmlns:dgm="http://schemas.openxmlformats.org/drawingml/2006/diagram" xmlns:r="http://schemas.openxmlformats.org/officeDocument/2006/relationships" r:dm="rId15" r:lo="rId16" r:qs="rId17" r:cs="rId18"/>
+                <dgm:relIds xmlns:dgm="http://schemas.openxmlformats.org/drawingml/2006/diagram" xmlns:r="http://schemas.openxmlformats.org/officeDocument/2006/relationships" r:dm="rId23" r:lo="rId24" r:qs="rId25" r:cs="rId26"/>
               </a:graphicData>
             </a:graphic>
           </wp:inline>
@@ -13166,7 +13803,7 @@
           <w:numId w:val="1"/>
         </w:numPr>
       </w:pPr>
-      <w:bookmarkStart w:id="27" w:name="_Toc67391748"/>
+      <w:bookmarkStart w:id="27" w:name="_Toc67437457"/>
       <w:r>
         <w:t xml:space="preserve">System </w:t>
       </w:r>
@@ -13232,7 +13869,7 @@
                     <pic:cNvPicPr/>
                   </pic:nvPicPr>
                   <pic:blipFill>
-                    <a:blip r:embed="rId20">
+                    <a:blip r:embed="rId28">
                       <a:extLst>
                         <a:ext uri="{28A0092B-C50C-407E-A947-70E740481C1C}">
                           <a14:useLocalDpi xmlns:a14="http://schemas.microsoft.com/office/drawing/2010/main" val="0"/>
@@ -13324,7 +13961,7 @@
                     <pic:cNvPicPr/>
                   </pic:nvPicPr>
                   <pic:blipFill>
-                    <a:blip r:embed="rId21">
+                    <a:blip r:embed="rId29">
                       <a:extLst>
                         <a:ext uri="{28A0092B-C50C-407E-A947-70E740481C1C}">
                           <a14:useLocalDpi xmlns:a14="http://schemas.microsoft.com/office/drawing/2010/main" val="0"/>
@@ -13416,7 +14053,7 @@
                     <pic:cNvPicPr/>
                   </pic:nvPicPr>
                   <pic:blipFill>
-                    <a:blip r:embed="rId22">
+                    <a:blip r:embed="rId30">
                       <a:extLst>
                         <a:ext uri="{28A0092B-C50C-407E-A947-70E740481C1C}">
                           <a14:useLocalDpi xmlns:a14="http://schemas.microsoft.com/office/drawing/2010/main" val="0"/>
@@ -13508,7 +14145,7 @@
                     <pic:cNvPicPr/>
                   </pic:nvPicPr>
                   <pic:blipFill>
-                    <a:blip r:embed="rId23">
+                    <a:blip r:embed="rId31">
                       <a:extLst>
                         <a:ext uri="{28A0092B-C50C-407E-A947-70E740481C1C}">
                           <a14:useLocalDpi xmlns:a14="http://schemas.microsoft.com/office/drawing/2010/main" val="0"/>
@@ -13601,7 +14238,7 @@
                     <pic:cNvPicPr/>
                   </pic:nvPicPr>
                   <pic:blipFill>
-                    <a:blip r:embed="rId24">
+                    <a:blip r:embed="rId32">
                       <a:extLst>
                         <a:ext uri="{28A0092B-C50C-407E-A947-70E740481C1C}">
                           <a14:useLocalDpi xmlns:a14="http://schemas.microsoft.com/office/drawing/2010/main" val="0"/>
@@ -13683,7 +14320,7 @@
                     <pic:cNvPicPr/>
                   </pic:nvPicPr>
                   <pic:blipFill>
-                    <a:blip r:embed="rId25">
+                    <a:blip r:embed="rId33">
                       <a:extLst>
                         <a:ext uri="{28A0092B-C50C-407E-A947-70E740481C1C}">
                           <a14:useLocalDpi xmlns:a14="http://schemas.microsoft.com/office/drawing/2010/main" val="0"/>
@@ -13775,7 +14412,7 @@
                     <pic:cNvPicPr/>
                   </pic:nvPicPr>
                   <pic:blipFill>
-                    <a:blip r:embed="rId26">
+                    <a:blip r:embed="rId34">
                       <a:extLst>
                         <a:ext uri="{28A0092B-C50C-407E-A947-70E740481C1C}">
                           <a14:useLocalDpi xmlns:a14="http://schemas.microsoft.com/office/drawing/2010/main" val="0"/>
@@ -13829,7 +14466,7 @@
           <w:szCs w:val="22"/>
         </w:rPr>
       </w:pPr>
-      <w:bookmarkStart w:id="28" w:name="_Toc67391749"/>
+      <w:bookmarkStart w:id="28" w:name="_Toc67437458"/>
       <w:r>
         <w:rPr>
           <w:rFonts w:ascii="Arial" w:hAnsi="Arial" w:cs="Arial"/>
@@ -14411,7 +15048,7 @@
           <w:szCs w:val="22"/>
         </w:rPr>
       </w:pPr>
-      <w:bookmarkStart w:id="29" w:name="_Toc67391750"/>
+      <w:bookmarkStart w:id="29" w:name="_Toc67437459"/>
       <w:r>
         <w:rPr>
           <w:rFonts w:ascii="Arial" w:hAnsi="Arial" w:cs="Arial"/>
@@ -14440,7 +15077,7 @@
         </w:rPr>
         <w:t xml:space="preserve"> </w:t>
       </w:r>
-      <w:bookmarkStart w:id="30" w:name="_Toc67391751"/>
+      <w:bookmarkStart w:id="30" w:name="_Toc67437460"/>
       <w:r>
         <w:rPr>
           <w:lang w:val="vi-VN"/>
@@ -14657,7 +15294,7 @@
         </w:rPr>
         <w:t xml:space="preserve"> </w:t>
       </w:r>
-      <w:bookmarkStart w:id="31" w:name="_Toc67391752"/>
+      <w:bookmarkStart w:id="31" w:name="_Toc67437461"/>
       <w:r>
         <w:rPr>
           <w:lang w:val="vi-VN"/>
@@ -15288,8 +15925,8 @@
     </w:p>
     <w:p/>
     <w:sectPr>
-      <w:headerReference w:type="default" r:id="rId27"/>
-      <w:footerReference w:type="default" r:id="rId28"/>
+      <w:headerReference w:type="default" r:id="rId35"/>
+      <w:footerReference w:type="default" r:id="rId36"/>
       <w:pgSz w:w="12240" w:h="15840" w:code="1"/>
       <w:pgMar w:top="1440" w:right="1620" w:bottom="1440" w:left="2160" w:header="720" w:footer="864" w:gutter="0"/>
       <w:pgNumType w:start="1"/>
@@ -16862,7 +17499,7 @@
   <w:abstractNum w:abstractNumId="10" w15:restartNumberingAfterBreak="0">
     <w:nsid w:val="4CB0459C"/>
     <w:multiLevelType w:val="hybridMultilevel"/>
-    <w:tmpl w:val="427E477A"/>
+    <w:tmpl w:val="23A86EE6"/>
     <w:lvl w:ilvl="0" w:tplc="08090001">
       <w:start w:val="1"/>
       <w:numFmt w:val="bullet"/>
@@ -20320,7 +20957,7 @@
   <dgm:whole/>
   <dgm:extLst>
     <a:ext uri="http://schemas.microsoft.com/office/drawing/2008/diagram">
-      <dsp:dataModelExt xmlns:dsp="http://schemas.microsoft.com/office/drawing/2008/diagram" relId="rId14" minVer="http://schemas.openxmlformats.org/drawingml/2006/diagram"/>
+      <dsp:dataModelExt xmlns:dsp="http://schemas.microsoft.com/office/drawing/2008/diagram" relId="rId22" minVer="http://schemas.openxmlformats.org/drawingml/2006/diagram"/>
     </a:ext>
   </dgm:extLst>
 </dgm:dataModel>
@@ -20859,7 +21496,7 @@
   <dgm:whole/>
   <dgm:extLst>
     <a:ext uri="http://schemas.microsoft.com/office/drawing/2008/diagram">
-      <dsp:dataModelExt xmlns:dsp="http://schemas.microsoft.com/office/drawing/2008/diagram" relId="rId19" minVer="http://schemas.openxmlformats.org/drawingml/2006/diagram"/>
+      <dsp:dataModelExt xmlns:dsp="http://schemas.microsoft.com/office/drawing/2008/diagram" relId="rId27" minVer="http://schemas.openxmlformats.org/drawingml/2006/diagram"/>
     </a:ext>
   </dgm:extLst>
 </dgm:dataModel>

</xml_diff>

<commit_message>
hiệu chỉnh lại doc
</commit_message>
<xml_diff>
--- a/documentation/Excellent Coaching Vietnam.docx
+++ b/documentation/Excellent Coaching Vietnam.docx
@@ -304,67 +304,89 @@
                 <w:bCs/>
                 <w:lang w:val="en-GB"/>
               </w:rPr>
-              <w:t>Truong Vu Binh</w:t>
-            </w:r>
-          </w:p>
-          <w:p>
-            <w:pPr>
-              <w:ind w:left="720"/>
+              <w:t xml:space="preserve">Truong Vu </w:t>
+            </w:r>
+            <w:proofErr w:type="spellStart"/>
+            <w:r>
               <w:rPr>
                 <w:rFonts w:ascii="Arial" w:hAnsi="Arial" w:cs="Arial"/>
                 <w:b/>
                 <w:bCs/>
                 <w:lang w:val="en-GB"/>
               </w:rPr>
-            </w:pPr>
-            <w:r>
+              <w:t>Binh</w:t>
+            </w:r>
+            <w:proofErr w:type="spellEnd"/>
+          </w:p>
+          <w:p>
+            <w:pPr>
+              <w:ind w:left="720"/>
               <w:rPr>
                 <w:rFonts w:ascii="Arial" w:hAnsi="Arial" w:cs="Arial"/>
                 <w:b/>
                 <w:bCs/>
                 <w:lang w:val="en-GB"/>
               </w:rPr>
-              <w:t>Dao Ngoc Quan</w:t>
-            </w:r>
-          </w:p>
-          <w:p>
-            <w:pPr>
-              <w:ind w:left="720"/>
+            </w:pPr>
+            <w:r>
               <w:rPr>
                 <w:rFonts w:ascii="Arial" w:hAnsi="Arial" w:cs="Arial"/>
                 <w:b/>
                 <w:bCs/>
                 <w:lang w:val="en-GB"/>
               </w:rPr>
-            </w:pPr>
-            <w:r>
+              <w:t>Dao Ngoc Quan</w:t>
+            </w:r>
+          </w:p>
+          <w:p>
+            <w:pPr>
+              <w:ind w:left="720"/>
               <w:rPr>
                 <w:rFonts w:ascii="Arial" w:hAnsi="Arial" w:cs="Arial"/>
                 <w:b/>
                 <w:bCs/>
                 <w:lang w:val="en-GB"/>
               </w:rPr>
-              <w:t>Tran Minh Tuan</w:t>
-            </w:r>
-          </w:p>
-          <w:p>
-            <w:pPr>
-              <w:ind w:left="720"/>
+            </w:pPr>
+            <w:r>
               <w:rPr>
                 <w:rFonts w:ascii="Arial" w:hAnsi="Arial" w:cs="Arial"/>
                 <w:b/>
                 <w:bCs/>
                 <w:lang w:val="en-GB"/>
               </w:rPr>
-            </w:pPr>
-            <w:r>
+              <w:t>Tran Minh Tuan</w:t>
+            </w:r>
+          </w:p>
+          <w:p>
+            <w:pPr>
+              <w:ind w:left="720"/>
               <w:rPr>
                 <w:rFonts w:ascii="Arial" w:hAnsi="Arial" w:cs="Arial"/>
                 <w:b/>
                 <w:bCs/>
                 <w:lang w:val="en-GB"/>
               </w:rPr>
-              <w:t>Dinh Sy Quang</w:t>
+            </w:pPr>
+            <w:proofErr w:type="spellStart"/>
+            <w:r>
+              <w:rPr>
+                <w:rFonts w:ascii="Arial" w:hAnsi="Arial" w:cs="Arial"/>
+                <w:b/>
+                <w:bCs/>
+                <w:lang w:val="en-GB"/>
+              </w:rPr>
+              <w:t>Dinh</w:t>
+            </w:r>
+            <w:proofErr w:type="spellEnd"/>
+            <w:r>
+              <w:rPr>
+                <w:rFonts w:ascii="Arial" w:hAnsi="Arial" w:cs="Arial"/>
+                <w:b/>
+                <w:bCs/>
+                <w:lang w:val="en-GB"/>
+              </w:rPr>
+              <w:t xml:space="preserve"> Sy Quang</w:t>
             </w:r>
           </w:p>
         </w:tc>
@@ -4272,8 +4294,19 @@
                 <w:szCs w:val="22"/>
                 <w:lang w:val="en-GB"/>
               </w:rPr>
-              <w:t>IIS/Apache with Sendmail</w:t>
-            </w:r>
+              <w:t xml:space="preserve">IIS/Apache with </w:t>
+            </w:r>
+            <w:proofErr w:type="spellStart"/>
+            <w:r>
+              <w:rPr>
+                <w:bCs/>
+                <w:sz w:val="22"/>
+                <w:szCs w:val="22"/>
+                <w:lang w:val="en-GB"/>
+              </w:rPr>
+              <w:t>Sendmail</w:t>
+            </w:r>
+            <w:proofErr w:type="spellEnd"/>
             <w:r>
               <w:rPr>
                 <w:bCs/>
@@ -4856,8 +4889,19 @@
                 <w:szCs w:val="22"/>
                 <w:lang w:val="en-GB"/>
               </w:rPr>
-              <w:t>IIS/Apache with Sendmail</w:t>
-            </w:r>
+              <w:t xml:space="preserve">IIS/Apache with </w:t>
+            </w:r>
+            <w:proofErr w:type="spellStart"/>
+            <w:r>
+              <w:rPr>
+                <w:bCs/>
+                <w:sz w:val="22"/>
+                <w:szCs w:val="22"/>
+                <w:lang w:val="en-GB"/>
+              </w:rPr>
+              <w:t>Sendmail</w:t>
+            </w:r>
+            <w:proofErr w:type="spellEnd"/>
             <w:r>
               <w:rPr>
                 <w:bCs/>
@@ -9508,10 +9552,10 @@
         </w:rPr>
         <w:lastRenderedPageBreak/>
         <w:drawing>
-          <wp:inline distT="0" distB="0" distL="0" distR="0" wp14:anchorId="490AB92C" wp14:editId="1463C89A">
-            <wp:extent cx="5372100" cy="2731135"/>
+          <wp:inline distT="0" distB="0" distL="0" distR="0" wp14:anchorId="7E853EC8" wp14:editId="7DFAFF28">
+            <wp:extent cx="5372100" cy="3050540"/>
             <wp:effectExtent l="0" t="0" r="0" b="0"/>
-            <wp:docPr id="19" name="Picture 19"/>
+            <wp:docPr id="24" name="Picture 24"/>
             <wp:cNvGraphicFramePr>
               <a:graphicFrameLocks xmlns:a="http://schemas.openxmlformats.org/drawingml/2006/main" noChangeAspect="1"/>
             </wp:cNvGraphicFramePr>
@@ -9519,7 +9563,7 @@
               <a:graphicData uri="http://schemas.openxmlformats.org/drawingml/2006/picture">
                 <pic:pic xmlns:pic="http://schemas.openxmlformats.org/drawingml/2006/picture">
                   <pic:nvPicPr>
-                    <pic:cNvPr id="19" name="Picture 19"/>
+                    <pic:cNvPr id="24" name="Picture 24"/>
                     <pic:cNvPicPr/>
                   </pic:nvPicPr>
                   <pic:blipFill>
@@ -9537,7 +9581,7 @@
                   <pic:spPr>
                     <a:xfrm>
                       <a:off x="0" y="0"/>
-                      <a:ext cx="5372100" cy="2731135"/>
+                      <a:ext cx="5372100" cy="3050540"/>
                     </a:xfrm>
                     <a:prstGeom prst="rect">
                       <a:avLst/>
@@ -9771,6 +9815,7 @@
           <w:tcPr>
             <w:tcW w:w="1686" w:type="dxa"/>
             <w:shd w:val="clear" w:color="auto" w:fill="C4BC96" w:themeFill="background2" w:themeFillShade="BF"/>
+            <w:vAlign w:val="center"/>
           </w:tcPr>
           <w:p>
             <w:pPr>
@@ -9795,6 +9840,7 @@
           <w:tcPr>
             <w:tcW w:w="1765" w:type="dxa"/>
             <w:shd w:val="clear" w:color="auto" w:fill="C4BC96" w:themeFill="background2" w:themeFillShade="BF"/>
+            <w:vAlign w:val="center"/>
           </w:tcPr>
           <w:p>
             <w:pPr>
@@ -9819,6 +9865,7 @@
           <w:tcPr>
             <w:tcW w:w="1728" w:type="dxa"/>
             <w:shd w:val="clear" w:color="auto" w:fill="C4BC96" w:themeFill="background2" w:themeFillShade="BF"/>
+            <w:vAlign w:val="center"/>
           </w:tcPr>
           <w:p>
             <w:pPr>
@@ -9843,6 +9890,7 @@
           <w:tcPr>
             <w:tcW w:w="1702" w:type="dxa"/>
             <w:shd w:val="clear" w:color="auto" w:fill="C4BC96" w:themeFill="background2" w:themeFillShade="BF"/>
+            <w:vAlign w:val="center"/>
           </w:tcPr>
           <w:p>
             <w:pPr>
@@ -9867,6 +9915,7 @@
           <w:tcPr>
             <w:tcW w:w="1624" w:type="dxa"/>
             <w:shd w:val="clear" w:color="auto" w:fill="C4BC96" w:themeFill="background2" w:themeFillShade="BF"/>
+            <w:vAlign w:val="center"/>
           </w:tcPr>
           <w:p>
             <w:pPr>
@@ -9892,6 +9941,7 @@
         <w:tc>
           <w:tcPr>
             <w:tcW w:w="1686" w:type="dxa"/>
+            <w:vAlign w:val="center"/>
           </w:tcPr>
           <w:p>
             <w:pPr>
@@ -9911,6 +9961,7 @@
         <w:tc>
           <w:tcPr>
             <w:tcW w:w="1765" w:type="dxa"/>
+            <w:vAlign w:val="center"/>
           </w:tcPr>
           <w:p>
             <w:pPr>
@@ -9936,6 +9987,7 @@
         <w:tc>
           <w:tcPr>
             <w:tcW w:w="1728" w:type="dxa"/>
+            <w:vAlign w:val="center"/>
           </w:tcPr>
           <w:p>
             <w:pPr>
@@ -9955,6 +10007,7 @@
         <w:tc>
           <w:tcPr>
             <w:tcW w:w="1702" w:type="dxa"/>
+            <w:vAlign w:val="center"/>
           </w:tcPr>
           <w:p>
             <w:pPr>
@@ -9974,6 +10027,7 @@
         <w:tc>
           <w:tcPr>
             <w:tcW w:w="1624" w:type="dxa"/>
+            <w:vAlign w:val="center"/>
           </w:tcPr>
           <w:p>
             <w:pPr>
@@ -9995,6 +10049,7 @@
         <w:tc>
           <w:tcPr>
             <w:tcW w:w="1686" w:type="dxa"/>
+            <w:vAlign w:val="center"/>
           </w:tcPr>
           <w:p>
             <w:pPr>
@@ -10008,6 +10063,7 @@
         <w:tc>
           <w:tcPr>
             <w:tcW w:w="1765" w:type="dxa"/>
+            <w:vAlign w:val="center"/>
           </w:tcPr>
           <w:p>
             <w:pPr>
@@ -10021,6 +10077,7 @@
         <w:tc>
           <w:tcPr>
             <w:tcW w:w="1728" w:type="dxa"/>
+            <w:vAlign w:val="center"/>
           </w:tcPr>
           <w:p>
             <w:pPr>
@@ -10034,6 +10091,7 @@
         <w:tc>
           <w:tcPr>
             <w:tcW w:w="1702" w:type="dxa"/>
+            <w:vAlign w:val="center"/>
           </w:tcPr>
           <w:p>
             <w:pPr>
@@ -10047,6 +10105,7 @@
         <w:tc>
           <w:tcPr>
             <w:tcW w:w="1624" w:type="dxa"/>
+            <w:vAlign w:val="center"/>
           </w:tcPr>
           <w:p>
             <w:pPr>
@@ -10102,6 +10161,7 @@
           <w:tcPr>
             <w:tcW w:w="1828" w:type="dxa"/>
             <w:shd w:val="clear" w:color="auto" w:fill="C4BC96" w:themeFill="background2" w:themeFillShade="BF"/>
+            <w:vAlign w:val="center"/>
           </w:tcPr>
           <w:p>
             <w:pPr>
@@ -10126,6 +10186,7 @@
           <w:tcPr>
             <w:tcW w:w="1765" w:type="dxa"/>
             <w:shd w:val="clear" w:color="auto" w:fill="C4BC96" w:themeFill="background2" w:themeFillShade="BF"/>
+            <w:vAlign w:val="center"/>
           </w:tcPr>
           <w:p>
             <w:pPr>
@@ -10150,6 +10211,7 @@
           <w:tcPr>
             <w:tcW w:w="1728" w:type="dxa"/>
             <w:shd w:val="clear" w:color="auto" w:fill="C4BC96" w:themeFill="background2" w:themeFillShade="BF"/>
+            <w:vAlign w:val="center"/>
           </w:tcPr>
           <w:p>
             <w:pPr>
@@ -10174,6 +10236,7 @@
           <w:tcPr>
             <w:tcW w:w="1702" w:type="dxa"/>
             <w:shd w:val="clear" w:color="auto" w:fill="C4BC96" w:themeFill="background2" w:themeFillShade="BF"/>
+            <w:vAlign w:val="center"/>
           </w:tcPr>
           <w:p>
             <w:pPr>
@@ -10198,6 +10261,7 @@
           <w:tcPr>
             <w:tcW w:w="1624" w:type="dxa"/>
             <w:shd w:val="clear" w:color="auto" w:fill="C4BC96" w:themeFill="background2" w:themeFillShade="BF"/>
+            <w:vAlign w:val="center"/>
           </w:tcPr>
           <w:p>
             <w:pPr>
@@ -10223,6 +10287,7 @@
         <w:tc>
           <w:tcPr>
             <w:tcW w:w="1828" w:type="dxa"/>
+            <w:vAlign w:val="center"/>
           </w:tcPr>
           <w:p>
             <w:pPr>
@@ -10256,6 +10321,7 @@
         <w:tc>
           <w:tcPr>
             <w:tcW w:w="1765" w:type="dxa"/>
+            <w:vAlign w:val="center"/>
           </w:tcPr>
           <w:p>
             <w:pPr>
@@ -10281,6 +10347,7 @@
         <w:tc>
           <w:tcPr>
             <w:tcW w:w="1728" w:type="dxa"/>
+            <w:vAlign w:val="center"/>
           </w:tcPr>
           <w:p>
             <w:pPr>
@@ -10300,6 +10367,7 @@
         <w:tc>
           <w:tcPr>
             <w:tcW w:w="1702" w:type="dxa"/>
+            <w:vAlign w:val="center"/>
           </w:tcPr>
           <w:p>
             <w:pPr>
@@ -10319,6 +10387,7 @@
         <w:tc>
           <w:tcPr>
             <w:tcW w:w="1624" w:type="dxa"/>
+            <w:vAlign w:val="center"/>
           </w:tcPr>
           <w:p>
             <w:pPr>
@@ -10340,6 +10409,7 @@
         <w:tc>
           <w:tcPr>
             <w:tcW w:w="1828" w:type="dxa"/>
+            <w:vAlign w:val="center"/>
           </w:tcPr>
           <w:p>
             <w:pPr>
@@ -10353,6 +10423,7 @@
         <w:tc>
           <w:tcPr>
             <w:tcW w:w="1765" w:type="dxa"/>
+            <w:vAlign w:val="center"/>
           </w:tcPr>
           <w:p>
             <w:pPr>
@@ -10366,6 +10437,7 @@
         <w:tc>
           <w:tcPr>
             <w:tcW w:w="1728" w:type="dxa"/>
+            <w:vAlign w:val="center"/>
           </w:tcPr>
           <w:p>
             <w:pPr>
@@ -10379,6 +10451,7 @@
         <w:tc>
           <w:tcPr>
             <w:tcW w:w="1702" w:type="dxa"/>
+            <w:vAlign w:val="center"/>
           </w:tcPr>
           <w:p>
             <w:pPr>
@@ -10392,6 +10465,7 @@
         <w:tc>
           <w:tcPr>
             <w:tcW w:w="1624" w:type="dxa"/>
+            <w:vAlign w:val="center"/>
           </w:tcPr>
           <w:p>
             <w:pPr>
@@ -10450,6 +10524,7 @@
           <w:tcPr>
             <w:tcW w:w="1828" w:type="dxa"/>
             <w:shd w:val="clear" w:color="auto" w:fill="C4BC96" w:themeFill="background2" w:themeFillShade="BF"/>
+            <w:vAlign w:val="center"/>
           </w:tcPr>
           <w:p>
             <w:pPr>
@@ -10474,6 +10549,7 @@
           <w:tcPr>
             <w:tcW w:w="1765" w:type="dxa"/>
             <w:shd w:val="clear" w:color="auto" w:fill="C4BC96" w:themeFill="background2" w:themeFillShade="BF"/>
+            <w:vAlign w:val="center"/>
           </w:tcPr>
           <w:p>
             <w:pPr>
@@ -10498,6 +10574,7 @@
           <w:tcPr>
             <w:tcW w:w="1728" w:type="dxa"/>
             <w:shd w:val="clear" w:color="auto" w:fill="C4BC96" w:themeFill="background2" w:themeFillShade="BF"/>
+            <w:vAlign w:val="center"/>
           </w:tcPr>
           <w:p>
             <w:pPr>
@@ -10522,6 +10599,7 @@
           <w:tcPr>
             <w:tcW w:w="1702" w:type="dxa"/>
             <w:shd w:val="clear" w:color="auto" w:fill="C4BC96" w:themeFill="background2" w:themeFillShade="BF"/>
+            <w:vAlign w:val="center"/>
           </w:tcPr>
           <w:p>
             <w:pPr>
@@ -10546,6 +10624,7 @@
           <w:tcPr>
             <w:tcW w:w="1624" w:type="dxa"/>
             <w:shd w:val="clear" w:color="auto" w:fill="C4BC96" w:themeFill="background2" w:themeFillShade="BF"/>
+            <w:vAlign w:val="center"/>
           </w:tcPr>
           <w:p>
             <w:pPr>
@@ -10571,6 +10650,7 @@
         <w:tc>
           <w:tcPr>
             <w:tcW w:w="1828" w:type="dxa"/>
+            <w:vAlign w:val="center"/>
           </w:tcPr>
           <w:p>
             <w:pPr>
@@ -10604,6 +10684,7 @@
         <w:tc>
           <w:tcPr>
             <w:tcW w:w="1765" w:type="dxa"/>
+            <w:vAlign w:val="center"/>
           </w:tcPr>
           <w:p>
             <w:pPr>
@@ -10629,6 +10710,7 @@
         <w:tc>
           <w:tcPr>
             <w:tcW w:w="1728" w:type="dxa"/>
+            <w:vAlign w:val="center"/>
           </w:tcPr>
           <w:p>
             <w:pPr>
@@ -10648,6 +10730,7 @@
         <w:tc>
           <w:tcPr>
             <w:tcW w:w="1702" w:type="dxa"/>
+            <w:vAlign w:val="center"/>
           </w:tcPr>
           <w:p>
             <w:pPr>
@@ -10667,6 +10750,7 @@
         <w:tc>
           <w:tcPr>
             <w:tcW w:w="1624" w:type="dxa"/>
+            <w:vAlign w:val="center"/>
           </w:tcPr>
           <w:p>
             <w:pPr>
@@ -10688,6 +10772,7 @@
         <w:tc>
           <w:tcPr>
             <w:tcW w:w="1828" w:type="dxa"/>
+            <w:vAlign w:val="center"/>
           </w:tcPr>
           <w:p>
             <w:pPr>
@@ -10701,19 +10786,23 @@
         <w:tc>
           <w:tcPr>
             <w:tcW w:w="1765" w:type="dxa"/>
+            <w:vAlign w:val="center"/>
           </w:tcPr>
           <w:p>
             <w:pPr>
               <w:jc w:val="center"/>
             </w:pPr>
+            <w:proofErr w:type="spellStart"/>
             <w:r>
               <w:t>catName</w:t>
             </w:r>
+            <w:proofErr w:type="spellEnd"/>
           </w:p>
         </w:tc>
         <w:tc>
           <w:tcPr>
             <w:tcW w:w="1728" w:type="dxa"/>
+            <w:vAlign w:val="center"/>
           </w:tcPr>
           <w:p>
             <w:pPr>
@@ -10727,6 +10816,7 @@
         <w:tc>
           <w:tcPr>
             <w:tcW w:w="1702" w:type="dxa"/>
+            <w:vAlign w:val="center"/>
           </w:tcPr>
           <w:p>
             <w:pPr>
@@ -10740,6 +10830,7 @@
         <w:tc>
           <w:tcPr>
             <w:tcW w:w="1624" w:type="dxa"/>
+            <w:vAlign w:val="center"/>
           </w:tcPr>
           <w:p>
             <w:pPr>
@@ -10789,6 +10880,7 @@
           <w:tcPr>
             <w:tcW w:w="1828" w:type="dxa"/>
             <w:shd w:val="clear" w:color="auto" w:fill="C4BC96" w:themeFill="background2" w:themeFillShade="BF"/>
+            <w:vAlign w:val="center"/>
           </w:tcPr>
           <w:p>
             <w:pPr>
@@ -10813,6 +10905,7 @@
           <w:tcPr>
             <w:tcW w:w="1765" w:type="dxa"/>
             <w:shd w:val="clear" w:color="auto" w:fill="C4BC96" w:themeFill="background2" w:themeFillShade="BF"/>
+            <w:vAlign w:val="center"/>
           </w:tcPr>
           <w:p>
             <w:pPr>
@@ -10837,6 +10930,7 @@
           <w:tcPr>
             <w:tcW w:w="1728" w:type="dxa"/>
             <w:shd w:val="clear" w:color="auto" w:fill="C4BC96" w:themeFill="background2" w:themeFillShade="BF"/>
+            <w:vAlign w:val="center"/>
           </w:tcPr>
           <w:p>
             <w:pPr>
@@ -10861,6 +10955,7 @@
           <w:tcPr>
             <w:tcW w:w="1702" w:type="dxa"/>
             <w:shd w:val="clear" w:color="auto" w:fill="C4BC96" w:themeFill="background2" w:themeFillShade="BF"/>
+            <w:vAlign w:val="center"/>
           </w:tcPr>
           <w:p>
             <w:pPr>
@@ -10885,6 +10980,7 @@
           <w:tcPr>
             <w:tcW w:w="1624" w:type="dxa"/>
             <w:shd w:val="clear" w:color="auto" w:fill="C4BC96" w:themeFill="background2" w:themeFillShade="BF"/>
+            <w:vAlign w:val="center"/>
           </w:tcPr>
           <w:p>
             <w:pPr>
@@ -10910,6 +11006,7 @@
         <w:tc>
           <w:tcPr>
             <w:tcW w:w="1828" w:type="dxa"/>
+            <w:vAlign w:val="center"/>
           </w:tcPr>
           <w:p>
             <w:pPr>
@@ -10943,6 +11040,7 @@
         <w:tc>
           <w:tcPr>
             <w:tcW w:w="1765" w:type="dxa"/>
+            <w:vAlign w:val="center"/>
           </w:tcPr>
           <w:p>
             <w:pPr>
@@ -10968,6 +11066,7 @@
         <w:tc>
           <w:tcPr>
             <w:tcW w:w="1728" w:type="dxa"/>
+            <w:vAlign w:val="center"/>
           </w:tcPr>
           <w:p>
             <w:pPr>
@@ -10987,6 +11086,7 @@
         <w:tc>
           <w:tcPr>
             <w:tcW w:w="1702" w:type="dxa"/>
+            <w:vAlign w:val="center"/>
           </w:tcPr>
           <w:p>
             <w:pPr>
@@ -11006,6 +11106,7 @@
         <w:tc>
           <w:tcPr>
             <w:tcW w:w="1624" w:type="dxa"/>
+            <w:vAlign w:val="center"/>
           </w:tcPr>
           <w:p>
             <w:pPr>
@@ -11027,6 +11128,7 @@
         <w:tc>
           <w:tcPr>
             <w:tcW w:w="1828" w:type="dxa"/>
+            <w:vAlign w:val="center"/>
           </w:tcPr>
           <w:p>
             <w:pPr>
@@ -11040,6 +11142,7 @@
         <w:tc>
           <w:tcPr>
             <w:tcW w:w="1765" w:type="dxa"/>
+            <w:vAlign w:val="center"/>
           </w:tcPr>
           <w:p>
             <w:pPr>
@@ -11048,17 +11151,20 @@
                 <w:lang w:val="en-GB"/>
               </w:rPr>
             </w:pPr>
+            <w:proofErr w:type="spellStart"/>
             <w:r>
               <w:rPr>
                 <w:lang w:val="en-GB"/>
               </w:rPr>
               <w:t>feedbackDate</w:t>
             </w:r>
+            <w:proofErr w:type="spellEnd"/>
           </w:p>
         </w:tc>
         <w:tc>
           <w:tcPr>
             <w:tcW w:w="1728" w:type="dxa"/>
+            <w:vAlign w:val="center"/>
           </w:tcPr>
           <w:p>
             <w:pPr>
@@ -11078,6 +11184,7 @@
         <w:tc>
           <w:tcPr>
             <w:tcW w:w="1702" w:type="dxa"/>
+            <w:vAlign w:val="center"/>
           </w:tcPr>
           <w:p>
             <w:pPr>
@@ -11091,6 +11198,7 @@
         <w:tc>
           <w:tcPr>
             <w:tcW w:w="1624" w:type="dxa"/>
+            <w:vAlign w:val="center"/>
           </w:tcPr>
           <w:p>
             <w:pPr>
@@ -11112,6 +11220,7 @@
         <w:tc>
           <w:tcPr>
             <w:tcW w:w="1828" w:type="dxa"/>
+            <w:vAlign w:val="center"/>
           </w:tcPr>
           <w:p>
             <w:pPr>
@@ -11125,6 +11234,7 @@
         <w:tc>
           <w:tcPr>
             <w:tcW w:w="1765" w:type="dxa"/>
+            <w:vAlign w:val="center"/>
           </w:tcPr>
           <w:p>
             <w:pPr>
@@ -11138,6 +11248,7 @@
         <w:tc>
           <w:tcPr>
             <w:tcW w:w="1728" w:type="dxa"/>
+            <w:vAlign w:val="center"/>
           </w:tcPr>
           <w:p>
             <w:pPr>
@@ -11151,6 +11262,7 @@
         <w:tc>
           <w:tcPr>
             <w:tcW w:w="1702" w:type="dxa"/>
+            <w:vAlign w:val="center"/>
           </w:tcPr>
           <w:p>
             <w:pPr>
@@ -11164,6 +11276,7 @@
         <w:tc>
           <w:tcPr>
             <w:tcW w:w="1624" w:type="dxa"/>
+            <w:vAlign w:val="center"/>
           </w:tcPr>
           <w:p>
             <w:pPr>
@@ -11185,6 +11298,7 @@
         <w:tc>
           <w:tcPr>
             <w:tcW w:w="1828" w:type="dxa"/>
+            <w:vAlign w:val="center"/>
           </w:tcPr>
           <w:p>
             <w:pPr>
@@ -11198,6 +11312,7 @@
         <w:tc>
           <w:tcPr>
             <w:tcW w:w="1765" w:type="dxa"/>
+            <w:vAlign w:val="center"/>
           </w:tcPr>
           <w:p>
             <w:pPr>
@@ -11211,6 +11326,7 @@
         <w:tc>
           <w:tcPr>
             <w:tcW w:w="1728" w:type="dxa"/>
+            <w:vAlign w:val="center"/>
           </w:tcPr>
           <w:p>
             <w:pPr>
@@ -11224,6 +11340,7 @@
         <w:tc>
           <w:tcPr>
             <w:tcW w:w="1702" w:type="dxa"/>
+            <w:vAlign w:val="center"/>
           </w:tcPr>
           <w:p>
             <w:pPr>
@@ -11237,6 +11354,7 @@
         <w:tc>
           <w:tcPr>
             <w:tcW w:w="1624" w:type="dxa"/>
+            <w:vAlign w:val="center"/>
           </w:tcPr>
           <w:p>
             <w:pPr>
@@ -11258,6 +11376,7 @@
         <w:tc>
           <w:tcPr>
             <w:tcW w:w="1828" w:type="dxa"/>
+            <w:vAlign w:val="center"/>
           </w:tcPr>
           <w:p>
             <w:pPr>
@@ -11271,6 +11390,7 @@
         <w:tc>
           <w:tcPr>
             <w:tcW w:w="1765" w:type="dxa"/>
+            <w:vAlign w:val="center"/>
           </w:tcPr>
           <w:p>
             <w:pPr>
@@ -11284,6 +11404,7 @@
         <w:tc>
           <w:tcPr>
             <w:tcW w:w="1728" w:type="dxa"/>
+            <w:vAlign w:val="center"/>
           </w:tcPr>
           <w:p>
             <w:pPr>
@@ -11292,14 +11413,17 @@
                 <w:lang w:val="vi-VN"/>
               </w:rPr>
             </w:pPr>
+            <w:proofErr w:type="spellStart"/>
             <w:r>
               <w:t>longtext</w:t>
             </w:r>
+            <w:proofErr w:type="spellEnd"/>
           </w:p>
         </w:tc>
         <w:tc>
           <w:tcPr>
             <w:tcW w:w="1702" w:type="dxa"/>
+            <w:vAlign w:val="center"/>
           </w:tcPr>
           <w:p>
             <w:pPr>
@@ -11310,6 +11434,7 @@
         <w:tc>
           <w:tcPr>
             <w:tcW w:w="1624" w:type="dxa"/>
+            <w:vAlign w:val="center"/>
           </w:tcPr>
           <w:p>
             <w:pPr>
@@ -11331,6 +11456,7 @@
         <w:tc>
           <w:tcPr>
             <w:tcW w:w="1828" w:type="dxa"/>
+            <w:vAlign w:val="center"/>
           </w:tcPr>
           <w:p>
             <w:pPr>
@@ -11344,6 +11470,7 @@
         <w:tc>
           <w:tcPr>
             <w:tcW w:w="1765" w:type="dxa"/>
+            <w:vAlign w:val="center"/>
           </w:tcPr>
           <w:p>
             <w:pPr>
@@ -11357,6 +11484,7 @@
         <w:tc>
           <w:tcPr>
             <w:tcW w:w="1728" w:type="dxa"/>
+            <w:vAlign w:val="center"/>
           </w:tcPr>
           <w:p>
             <w:pPr>
@@ -11370,6 +11498,7 @@
         <w:tc>
           <w:tcPr>
             <w:tcW w:w="1702" w:type="dxa"/>
+            <w:vAlign w:val="center"/>
           </w:tcPr>
           <w:p>
             <w:pPr>
@@ -11383,6 +11512,7 @@
         <w:tc>
           <w:tcPr>
             <w:tcW w:w="1624" w:type="dxa"/>
+            <w:vAlign w:val="center"/>
           </w:tcPr>
           <w:p>
             <w:pPr>
@@ -11432,6 +11562,7 @@
           <w:tcPr>
             <w:tcW w:w="1828" w:type="dxa"/>
             <w:shd w:val="clear" w:color="auto" w:fill="C4BC96" w:themeFill="background2" w:themeFillShade="BF"/>
+            <w:vAlign w:val="center"/>
           </w:tcPr>
           <w:p>
             <w:pPr>
@@ -11456,6 +11587,7 @@
           <w:tcPr>
             <w:tcW w:w="1765" w:type="dxa"/>
             <w:shd w:val="clear" w:color="auto" w:fill="C4BC96" w:themeFill="background2" w:themeFillShade="BF"/>
+            <w:vAlign w:val="center"/>
           </w:tcPr>
           <w:p>
             <w:pPr>
@@ -11480,6 +11612,7 @@
           <w:tcPr>
             <w:tcW w:w="1728" w:type="dxa"/>
             <w:shd w:val="clear" w:color="auto" w:fill="C4BC96" w:themeFill="background2" w:themeFillShade="BF"/>
+            <w:vAlign w:val="center"/>
           </w:tcPr>
           <w:p>
             <w:pPr>
@@ -11504,6 +11637,7 @@
           <w:tcPr>
             <w:tcW w:w="1702" w:type="dxa"/>
             <w:shd w:val="clear" w:color="auto" w:fill="C4BC96" w:themeFill="background2" w:themeFillShade="BF"/>
+            <w:vAlign w:val="center"/>
           </w:tcPr>
           <w:p>
             <w:pPr>
@@ -11528,6 +11662,7 @@
           <w:tcPr>
             <w:tcW w:w="1624" w:type="dxa"/>
             <w:shd w:val="clear" w:color="auto" w:fill="C4BC96" w:themeFill="background2" w:themeFillShade="BF"/>
+            <w:vAlign w:val="center"/>
           </w:tcPr>
           <w:p>
             <w:pPr>
@@ -11553,6 +11688,7 @@
         <w:tc>
           <w:tcPr>
             <w:tcW w:w="1828" w:type="dxa"/>
+            <w:vAlign w:val="center"/>
           </w:tcPr>
           <w:p>
             <w:pPr>
@@ -11587,6 +11723,7 @@
         <w:tc>
           <w:tcPr>
             <w:tcW w:w="1765" w:type="dxa"/>
+            <w:vAlign w:val="center"/>
           </w:tcPr>
           <w:p>
             <w:pPr>
@@ -11612,6 +11749,7 @@
         <w:tc>
           <w:tcPr>
             <w:tcW w:w="1728" w:type="dxa"/>
+            <w:vAlign w:val="center"/>
           </w:tcPr>
           <w:p>
             <w:pPr>
@@ -11631,6 +11769,7 @@
         <w:tc>
           <w:tcPr>
             <w:tcW w:w="1702" w:type="dxa"/>
+            <w:vAlign w:val="center"/>
           </w:tcPr>
           <w:p>
             <w:pPr>
@@ -11650,6 +11789,7 @@
         <w:tc>
           <w:tcPr>
             <w:tcW w:w="1624" w:type="dxa"/>
+            <w:vAlign w:val="center"/>
           </w:tcPr>
           <w:p>
             <w:pPr>
@@ -11671,6 +11811,7 @@
         <w:tc>
           <w:tcPr>
             <w:tcW w:w="1828" w:type="dxa"/>
+            <w:vAlign w:val="center"/>
           </w:tcPr>
           <w:p>
             <w:pPr>
@@ -11684,6 +11825,7 @@
         <w:tc>
           <w:tcPr>
             <w:tcW w:w="1765" w:type="dxa"/>
+            <w:vAlign w:val="center"/>
           </w:tcPr>
           <w:p>
             <w:pPr>
@@ -11697,6 +11839,7 @@
         <w:tc>
           <w:tcPr>
             <w:tcW w:w="1728" w:type="dxa"/>
+            <w:vAlign w:val="center"/>
           </w:tcPr>
           <w:p>
             <w:pPr>
@@ -11710,6 +11853,7 @@
         <w:tc>
           <w:tcPr>
             <w:tcW w:w="1702" w:type="dxa"/>
+            <w:vAlign w:val="center"/>
           </w:tcPr>
           <w:p>
             <w:pPr>
@@ -11723,6 +11867,7 @@
         <w:tc>
           <w:tcPr>
             <w:tcW w:w="1624" w:type="dxa"/>
+            <w:vAlign w:val="center"/>
           </w:tcPr>
           <w:p>
             <w:pPr>
@@ -11744,6 +11889,7 @@
         <w:tc>
           <w:tcPr>
             <w:tcW w:w="1828" w:type="dxa"/>
+            <w:vAlign w:val="center"/>
           </w:tcPr>
           <w:p>
             <w:pPr>
@@ -11757,6 +11903,7 @@
         <w:tc>
           <w:tcPr>
             <w:tcW w:w="1765" w:type="dxa"/>
+            <w:vAlign w:val="center"/>
           </w:tcPr>
           <w:p>
             <w:pPr>
@@ -11770,6 +11917,7 @@
         <w:tc>
           <w:tcPr>
             <w:tcW w:w="1728" w:type="dxa"/>
+            <w:vAlign w:val="center"/>
           </w:tcPr>
           <w:p>
             <w:pPr>
@@ -11783,6 +11931,7 @@
         <w:tc>
           <w:tcPr>
             <w:tcW w:w="1702" w:type="dxa"/>
+            <w:vAlign w:val="center"/>
           </w:tcPr>
           <w:p>
             <w:pPr>
@@ -11796,6 +11945,7 @@
         <w:tc>
           <w:tcPr>
             <w:tcW w:w="1624" w:type="dxa"/>
+            <w:vAlign w:val="center"/>
           </w:tcPr>
           <w:p>
             <w:pPr>
@@ -11817,6 +11967,7 @@
         <w:tc>
           <w:tcPr>
             <w:tcW w:w="1828" w:type="dxa"/>
+            <w:vAlign w:val="center"/>
           </w:tcPr>
           <w:p>
             <w:pPr>
@@ -11830,6 +11981,7 @@
         <w:tc>
           <w:tcPr>
             <w:tcW w:w="1765" w:type="dxa"/>
+            <w:vAlign w:val="center"/>
           </w:tcPr>
           <w:p>
             <w:pPr>
@@ -11843,6 +11995,7 @@
         <w:tc>
           <w:tcPr>
             <w:tcW w:w="1728" w:type="dxa"/>
+            <w:vAlign w:val="center"/>
           </w:tcPr>
           <w:p>
             <w:pPr>
@@ -11856,6 +12009,7 @@
         <w:tc>
           <w:tcPr>
             <w:tcW w:w="1702" w:type="dxa"/>
+            <w:vAlign w:val="center"/>
           </w:tcPr>
           <w:p>
             <w:pPr>
@@ -11869,6 +12023,7 @@
         <w:tc>
           <w:tcPr>
             <w:tcW w:w="1624" w:type="dxa"/>
+            <w:vAlign w:val="center"/>
           </w:tcPr>
           <w:p>
             <w:pPr>
@@ -11890,6 +12045,7 @@
         <w:tc>
           <w:tcPr>
             <w:tcW w:w="1828" w:type="dxa"/>
+            <w:vAlign w:val="center"/>
           </w:tcPr>
           <w:p>
             <w:pPr>
@@ -11903,6 +12059,7 @@
         <w:tc>
           <w:tcPr>
             <w:tcW w:w="1765" w:type="dxa"/>
+            <w:vAlign w:val="center"/>
           </w:tcPr>
           <w:p>
             <w:pPr>
@@ -11916,19 +12073,23 @@
         <w:tc>
           <w:tcPr>
             <w:tcW w:w="1728" w:type="dxa"/>
+            <w:vAlign w:val="center"/>
           </w:tcPr>
           <w:p>
             <w:pPr>
               <w:jc w:val="center"/>
             </w:pPr>
+            <w:proofErr w:type="spellStart"/>
             <w:r>
               <w:t>longtext</w:t>
             </w:r>
+            <w:proofErr w:type="spellEnd"/>
           </w:p>
         </w:tc>
         <w:tc>
           <w:tcPr>
             <w:tcW w:w="1702" w:type="dxa"/>
+            <w:vAlign w:val="center"/>
           </w:tcPr>
           <w:p>
             <w:pPr>
@@ -11939,6 +12100,7 @@
         <w:tc>
           <w:tcPr>
             <w:tcW w:w="1624" w:type="dxa"/>
+            <w:vAlign w:val="center"/>
           </w:tcPr>
           <w:p>
             <w:pPr>
@@ -11988,6 +12150,7 @@
           <w:tcPr>
             <w:tcW w:w="1828" w:type="dxa"/>
             <w:shd w:val="clear" w:color="auto" w:fill="C4BC96" w:themeFill="background2" w:themeFillShade="BF"/>
+            <w:vAlign w:val="center"/>
           </w:tcPr>
           <w:p>
             <w:pPr>
@@ -12012,6 +12175,7 @@
           <w:tcPr>
             <w:tcW w:w="1765" w:type="dxa"/>
             <w:shd w:val="clear" w:color="auto" w:fill="C4BC96" w:themeFill="background2" w:themeFillShade="BF"/>
+            <w:vAlign w:val="center"/>
           </w:tcPr>
           <w:p>
             <w:pPr>
@@ -12036,6 +12200,7 @@
           <w:tcPr>
             <w:tcW w:w="1728" w:type="dxa"/>
             <w:shd w:val="clear" w:color="auto" w:fill="C4BC96" w:themeFill="background2" w:themeFillShade="BF"/>
+            <w:vAlign w:val="center"/>
           </w:tcPr>
           <w:p>
             <w:pPr>
@@ -12060,6 +12225,7 @@
           <w:tcPr>
             <w:tcW w:w="1702" w:type="dxa"/>
             <w:shd w:val="clear" w:color="auto" w:fill="C4BC96" w:themeFill="background2" w:themeFillShade="BF"/>
+            <w:vAlign w:val="center"/>
           </w:tcPr>
           <w:p>
             <w:pPr>
@@ -12084,6 +12250,7 @@
           <w:tcPr>
             <w:tcW w:w="1624" w:type="dxa"/>
             <w:shd w:val="clear" w:color="auto" w:fill="C4BC96" w:themeFill="background2" w:themeFillShade="BF"/>
+            <w:vAlign w:val="center"/>
           </w:tcPr>
           <w:p>
             <w:pPr>
@@ -12109,6 +12276,7 @@
         <w:tc>
           <w:tcPr>
             <w:tcW w:w="1828" w:type="dxa"/>
+            <w:vAlign w:val="center"/>
           </w:tcPr>
           <w:p>
             <w:pPr>
@@ -12142,6 +12310,7 @@
         <w:tc>
           <w:tcPr>
             <w:tcW w:w="1765" w:type="dxa"/>
+            <w:vAlign w:val="center"/>
           </w:tcPr>
           <w:p>
             <w:pPr>
@@ -12167,6 +12336,7 @@
         <w:tc>
           <w:tcPr>
             <w:tcW w:w="1728" w:type="dxa"/>
+            <w:vAlign w:val="center"/>
           </w:tcPr>
           <w:p>
             <w:pPr>
@@ -12186,6 +12356,7 @@
         <w:tc>
           <w:tcPr>
             <w:tcW w:w="1702" w:type="dxa"/>
+            <w:vAlign w:val="center"/>
           </w:tcPr>
           <w:p>
             <w:pPr>
@@ -12205,6 +12376,7 @@
         <w:tc>
           <w:tcPr>
             <w:tcW w:w="1624" w:type="dxa"/>
+            <w:vAlign w:val="center"/>
           </w:tcPr>
           <w:p>
             <w:pPr>
@@ -12226,6 +12398,7 @@
         <w:tc>
           <w:tcPr>
             <w:tcW w:w="1828" w:type="dxa"/>
+            <w:vAlign w:val="center"/>
           </w:tcPr>
           <w:p>
             <w:pPr>
@@ -12245,19 +12418,23 @@
         <w:tc>
           <w:tcPr>
             <w:tcW w:w="1765" w:type="dxa"/>
+            <w:vAlign w:val="center"/>
           </w:tcPr>
           <w:p>
             <w:pPr>
               <w:jc w:val="center"/>
             </w:pPr>
+            <w:proofErr w:type="spellStart"/>
             <w:r>
               <w:t>catID</w:t>
             </w:r>
+            <w:proofErr w:type="spellEnd"/>
           </w:p>
         </w:tc>
         <w:tc>
           <w:tcPr>
             <w:tcW w:w="1728" w:type="dxa"/>
+            <w:vAlign w:val="center"/>
           </w:tcPr>
           <w:p>
             <w:pPr>
@@ -12271,6 +12448,7 @@
         <w:tc>
           <w:tcPr>
             <w:tcW w:w="1702" w:type="dxa"/>
+            <w:vAlign w:val="center"/>
           </w:tcPr>
           <w:p>
             <w:pPr>
@@ -12284,6 +12462,7 @@
         <w:tc>
           <w:tcPr>
             <w:tcW w:w="1624" w:type="dxa"/>
+            <w:vAlign w:val="center"/>
           </w:tcPr>
           <w:p>
             <w:pPr>
@@ -12313,6 +12492,7 @@
         <w:tc>
           <w:tcPr>
             <w:tcW w:w="1828" w:type="dxa"/>
+            <w:vAlign w:val="center"/>
           </w:tcPr>
           <w:p>
             <w:pPr>
@@ -12326,19 +12506,23 @@
         <w:tc>
           <w:tcPr>
             <w:tcW w:w="1765" w:type="dxa"/>
+            <w:vAlign w:val="center"/>
           </w:tcPr>
           <w:p>
             <w:pPr>
               <w:jc w:val="center"/>
             </w:pPr>
+            <w:proofErr w:type="spellStart"/>
             <w:r>
               <w:t>cName</w:t>
             </w:r>
+            <w:proofErr w:type="spellEnd"/>
           </w:p>
         </w:tc>
         <w:tc>
           <w:tcPr>
             <w:tcW w:w="1728" w:type="dxa"/>
+            <w:vAlign w:val="center"/>
           </w:tcPr>
           <w:p>
             <w:pPr>
@@ -12352,6 +12536,7 @@
         <w:tc>
           <w:tcPr>
             <w:tcW w:w="1702" w:type="dxa"/>
+            <w:vAlign w:val="center"/>
           </w:tcPr>
           <w:p>
             <w:pPr>
@@ -12365,6 +12550,7 @@
         <w:tc>
           <w:tcPr>
             <w:tcW w:w="1624" w:type="dxa"/>
+            <w:vAlign w:val="center"/>
           </w:tcPr>
           <w:p>
             <w:pPr>
@@ -12386,6 +12572,7 @@
         <w:tc>
           <w:tcPr>
             <w:tcW w:w="1828" w:type="dxa"/>
+            <w:vAlign w:val="center"/>
           </w:tcPr>
           <w:p>
             <w:pPr>
@@ -12405,19 +12592,23 @@
         <w:tc>
           <w:tcPr>
             <w:tcW w:w="1765" w:type="dxa"/>
+            <w:vAlign w:val="center"/>
           </w:tcPr>
           <w:p>
             <w:pPr>
               <w:jc w:val="center"/>
             </w:pPr>
+            <w:proofErr w:type="spellStart"/>
             <w:r>
               <w:t>tID</w:t>
             </w:r>
+            <w:proofErr w:type="spellEnd"/>
           </w:p>
         </w:tc>
         <w:tc>
           <w:tcPr>
             <w:tcW w:w="1728" w:type="dxa"/>
+            <w:vAlign w:val="center"/>
           </w:tcPr>
           <w:p>
             <w:pPr>
@@ -12431,6 +12622,7 @@
         <w:tc>
           <w:tcPr>
             <w:tcW w:w="1702" w:type="dxa"/>
+            <w:vAlign w:val="center"/>
           </w:tcPr>
           <w:p>
             <w:pPr>
@@ -12444,6 +12636,7 @@
         <w:tc>
           <w:tcPr>
             <w:tcW w:w="1624" w:type="dxa"/>
+            <w:vAlign w:val="center"/>
           </w:tcPr>
           <w:p>
             <w:pPr>
@@ -12473,6 +12666,7 @@
         <w:tc>
           <w:tcPr>
             <w:tcW w:w="1828" w:type="dxa"/>
+            <w:vAlign w:val="center"/>
           </w:tcPr>
           <w:p>
             <w:pPr>
@@ -12486,6 +12680,7 @@
         <w:tc>
           <w:tcPr>
             <w:tcW w:w="1765" w:type="dxa"/>
+            <w:vAlign w:val="center"/>
           </w:tcPr>
           <w:p>
             <w:pPr>
@@ -12499,6 +12694,7 @@
         <w:tc>
           <w:tcPr>
             <w:tcW w:w="1728" w:type="dxa"/>
+            <w:vAlign w:val="center"/>
           </w:tcPr>
           <w:p>
             <w:pPr>
@@ -12512,6 +12708,7 @@
         <w:tc>
           <w:tcPr>
             <w:tcW w:w="1702" w:type="dxa"/>
+            <w:vAlign w:val="center"/>
           </w:tcPr>
           <w:p>
             <w:pPr>
@@ -12525,6 +12722,7 @@
         <w:tc>
           <w:tcPr>
             <w:tcW w:w="1624" w:type="dxa"/>
+            <w:vAlign w:val="center"/>
           </w:tcPr>
           <w:p>
             <w:pPr>
@@ -12546,6 +12744,7 @@
         <w:tc>
           <w:tcPr>
             <w:tcW w:w="1828" w:type="dxa"/>
+            <w:vAlign w:val="center"/>
           </w:tcPr>
           <w:p>
             <w:pPr>
@@ -12559,6 +12758,7 @@
         <w:tc>
           <w:tcPr>
             <w:tcW w:w="1765" w:type="dxa"/>
+            <w:vAlign w:val="center"/>
           </w:tcPr>
           <w:p>
             <w:pPr>
@@ -12572,19 +12772,23 @@
         <w:tc>
           <w:tcPr>
             <w:tcW w:w="1728" w:type="dxa"/>
+            <w:vAlign w:val="center"/>
           </w:tcPr>
           <w:p>
             <w:pPr>
               <w:jc w:val="center"/>
             </w:pPr>
+            <w:proofErr w:type="spellStart"/>
             <w:r>
               <w:t>longtext</w:t>
             </w:r>
+            <w:proofErr w:type="spellEnd"/>
           </w:p>
         </w:tc>
         <w:tc>
           <w:tcPr>
             <w:tcW w:w="1702" w:type="dxa"/>
+            <w:vAlign w:val="center"/>
           </w:tcPr>
           <w:p>
             <w:pPr>
@@ -12595,6 +12799,7 @@
         <w:tc>
           <w:tcPr>
             <w:tcW w:w="1624" w:type="dxa"/>
+            <w:vAlign w:val="center"/>
           </w:tcPr>
           <w:p>
             <w:pPr>
@@ -12616,6 +12821,7 @@
         <w:tc>
           <w:tcPr>
             <w:tcW w:w="1828" w:type="dxa"/>
+            <w:vAlign w:val="center"/>
           </w:tcPr>
           <w:p>
             <w:pPr>
@@ -12629,6 +12835,7 @@
         <w:tc>
           <w:tcPr>
             <w:tcW w:w="1765" w:type="dxa"/>
+            <w:vAlign w:val="center"/>
           </w:tcPr>
           <w:p>
             <w:pPr>
@@ -12642,6 +12849,7 @@
         <w:tc>
           <w:tcPr>
             <w:tcW w:w="1728" w:type="dxa"/>
+            <w:vAlign w:val="center"/>
           </w:tcPr>
           <w:p>
             <w:pPr>
@@ -12655,6 +12863,7 @@
         <w:tc>
           <w:tcPr>
             <w:tcW w:w="1702" w:type="dxa"/>
+            <w:vAlign w:val="center"/>
           </w:tcPr>
           <w:p>
             <w:pPr>
@@ -12668,6 +12877,7 @@
         <w:tc>
           <w:tcPr>
             <w:tcW w:w="1624" w:type="dxa"/>
+            <w:vAlign w:val="center"/>
           </w:tcPr>
           <w:p>
             <w:pPr>
@@ -12689,6 +12899,7 @@
         <w:tc>
           <w:tcPr>
             <w:tcW w:w="1828" w:type="dxa"/>
+            <w:vAlign w:val="center"/>
           </w:tcPr>
           <w:p>
             <w:pPr>
@@ -12702,6 +12913,7 @@
         <w:tc>
           <w:tcPr>
             <w:tcW w:w="1765" w:type="dxa"/>
+            <w:vAlign w:val="center"/>
           </w:tcPr>
           <w:p>
             <w:pPr>
@@ -12715,6 +12927,7 @@
         <w:tc>
           <w:tcPr>
             <w:tcW w:w="1728" w:type="dxa"/>
+            <w:vAlign w:val="center"/>
           </w:tcPr>
           <w:p>
             <w:pPr>
@@ -12728,6 +12941,7 @@
         <w:tc>
           <w:tcPr>
             <w:tcW w:w="1702" w:type="dxa"/>
+            <w:vAlign w:val="center"/>
           </w:tcPr>
           <w:p>
             <w:pPr>
@@ -12741,6 +12955,7 @@
         <w:tc>
           <w:tcPr>
             <w:tcW w:w="1624" w:type="dxa"/>
+            <w:vAlign w:val="center"/>
           </w:tcPr>
           <w:p>
             <w:pPr>
@@ -12790,6 +13005,7 @@
           <w:tcPr>
             <w:tcW w:w="1828" w:type="dxa"/>
             <w:shd w:val="clear" w:color="auto" w:fill="C4BC96" w:themeFill="background2" w:themeFillShade="BF"/>
+            <w:vAlign w:val="center"/>
           </w:tcPr>
           <w:p>
             <w:pPr>
@@ -12814,6 +13030,7 @@
           <w:tcPr>
             <w:tcW w:w="1765" w:type="dxa"/>
             <w:shd w:val="clear" w:color="auto" w:fill="C4BC96" w:themeFill="background2" w:themeFillShade="BF"/>
+            <w:vAlign w:val="center"/>
           </w:tcPr>
           <w:p>
             <w:pPr>
@@ -12838,6 +13055,7 @@
           <w:tcPr>
             <w:tcW w:w="1728" w:type="dxa"/>
             <w:shd w:val="clear" w:color="auto" w:fill="C4BC96" w:themeFill="background2" w:themeFillShade="BF"/>
+            <w:vAlign w:val="center"/>
           </w:tcPr>
           <w:p>
             <w:pPr>
@@ -12862,6 +13080,7 @@
           <w:tcPr>
             <w:tcW w:w="1702" w:type="dxa"/>
             <w:shd w:val="clear" w:color="auto" w:fill="C4BC96" w:themeFill="background2" w:themeFillShade="BF"/>
+            <w:vAlign w:val="center"/>
           </w:tcPr>
           <w:p>
             <w:pPr>
@@ -12886,6 +13105,7 @@
           <w:tcPr>
             <w:tcW w:w="1624" w:type="dxa"/>
             <w:shd w:val="clear" w:color="auto" w:fill="C4BC96" w:themeFill="background2" w:themeFillShade="BF"/>
+            <w:vAlign w:val="center"/>
           </w:tcPr>
           <w:p>
             <w:pPr>
@@ -12911,6 +13131,7 @@
         <w:tc>
           <w:tcPr>
             <w:tcW w:w="1828" w:type="dxa"/>
+            <w:vAlign w:val="center"/>
           </w:tcPr>
           <w:p>
             <w:pPr>
@@ -12944,6 +13165,7 @@
         <w:tc>
           <w:tcPr>
             <w:tcW w:w="1765" w:type="dxa"/>
+            <w:vAlign w:val="center"/>
           </w:tcPr>
           <w:p>
             <w:pPr>
@@ -12969,6 +13191,7 @@
         <w:tc>
           <w:tcPr>
             <w:tcW w:w="1728" w:type="dxa"/>
+            <w:vAlign w:val="center"/>
           </w:tcPr>
           <w:p>
             <w:pPr>
@@ -12988,6 +13211,7 @@
         <w:tc>
           <w:tcPr>
             <w:tcW w:w="1702" w:type="dxa"/>
+            <w:vAlign w:val="center"/>
           </w:tcPr>
           <w:p>
             <w:pPr>
@@ -13007,6 +13231,7 @@
         <w:tc>
           <w:tcPr>
             <w:tcW w:w="1624" w:type="dxa"/>
+            <w:vAlign w:val="center"/>
           </w:tcPr>
           <w:p>
             <w:pPr>
@@ -13028,6 +13253,7 @@
         <w:tc>
           <w:tcPr>
             <w:tcW w:w="1828" w:type="dxa"/>
+            <w:vAlign w:val="center"/>
           </w:tcPr>
           <w:p>
             <w:pPr>
@@ -13041,6 +13267,7 @@
         <w:tc>
           <w:tcPr>
             <w:tcW w:w="1765" w:type="dxa"/>
+            <w:vAlign w:val="center"/>
           </w:tcPr>
           <w:p>
             <w:pPr>
@@ -13054,6 +13281,7 @@
         <w:tc>
           <w:tcPr>
             <w:tcW w:w="1728" w:type="dxa"/>
+            <w:vAlign w:val="center"/>
           </w:tcPr>
           <w:p>
             <w:pPr>
@@ -13067,6 +13295,7 @@
         <w:tc>
           <w:tcPr>
             <w:tcW w:w="1702" w:type="dxa"/>
+            <w:vAlign w:val="center"/>
           </w:tcPr>
           <w:p>
             <w:pPr>
@@ -13080,6 +13309,7 @@
         <w:tc>
           <w:tcPr>
             <w:tcW w:w="1624" w:type="dxa"/>
+            <w:vAlign w:val="center"/>
           </w:tcPr>
           <w:p>
             <w:pPr>
@@ -13101,6 +13331,7 @@
         <w:tc>
           <w:tcPr>
             <w:tcW w:w="1828" w:type="dxa"/>
+            <w:vAlign w:val="center"/>
           </w:tcPr>
           <w:p>
             <w:pPr>
@@ -13114,6 +13345,7 @@
         <w:tc>
           <w:tcPr>
             <w:tcW w:w="1765" w:type="dxa"/>
+            <w:vAlign w:val="center"/>
           </w:tcPr>
           <w:p>
             <w:pPr>
@@ -13127,6 +13359,7 @@
         <w:tc>
           <w:tcPr>
             <w:tcW w:w="1728" w:type="dxa"/>
+            <w:vAlign w:val="center"/>
           </w:tcPr>
           <w:p>
             <w:pPr>
@@ -13140,6 +13373,7 @@
         <w:tc>
           <w:tcPr>
             <w:tcW w:w="1702" w:type="dxa"/>
+            <w:vAlign w:val="center"/>
           </w:tcPr>
           <w:p>
             <w:pPr>
@@ -13153,6 +13387,7 @@
         <w:tc>
           <w:tcPr>
             <w:tcW w:w="1624" w:type="dxa"/>
+            <w:vAlign w:val="center"/>
           </w:tcPr>
           <w:p>
             <w:pPr>
@@ -13174,6 +13409,7 @@
         <w:tc>
           <w:tcPr>
             <w:tcW w:w="1828" w:type="dxa"/>
+            <w:vAlign w:val="center"/>
           </w:tcPr>
           <w:p>
             <w:pPr>
@@ -13182,31 +13418,26 @@
                 <w:lang w:val="vi-VN"/>
               </w:rPr>
             </w:pPr>
-            <w:r>
-              <w:rPr>
-                <w:lang w:val="vi-VN"/>
-              </w:rPr>
-              <w:lastRenderedPageBreak/>
-              <w:t>Foreign Key</w:t>
-            </w:r>
           </w:p>
         </w:tc>
         <w:tc>
           <w:tcPr>
             <w:tcW w:w="1765" w:type="dxa"/>
+            <w:vAlign w:val="center"/>
           </w:tcPr>
           <w:p>
             <w:pPr>
               <w:jc w:val="center"/>
             </w:pPr>
             <w:r>
-              <w:t>cID</w:t>
+              <w:t>phone</w:t>
             </w:r>
           </w:p>
         </w:tc>
         <w:tc>
           <w:tcPr>
             <w:tcW w:w="1728" w:type="dxa"/>
+            <w:vAlign w:val="center"/>
           </w:tcPr>
           <w:p>
             <w:pPr>
@@ -13220,42 +13451,34 @@
         <w:tc>
           <w:tcPr>
             <w:tcW w:w="1702" w:type="dxa"/>
+            <w:vAlign w:val="center"/>
           </w:tcPr>
           <w:p>
             <w:pPr>
               <w:jc w:val="center"/>
             </w:pPr>
             <w:r>
-              <w:t>2</w:t>
+              <w:t>11</w:t>
             </w:r>
           </w:p>
         </w:tc>
         <w:tc>
           <w:tcPr>
             <w:tcW w:w="1624" w:type="dxa"/>
+            <w:vAlign w:val="center"/>
           </w:tcPr>
           <w:p>
             <w:pPr>
               <w:jc w:val="center"/>
               <w:rPr>
-                <w:b/>
-                <w:bCs/>
-                <w:lang w:val="vi-VN"/>
-              </w:rPr>
-            </w:pPr>
-            <w:r>
-              <w:rPr>
-                <w:lang w:val="vi-VN"/>
-              </w:rPr>
-              <w:t xml:space="preserve">Tham chiếu đến </w:t>
-            </w:r>
-            <w:r>
-              <w:rPr>
-                <w:b/>
-                <w:bCs/>
-                <w:lang w:val="vi-VN"/>
-              </w:rPr>
-              <w:t>course</w:t>
+                <w:lang w:val="vi-VN"/>
+              </w:rPr>
+            </w:pPr>
+            <w:r>
+              <w:rPr>
+                <w:lang w:val="vi-VN"/>
+              </w:rPr>
+              <w:t>Số điện thoại của học viên đăng ký</w:t>
             </w:r>
           </w:p>
         </w:tc>
@@ -13264,6 +13487,7 @@
         <w:tc>
           <w:tcPr>
             <w:tcW w:w="1828" w:type="dxa"/>
+            <w:vAlign w:val="center"/>
           </w:tcPr>
           <w:p>
             <w:pPr>
@@ -13272,63 +13496,85 @@
                 <w:lang w:val="vi-VN"/>
               </w:rPr>
             </w:pPr>
+            <w:r>
+              <w:rPr>
+                <w:lang w:val="vi-VN"/>
+              </w:rPr>
+              <w:t>Foreign Key</w:t>
+            </w:r>
           </w:p>
         </w:tc>
         <w:tc>
           <w:tcPr>
             <w:tcW w:w="1765" w:type="dxa"/>
+            <w:vAlign w:val="center"/>
           </w:tcPr>
           <w:p>
             <w:pPr>
               <w:jc w:val="center"/>
             </w:pPr>
-            <w:r>
-              <w:t>stdAddress</w:t>
-            </w:r>
+            <w:proofErr w:type="spellStart"/>
+            <w:r>
+              <w:t>cID</w:t>
+            </w:r>
+            <w:proofErr w:type="spellEnd"/>
           </w:p>
         </w:tc>
         <w:tc>
           <w:tcPr>
             <w:tcW w:w="1728" w:type="dxa"/>
+            <w:vAlign w:val="center"/>
           </w:tcPr>
           <w:p>
             <w:pPr>
               <w:jc w:val="center"/>
             </w:pPr>
             <w:r>
-              <w:t>varchar</w:t>
+              <w:t>int</w:t>
             </w:r>
           </w:p>
         </w:tc>
         <w:tc>
           <w:tcPr>
             <w:tcW w:w="1702" w:type="dxa"/>
+            <w:vAlign w:val="center"/>
           </w:tcPr>
           <w:p>
             <w:pPr>
               <w:jc w:val="center"/>
             </w:pPr>
             <w:r>
-              <w:t>450</w:t>
+              <w:t>2</w:t>
             </w:r>
           </w:p>
         </w:tc>
         <w:tc>
           <w:tcPr>
             <w:tcW w:w="1624" w:type="dxa"/>
+            <w:vAlign w:val="center"/>
           </w:tcPr>
           <w:p>
             <w:pPr>
               <w:jc w:val="center"/>
               <w:rPr>
-                <w:lang w:val="vi-VN"/>
-              </w:rPr>
-            </w:pPr>
-            <w:r>
-              <w:rPr>
-                <w:lang w:val="vi-VN"/>
-              </w:rPr>
-              <w:t>Địa chỉ nhà học viên đăng ký</w:t>
+                <w:b/>
+                <w:bCs/>
+                <w:lang w:val="vi-VN"/>
+              </w:rPr>
+            </w:pPr>
+            <w:r>
+              <w:rPr>
+                <w:lang w:val="vi-VN"/>
+              </w:rPr>
+              <w:t xml:space="preserve">Tham chiếu đến </w:t>
+            </w:r>
+            <w:r>
+              <w:rPr>
+                <w:b/>
+                <w:bCs/>
+                <w:lang w:val="vi-VN"/>
+              </w:rPr>
+              <w:t>course</w:t>
             </w:r>
           </w:p>
         </w:tc>
@@ -13337,6 +13583,7 @@
         <w:tc>
           <w:tcPr>
             <w:tcW w:w="1828" w:type="dxa"/>
+            <w:vAlign w:val="center"/>
           </w:tcPr>
           <w:p>
             <w:pPr>
@@ -13345,56 +13592,56 @@
                 <w:lang w:val="vi-VN"/>
               </w:rPr>
             </w:pPr>
-            <w:r>
-              <w:rPr>
-                <w:lang w:val="vi-VN"/>
-              </w:rPr>
-              <w:t>Foreign Key</w:t>
-            </w:r>
           </w:p>
         </w:tc>
         <w:tc>
           <w:tcPr>
             <w:tcW w:w="1765" w:type="dxa"/>
+            <w:vAlign w:val="center"/>
           </w:tcPr>
           <w:p>
             <w:pPr>
               <w:jc w:val="center"/>
             </w:pPr>
-            <w:r>
-              <w:t>addID</w:t>
-            </w:r>
+            <w:proofErr w:type="spellStart"/>
+            <w:r>
+              <w:t>stdAddress</w:t>
+            </w:r>
+            <w:proofErr w:type="spellEnd"/>
           </w:p>
         </w:tc>
         <w:tc>
           <w:tcPr>
             <w:tcW w:w="1728" w:type="dxa"/>
+            <w:vAlign w:val="center"/>
           </w:tcPr>
           <w:p>
             <w:pPr>
               <w:jc w:val="center"/>
             </w:pPr>
             <w:r>
-              <w:t>int</w:t>
+              <w:t>varchar</w:t>
             </w:r>
           </w:p>
         </w:tc>
         <w:tc>
           <w:tcPr>
             <w:tcW w:w="1702" w:type="dxa"/>
+            <w:vAlign w:val="center"/>
           </w:tcPr>
           <w:p>
             <w:pPr>
               <w:jc w:val="center"/>
             </w:pPr>
             <w:r>
-              <w:t>2</w:t>
+              <w:t>450</w:t>
             </w:r>
           </w:p>
         </w:tc>
         <w:tc>
           <w:tcPr>
             <w:tcW w:w="1624" w:type="dxa"/>
+            <w:vAlign w:val="center"/>
           </w:tcPr>
           <w:p>
             <w:pPr>
@@ -13407,15 +13654,7 @@
               <w:rPr>
                 <w:lang w:val="vi-VN"/>
               </w:rPr>
-              <w:t xml:space="preserve">Tham chiếu đến </w:t>
-            </w:r>
-            <w:r>
-              <w:rPr>
-                <w:b/>
-                <w:bCs/>
-                <w:lang w:val="vi-VN"/>
-              </w:rPr>
-              <w:t>address</w:t>
+              <w:t>Địa chỉ nhà học viên đăng ký</w:t>
             </w:r>
           </w:p>
         </w:tc>
@@ -13424,6 +13663,7 @@
         <w:tc>
           <w:tcPr>
             <w:tcW w:w="1828" w:type="dxa"/>
+            <w:vAlign w:val="center"/>
           </w:tcPr>
           <w:p>
             <w:pPr>
@@ -13432,50 +13672,62 @@
                 <w:lang w:val="vi-VN"/>
               </w:rPr>
             </w:pPr>
+            <w:r>
+              <w:rPr>
+                <w:lang w:val="vi-VN"/>
+              </w:rPr>
+              <w:t>Foreign Key</w:t>
+            </w:r>
           </w:p>
         </w:tc>
         <w:tc>
           <w:tcPr>
             <w:tcW w:w="1765" w:type="dxa"/>
+            <w:vAlign w:val="center"/>
           </w:tcPr>
           <w:p>
             <w:pPr>
               <w:jc w:val="center"/>
             </w:pPr>
-            <w:r>
-              <w:t>ref</w:t>
-            </w:r>
+            <w:proofErr w:type="spellStart"/>
+            <w:r>
+              <w:t>addID</w:t>
+            </w:r>
+            <w:proofErr w:type="spellEnd"/>
           </w:p>
         </w:tc>
         <w:tc>
           <w:tcPr>
             <w:tcW w:w="1728" w:type="dxa"/>
+            <w:vAlign w:val="center"/>
           </w:tcPr>
           <w:p>
             <w:pPr>
               <w:jc w:val="center"/>
             </w:pPr>
             <w:r>
-              <w:t>varchar</w:t>
+              <w:t>int</w:t>
             </w:r>
           </w:p>
         </w:tc>
         <w:tc>
           <w:tcPr>
             <w:tcW w:w="1702" w:type="dxa"/>
+            <w:vAlign w:val="center"/>
           </w:tcPr>
           <w:p>
             <w:pPr>
               <w:jc w:val="center"/>
             </w:pPr>
             <w:r>
-              <w:t>50</w:t>
+              <w:t>2</w:t>
             </w:r>
           </w:p>
         </w:tc>
         <w:tc>
           <w:tcPr>
             <w:tcW w:w="1624" w:type="dxa"/>
+            <w:vAlign w:val="center"/>
           </w:tcPr>
           <w:p>
             <w:pPr>
@@ -13488,7 +13740,15 @@
               <w:rPr>
                 <w:lang w:val="vi-VN"/>
               </w:rPr>
-              <w:t>Hình thức học viên biết đến trung tâm</w:t>
+              <w:t xml:space="preserve">Tham chiếu đến </w:t>
+            </w:r>
+            <w:r>
+              <w:rPr>
+                <w:b/>
+                <w:bCs/>
+                <w:lang w:val="vi-VN"/>
+              </w:rPr>
+              <w:t>address</w:t>
             </w:r>
           </w:p>
         </w:tc>
@@ -13497,6 +13757,7 @@
         <w:tc>
           <w:tcPr>
             <w:tcW w:w="1828" w:type="dxa"/>
+            <w:vAlign w:val="center"/>
           </w:tcPr>
           <w:p>
             <w:pPr>
@@ -13510,42 +13771,49 @@
         <w:tc>
           <w:tcPr>
             <w:tcW w:w="1765" w:type="dxa"/>
+            <w:vAlign w:val="center"/>
           </w:tcPr>
           <w:p>
             <w:pPr>
               <w:jc w:val="center"/>
             </w:pPr>
             <w:r>
-              <w:t>regDate</w:t>
+              <w:t>ref</w:t>
             </w:r>
           </w:p>
         </w:tc>
         <w:tc>
           <w:tcPr>
             <w:tcW w:w="1728" w:type="dxa"/>
+            <w:vAlign w:val="center"/>
           </w:tcPr>
           <w:p>
             <w:pPr>
               <w:jc w:val="center"/>
             </w:pPr>
             <w:r>
-              <w:t>date</w:t>
+              <w:t>varchar</w:t>
             </w:r>
           </w:p>
         </w:tc>
         <w:tc>
           <w:tcPr>
             <w:tcW w:w="1702" w:type="dxa"/>
+            <w:vAlign w:val="center"/>
           </w:tcPr>
           <w:p>
             <w:pPr>
               <w:jc w:val="center"/>
             </w:pPr>
+            <w:r>
+              <w:t>50</w:t>
+            </w:r>
           </w:p>
         </w:tc>
         <w:tc>
           <w:tcPr>
             <w:tcW w:w="1624" w:type="dxa"/>
+            <w:vAlign w:val="center"/>
           </w:tcPr>
           <w:p>
             <w:pPr>
@@ -13558,7 +13826,7 @@
               <w:rPr>
                 <w:lang w:val="vi-VN"/>
               </w:rPr>
-              <w:t>Ngày học viên tiến hành đăng ký</w:t>
+              <w:t>Hình thức học viên biết đến trung tâm</w:t>
             </w:r>
           </w:p>
         </w:tc>
@@ -13567,6 +13835,7 @@
         <w:tc>
           <w:tcPr>
             <w:tcW w:w="1828" w:type="dxa"/>
+            <w:vAlign w:val="center"/>
           </w:tcPr>
           <w:p>
             <w:pPr>
@@ -13580,11 +13849,28 @@
         <w:tc>
           <w:tcPr>
             <w:tcW w:w="1765" w:type="dxa"/>
+            <w:vAlign w:val="center"/>
           </w:tcPr>
           <w:p>
             <w:pPr>
               <w:jc w:val="center"/>
             </w:pPr>
+            <w:proofErr w:type="spellStart"/>
+            <w:r>
+              <w:t>regDate</w:t>
+            </w:r>
+            <w:proofErr w:type="spellEnd"/>
+          </w:p>
+        </w:tc>
+        <w:tc>
+          <w:tcPr>
+            <w:tcW w:w="1728" w:type="dxa"/>
+            <w:vAlign w:val="center"/>
+          </w:tcPr>
+          <w:p>
+            <w:pPr>
+              <w:jc w:val="center"/>
+            </w:pPr>
             <w:r>
               <w:t>date</w:t>
             </w:r>
@@ -13592,7 +13878,69 @@
         </w:tc>
         <w:tc>
           <w:tcPr>
+            <w:tcW w:w="1702" w:type="dxa"/>
+            <w:vAlign w:val="center"/>
+          </w:tcPr>
+          <w:p>
+            <w:pPr>
+              <w:jc w:val="center"/>
+            </w:pPr>
+          </w:p>
+        </w:tc>
+        <w:tc>
+          <w:tcPr>
+            <w:tcW w:w="1624" w:type="dxa"/>
+            <w:vAlign w:val="center"/>
+          </w:tcPr>
+          <w:p>
+            <w:pPr>
+              <w:jc w:val="center"/>
+              <w:rPr>
+                <w:lang w:val="vi-VN"/>
+              </w:rPr>
+            </w:pPr>
+            <w:r>
+              <w:rPr>
+                <w:lang w:val="vi-VN"/>
+              </w:rPr>
+              <w:t>Ngày học viên tiến hành đăng ký</w:t>
+            </w:r>
+          </w:p>
+        </w:tc>
+      </w:tr>
+      <w:tr>
+        <w:tc>
+          <w:tcPr>
+            <w:tcW w:w="1828" w:type="dxa"/>
+            <w:vAlign w:val="center"/>
+          </w:tcPr>
+          <w:p>
+            <w:pPr>
+              <w:jc w:val="center"/>
+              <w:rPr>
+                <w:lang w:val="vi-VN"/>
+              </w:rPr>
+            </w:pPr>
+          </w:p>
+        </w:tc>
+        <w:tc>
+          <w:tcPr>
+            <w:tcW w:w="1765" w:type="dxa"/>
+            <w:vAlign w:val="center"/>
+          </w:tcPr>
+          <w:p>
+            <w:pPr>
+              <w:jc w:val="center"/>
+            </w:pPr>
+            <w:r>
+              <w:t>date</w:t>
+            </w:r>
+          </w:p>
+        </w:tc>
+        <w:tc>
+          <w:tcPr>
             <w:tcW w:w="1728" w:type="dxa"/>
+            <w:vAlign w:val="center"/>
           </w:tcPr>
           <w:p>
             <w:pPr>
@@ -13606,6 +13954,7 @@
         <w:tc>
           <w:tcPr>
             <w:tcW w:w="1702" w:type="dxa"/>
+            <w:vAlign w:val="center"/>
           </w:tcPr>
           <w:p>
             <w:pPr>
@@ -13616,6 +13965,7 @@
         <w:tc>
           <w:tcPr>
             <w:tcW w:w="1624" w:type="dxa"/>
+            <w:vAlign w:val="center"/>
           </w:tcPr>
           <w:p>
             <w:pPr>
@@ -13662,15 +14012,13 @@
       </w:pPr>
       <w:r>
         <w:rPr>
-          <w:noProof/>
-          <w:sz w:val="28"/>
-          <w:szCs w:val="28"/>
+          <w:lang w:val="vi-VN"/>
         </w:rPr>
         <w:drawing>
-          <wp:inline distT="0" distB="0" distL="0" distR="0" wp14:anchorId="0B2DCE50" wp14:editId="774D485E">
-            <wp:extent cx="5372100" cy="4616816"/>
+          <wp:inline distT="0" distB="0" distL="0" distR="0" wp14:anchorId="29D1FDB1" wp14:editId="0A17BCF5">
+            <wp:extent cx="5372100" cy="3600450"/>
             <wp:effectExtent l="0" t="0" r="0" b="0"/>
-            <wp:docPr id="6" name="Picture 6"/>
+            <wp:docPr id="22" name="Picture 22"/>
             <wp:cNvGraphicFramePr>
               <a:graphicFrameLocks xmlns:a="http://schemas.openxmlformats.org/drawingml/2006/main" noChangeAspect="1"/>
             </wp:cNvGraphicFramePr>
@@ -13690,7 +14038,7 @@
                   <pic:spPr>
                     <a:xfrm>
                       <a:off x="0" y="0"/>
-                      <a:ext cx="5372100" cy="4616816"/>
+                      <a:ext cx="5372100" cy="3600450"/>
                     </a:xfrm>
                     <a:prstGeom prst="rect">
                       <a:avLst/>
@@ -16078,8 +16426,18 @@
         <w:color w:val="333333"/>
         <w:sz w:val="20"/>
       </w:rPr>
-      <w:t>C2005L – Nhóm</w:t>
+      <w:t xml:space="preserve">C2005L – </w:t>
     </w:r>
+    <w:proofErr w:type="spellStart"/>
+    <w:r>
+      <w:rPr>
+        <w:rFonts w:ascii="Arial" w:hAnsi="Arial" w:cs="Arial"/>
+        <w:color w:val="333333"/>
+        <w:sz w:val="20"/>
+      </w:rPr>
+      <w:t>Nhóm</w:t>
+    </w:r>
+    <w:proofErr w:type="spellEnd"/>
     <w:r>
       <w:rPr>
         <w:rFonts w:ascii="Arial" w:hAnsi="Arial" w:cs="Arial"/>
@@ -16319,13 +16677,23 @@
         </mc:Fallback>
       </mc:AlternateContent>
     </w:r>
+    <w:proofErr w:type="spellStart"/>
     <w:r>
       <w:rPr>
         <w:rFonts w:ascii="Arial Narrow" w:hAnsi="Arial Narrow"/>
         <w:color w:val="333333"/>
         <w:sz w:val="22"/>
       </w:rPr>
-      <w:t xml:space="preserve">Aprotrain-Aptech Computer Education                                                            </w:t>
+      <w:t>Aprotrain</w:t>
+    </w:r>
+    <w:proofErr w:type="spellEnd"/>
+    <w:r>
+      <w:rPr>
+        <w:rFonts w:ascii="Arial Narrow" w:hAnsi="Arial Narrow"/>
+        <w:color w:val="333333"/>
+        <w:sz w:val="22"/>
+      </w:rPr>
+      <w:t xml:space="preserve">-Aptech Computer Education                                                            </w:t>
     </w:r>
     <w:r>
       <w:rPr>

</xml_diff>

<commit_message>
hiệu chỉnh doc lần cuối
</commit_message>
<xml_diff>
--- a/documentation/Excellent Coaching Vietnam.docx
+++ b/documentation/Excellent Coaching Vietnam.docx
@@ -304,89 +304,67 @@
                 <w:bCs/>
                 <w:lang w:val="en-GB"/>
               </w:rPr>
-              <w:t xml:space="preserve">Truong Vu </w:t>
-            </w:r>
-            <w:proofErr w:type="spellStart"/>
-            <w:r>
+              <w:t>Truong Vu Binh</w:t>
+            </w:r>
+          </w:p>
+          <w:p>
+            <w:pPr>
+              <w:ind w:left="720"/>
               <w:rPr>
                 <w:rFonts w:ascii="Arial" w:hAnsi="Arial" w:cs="Arial"/>
                 <w:b/>
                 <w:bCs/>
                 <w:lang w:val="en-GB"/>
               </w:rPr>
-              <w:t>Binh</w:t>
-            </w:r>
-            <w:proofErr w:type="spellEnd"/>
-          </w:p>
-          <w:p>
-            <w:pPr>
-              <w:ind w:left="720"/>
+            </w:pPr>
+            <w:r>
               <w:rPr>
                 <w:rFonts w:ascii="Arial" w:hAnsi="Arial" w:cs="Arial"/>
                 <w:b/>
                 <w:bCs/>
                 <w:lang w:val="en-GB"/>
               </w:rPr>
-            </w:pPr>
-            <w:r>
+              <w:t>Dao Ngoc Quan</w:t>
+            </w:r>
+          </w:p>
+          <w:p>
+            <w:pPr>
+              <w:ind w:left="720"/>
               <w:rPr>
                 <w:rFonts w:ascii="Arial" w:hAnsi="Arial" w:cs="Arial"/>
                 <w:b/>
                 <w:bCs/>
                 <w:lang w:val="en-GB"/>
               </w:rPr>
-              <w:t>Dao Ngoc Quan</w:t>
-            </w:r>
-          </w:p>
-          <w:p>
-            <w:pPr>
-              <w:ind w:left="720"/>
+            </w:pPr>
+            <w:r>
               <w:rPr>
                 <w:rFonts w:ascii="Arial" w:hAnsi="Arial" w:cs="Arial"/>
                 <w:b/>
                 <w:bCs/>
                 <w:lang w:val="en-GB"/>
               </w:rPr>
-            </w:pPr>
-            <w:r>
+              <w:t>Tran Minh Tuan</w:t>
+            </w:r>
+          </w:p>
+          <w:p>
+            <w:pPr>
+              <w:ind w:left="720"/>
               <w:rPr>
                 <w:rFonts w:ascii="Arial" w:hAnsi="Arial" w:cs="Arial"/>
                 <w:b/>
                 <w:bCs/>
                 <w:lang w:val="en-GB"/>
               </w:rPr>
-              <w:t>Tran Minh Tuan</w:t>
-            </w:r>
-          </w:p>
-          <w:p>
-            <w:pPr>
-              <w:ind w:left="720"/>
+            </w:pPr>
+            <w:r>
               <w:rPr>
                 <w:rFonts w:ascii="Arial" w:hAnsi="Arial" w:cs="Arial"/>
                 <w:b/>
                 <w:bCs/>
                 <w:lang w:val="en-GB"/>
               </w:rPr>
-            </w:pPr>
-            <w:proofErr w:type="spellStart"/>
-            <w:r>
-              <w:rPr>
-                <w:rFonts w:ascii="Arial" w:hAnsi="Arial" w:cs="Arial"/>
-                <w:b/>
-                <w:bCs/>
-                <w:lang w:val="en-GB"/>
-              </w:rPr>
-              <w:t>Dinh</w:t>
-            </w:r>
-            <w:proofErr w:type="spellEnd"/>
-            <w:r>
-              <w:rPr>
-                <w:rFonts w:ascii="Arial" w:hAnsi="Arial" w:cs="Arial"/>
-                <w:b/>
-                <w:bCs/>
-                <w:lang w:val="en-GB"/>
-              </w:rPr>
-              <w:t xml:space="preserve"> Sy Quang</w:t>
+              <w:t>Dinh Sy Quang</w:t>
             </w:r>
           </w:p>
         </w:tc>
@@ -4319,19 +4297,8 @@
                 <w:szCs w:val="22"/>
                 <w:lang w:val="en-GB"/>
               </w:rPr>
-              <w:t xml:space="preserve">IIS/Apache with </w:t>
-            </w:r>
-            <w:proofErr w:type="spellStart"/>
-            <w:r>
-              <w:rPr>
-                <w:bCs/>
-                <w:sz w:val="22"/>
-                <w:szCs w:val="22"/>
-                <w:lang w:val="en-GB"/>
-              </w:rPr>
-              <w:t>Sendmail</w:t>
-            </w:r>
-            <w:proofErr w:type="spellEnd"/>
+              <w:t>IIS/Apache with Sendmail</w:t>
+            </w:r>
             <w:r>
               <w:rPr>
                 <w:bCs/>
@@ -4914,19 +4881,8 @@
                 <w:szCs w:val="22"/>
                 <w:lang w:val="en-GB"/>
               </w:rPr>
-              <w:t xml:space="preserve">IIS/Apache with </w:t>
-            </w:r>
-            <w:proofErr w:type="spellStart"/>
-            <w:r>
-              <w:rPr>
-                <w:bCs/>
-                <w:sz w:val="22"/>
-                <w:szCs w:val="22"/>
-                <w:lang w:val="en-GB"/>
-              </w:rPr>
-              <w:t>Sendmail</w:t>
-            </w:r>
-            <w:proofErr w:type="spellEnd"/>
+              <w:t>IIS/Apache with Sendmail</w:t>
+            </w:r>
             <w:r>
               <w:rPr>
                 <w:bCs/>
@@ -10817,11 +10773,9 @@
             <w:pPr>
               <w:jc w:val="center"/>
             </w:pPr>
-            <w:proofErr w:type="spellStart"/>
             <w:r>
               <w:t>catName</w:t>
             </w:r>
-            <w:proofErr w:type="spellEnd"/>
           </w:p>
         </w:tc>
         <w:tc>
@@ -11176,14 +11130,12 @@
                 <w:lang w:val="en-GB"/>
               </w:rPr>
             </w:pPr>
-            <w:proofErr w:type="spellStart"/>
             <w:r>
               <w:rPr>
                 <w:lang w:val="en-GB"/>
               </w:rPr>
               <w:t>feedbackDate</w:t>
             </w:r>
-            <w:proofErr w:type="spellEnd"/>
           </w:p>
         </w:tc>
         <w:tc>
@@ -11438,11 +11390,9 @@
                 <w:lang w:val="vi-VN"/>
               </w:rPr>
             </w:pPr>
-            <w:proofErr w:type="spellStart"/>
             <w:r>
               <w:t>longtext</w:t>
             </w:r>
-            <w:proofErr w:type="spellEnd"/>
           </w:p>
         </w:tc>
         <w:tc>
@@ -12104,11 +12054,9 @@
             <w:pPr>
               <w:jc w:val="center"/>
             </w:pPr>
-            <w:proofErr w:type="spellStart"/>
             <w:r>
               <w:t>longtext</w:t>
             </w:r>
-            <w:proofErr w:type="spellEnd"/>
           </w:p>
         </w:tc>
         <w:tc>
@@ -12449,11 +12397,9 @@
             <w:pPr>
               <w:jc w:val="center"/>
             </w:pPr>
-            <w:proofErr w:type="spellStart"/>
             <w:r>
               <w:t>catID</w:t>
             </w:r>
-            <w:proofErr w:type="spellEnd"/>
           </w:p>
         </w:tc>
         <w:tc>
@@ -12537,11 +12483,9 @@
             <w:pPr>
               <w:jc w:val="center"/>
             </w:pPr>
-            <w:proofErr w:type="spellStart"/>
             <w:r>
               <w:t>cName</w:t>
             </w:r>
-            <w:proofErr w:type="spellEnd"/>
           </w:p>
         </w:tc>
         <w:tc>
@@ -12623,11 +12567,9 @@
             <w:pPr>
               <w:jc w:val="center"/>
             </w:pPr>
-            <w:proofErr w:type="spellStart"/>
             <w:r>
               <w:t>tID</w:t>
             </w:r>
-            <w:proofErr w:type="spellEnd"/>
           </w:p>
         </w:tc>
         <w:tc>
@@ -12803,11 +12745,9 @@
             <w:pPr>
               <w:jc w:val="center"/>
             </w:pPr>
-            <w:proofErr w:type="spellStart"/>
             <w:r>
               <w:t>longtext</w:t>
             </w:r>
-            <w:proofErr w:type="spellEnd"/>
           </w:p>
         </w:tc>
         <w:tc>
@@ -13538,11 +13478,9 @@
             <w:pPr>
               <w:jc w:val="center"/>
             </w:pPr>
-            <w:proofErr w:type="spellStart"/>
             <w:r>
               <w:t>cID</w:t>
             </w:r>
-            <w:proofErr w:type="spellEnd"/>
           </w:p>
         </w:tc>
         <w:tc>
@@ -13628,11 +13566,9 @@
             <w:pPr>
               <w:jc w:val="center"/>
             </w:pPr>
-            <w:proofErr w:type="spellStart"/>
             <w:r>
               <w:t>stdAddress</w:t>
             </w:r>
-            <w:proofErr w:type="spellEnd"/>
           </w:p>
         </w:tc>
         <w:tc>
@@ -13714,11 +13650,9 @@
             <w:pPr>
               <w:jc w:val="center"/>
             </w:pPr>
-            <w:proofErr w:type="spellStart"/>
             <w:r>
               <w:t>addID</w:t>
             </w:r>
-            <w:proofErr w:type="spellEnd"/>
           </w:p>
         </w:tc>
         <w:tc>
@@ -13880,11 +13814,9 @@
             <w:pPr>
               <w:jc w:val="center"/>
             </w:pPr>
-            <w:proofErr w:type="spellStart"/>
             <w:r>
               <w:t>regDate</w:t>
             </w:r>
-            <w:proofErr w:type="spellEnd"/>
           </w:p>
         </w:tc>
         <w:tc>
@@ -15422,6 +15354,24 @@
               </w:rPr>
               <w:lastRenderedPageBreak/>
               <w:t>Code phần hiển thị khóa học, giảng viên phía user</w:t>
+            </w:r>
+          </w:p>
+          <w:p>
+            <w:pPr>
+              <w:pStyle w:val="ListParagraph"/>
+              <w:numPr>
+                <w:ilvl w:val="0"/>
+                <w:numId w:val="16"/>
+              </w:numPr>
+              <w:rPr>
+                <w:lang w:val="vi-VN"/>
+              </w:rPr>
+            </w:pPr>
+            <w:r>
+              <w:rPr>
+                <w:lang w:val="vi-VN"/>
+              </w:rPr>
+              <w:t>Cập nhật khóa học</w:t>
             </w:r>
           </w:p>
         </w:tc>
@@ -16500,18 +16450,8 @@
         <w:color w:val="333333"/>
         <w:sz w:val="20"/>
       </w:rPr>
-      <w:t xml:space="preserve">C2005L – </w:t>
+      <w:t>C2005L – Nhóm</w:t>
     </w:r>
-    <w:proofErr w:type="spellStart"/>
-    <w:r>
-      <w:rPr>
-        <w:rFonts w:ascii="Arial" w:hAnsi="Arial" w:cs="Arial"/>
-        <w:color w:val="333333"/>
-        <w:sz w:val="20"/>
-      </w:rPr>
-      <w:t>Nhóm</w:t>
-    </w:r>
-    <w:proofErr w:type="spellEnd"/>
     <w:r>
       <w:rPr>
         <w:rFonts w:ascii="Arial" w:hAnsi="Arial" w:cs="Arial"/>
@@ -16751,23 +16691,13 @@
         </mc:Fallback>
       </mc:AlternateContent>
     </w:r>
-    <w:proofErr w:type="spellStart"/>
     <w:r>
       <w:rPr>
         <w:rFonts w:ascii="Arial Narrow" w:hAnsi="Arial Narrow"/>
         <w:color w:val="333333"/>
         <w:sz w:val="22"/>
       </w:rPr>
-      <w:t>Aprotrain</w:t>
-    </w:r>
-    <w:proofErr w:type="spellEnd"/>
-    <w:r>
-      <w:rPr>
-        <w:rFonts w:ascii="Arial Narrow" w:hAnsi="Arial Narrow"/>
-        <w:color w:val="333333"/>
-        <w:sz w:val="22"/>
-      </w:rPr>
-      <w:t xml:space="preserve">-Aptech Computer Education                                                            </w:t>
+      <w:t xml:space="preserve">Aprotrain-Aptech Computer Education                                                            </w:t>
     </w:r>
     <w:r>
       <w:rPr>

</xml_diff>

<commit_message>
thay thế task sheet mới
</commit_message>
<xml_diff>
--- a/documentation/Excellent Coaching Vietnam.docx
+++ b/documentation/Excellent Coaching Vietnam.docx
@@ -304,67 +304,89 @@
                 <w:bCs/>
                 <w:lang w:val="en-GB"/>
               </w:rPr>
-              <w:t>Truong Vu Binh</w:t>
-            </w:r>
-          </w:p>
-          <w:p>
-            <w:pPr>
-              <w:ind w:left="720"/>
+              <w:t xml:space="preserve">Truong Vu </w:t>
+            </w:r>
+            <w:proofErr w:type="spellStart"/>
+            <w:r>
               <w:rPr>
                 <w:rFonts w:ascii="Arial" w:hAnsi="Arial" w:cs="Arial"/>
                 <w:b/>
                 <w:bCs/>
                 <w:lang w:val="en-GB"/>
               </w:rPr>
-            </w:pPr>
-            <w:r>
+              <w:t>Binh</w:t>
+            </w:r>
+            <w:proofErr w:type="spellEnd"/>
+          </w:p>
+          <w:p>
+            <w:pPr>
+              <w:ind w:left="720"/>
               <w:rPr>
                 <w:rFonts w:ascii="Arial" w:hAnsi="Arial" w:cs="Arial"/>
                 <w:b/>
                 <w:bCs/>
                 <w:lang w:val="en-GB"/>
               </w:rPr>
-              <w:t>Dao Ngoc Quan</w:t>
-            </w:r>
-          </w:p>
-          <w:p>
-            <w:pPr>
-              <w:ind w:left="720"/>
+            </w:pPr>
+            <w:r>
               <w:rPr>
                 <w:rFonts w:ascii="Arial" w:hAnsi="Arial" w:cs="Arial"/>
                 <w:b/>
                 <w:bCs/>
                 <w:lang w:val="en-GB"/>
               </w:rPr>
-            </w:pPr>
-            <w:r>
+              <w:t>Dao Ngoc Quan</w:t>
+            </w:r>
+          </w:p>
+          <w:p>
+            <w:pPr>
+              <w:ind w:left="720"/>
               <w:rPr>
                 <w:rFonts w:ascii="Arial" w:hAnsi="Arial" w:cs="Arial"/>
                 <w:b/>
                 <w:bCs/>
                 <w:lang w:val="en-GB"/>
               </w:rPr>
-              <w:t>Tran Minh Tuan</w:t>
-            </w:r>
-          </w:p>
-          <w:p>
-            <w:pPr>
-              <w:ind w:left="720"/>
+            </w:pPr>
+            <w:r>
               <w:rPr>
                 <w:rFonts w:ascii="Arial" w:hAnsi="Arial" w:cs="Arial"/>
                 <w:b/>
                 <w:bCs/>
                 <w:lang w:val="en-GB"/>
               </w:rPr>
-            </w:pPr>
-            <w:r>
+              <w:t>Tran Minh Tuan</w:t>
+            </w:r>
+          </w:p>
+          <w:p>
+            <w:pPr>
+              <w:ind w:left="720"/>
               <w:rPr>
                 <w:rFonts w:ascii="Arial" w:hAnsi="Arial" w:cs="Arial"/>
                 <w:b/>
                 <w:bCs/>
                 <w:lang w:val="en-GB"/>
               </w:rPr>
-              <w:t>Dinh Sy Quang</w:t>
+            </w:pPr>
+            <w:proofErr w:type="spellStart"/>
+            <w:r>
+              <w:rPr>
+                <w:rFonts w:ascii="Arial" w:hAnsi="Arial" w:cs="Arial"/>
+                <w:b/>
+                <w:bCs/>
+                <w:lang w:val="en-GB"/>
+              </w:rPr>
+              <w:t>Dinh</w:t>
+            </w:r>
+            <w:proofErr w:type="spellEnd"/>
+            <w:r>
+              <w:rPr>
+                <w:rFonts w:ascii="Arial" w:hAnsi="Arial" w:cs="Arial"/>
+                <w:b/>
+                <w:bCs/>
+                <w:lang w:val="en-GB"/>
+              </w:rPr>
+              <w:t xml:space="preserve"> Sy Quang</w:t>
             </w:r>
           </w:p>
         </w:tc>
@@ -4297,8 +4319,19 @@
                 <w:szCs w:val="22"/>
                 <w:lang w:val="en-GB"/>
               </w:rPr>
-              <w:t>IIS/Apache with Sendmail</w:t>
-            </w:r>
+              <w:t xml:space="preserve">IIS/Apache with </w:t>
+            </w:r>
+            <w:proofErr w:type="spellStart"/>
+            <w:r>
+              <w:rPr>
+                <w:bCs/>
+                <w:sz w:val="22"/>
+                <w:szCs w:val="22"/>
+                <w:lang w:val="en-GB"/>
+              </w:rPr>
+              <w:t>Sendmail</w:t>
+            </w:r>
+            <w:proofErr w:type="spellEnd"/>
             <w:r>
               <w:rPr>
                 <w:bCs/>
@@ -4881,8 +4914,19 @@
                 <w:szCs w:val="22"/>
                 <w:lang w:val="en-GB"/>
               </w:rPr>
-              <w:t>IIS/Apache with Sendmail</w:t>
-            </w:r>
+              <w:t xml:space="preserve">IIS/Apache with </w:t>
+            </w:r>
+            <w:proofErr w:type="spellStart"/>
+            <w:r>
+              <w:rPr>
+                <w:bCs/>
+                <w:sz w:val="22"/>
+                <w:szCs w:val="22"/>
+                <w:lang w:val="en-GB"/>
+              </w:rPr>
+              <w:t>Sendmail</w:t>
+            </w:r>
+            <w:proofErr w:type="spellEnd"/>
             <w:r>
               <w:rPr>
                 <w:bCs/>
@@ -10773,9 +10817,11 @@
             <w:pPr>
               <w:jc w:val="center"/>
             </w:pPr>
+            <w:proofErr w:type="spellStart"/>
             <w:r>
               <w:t>catName</w:t>
             </w:r>
+            <w:proofErr w:type="spellEnd"/>
           </w:p>
         </w:tc>
         <w:tc>
@@ -11130,12 +11176,14 @@
                 <w:lang w:val="en-GB"/>
               </w:rPr>
             </w:pPr>
+            <w:proofErr w:type="spellStart"/>
             <w:r>
               <w:rPr>
                 <w:lang w:val="en-GB"/>
               </w:rPr>
               <w:t>feedbackDate</w:t>
             </w:r>
+            <w:proofErr w:type="spellEnd"/>
           </w:p>
         </w:tc>
         <w:tc>
@@ -11390,9 +11438,11 @@
                 <w:lang w:val="vi-VN"/>
               </w:rPr>
             </w:pPr>
+            <w:proofErr w:type="spellStart"/>
             <w:r>
               <w:t>longtext</w:t>
             </w:r>
+            <w:proofErr w:type="spellEnd"/>
           </w:p>
         </w:tc>
         <w:tc>
@@ -12054,9 +12104,11 @@
             <w:pPr>
               <w:jc w:val="center"/>
             </w:pPr>
+            <w:proofErr w:type="spellStart"/>
             <w:r>
               <w:t>longtext</w:t>
             </w:r>
+            <w:proofErr w:type="spellEnd"/>
           </w:p>
         </w:tc>
         <w:tc>
@@ -12397,9 +12449,11 @@
             <w:pPr>
               <w:jc w:val="center"/>
             </w:pPr>
+            <w:proofErr w:type="spellStart"/>
             <w:r>
               <w:t>catID</w:t>
             </w:r>
+            <w:proofErr w:type="spellEnd"/>
           </w:p>
         </w:tc>
         <w:tc>
@@ -12483,9 +12537,11 @@
             <w:pPr>
               <w:jc w:val="center"/>
             </w:pPr>
+            <w:proofErr w:type="spellStart"/>
             <w:r>
               <w:t>cName</w:t>
             </w:r>
+            <w:proofErr w:type="spellEnd"/>
           </w:p>
         </w:tc>
         <w:tc>
@@ -12567,9 +12623,11 @@
             <w:pPr>
               <w:jc w:val="center"/>
             </w:pPr>
+            <w:proofErr w:type="spellStart"/>
             <w:r>
               <w:t>tID</w:t>
             </w:r>
+            <w:proofErr w:type="spellEnd"/>
           </w:p>
         </w:tc>
         <w:tc>
@@ -12745,9 +12803,11 @@
             <w:pPr>
               <w:jc w:val="center"/>
             </w:pPr>
+            <w:proofErr w:type="spellStart"/>
             <w:r>
               <w:t>longtext</w:t>
             </w:r>
+            <w:proofErr w:type="spellEnd"/>
           </w:p>
         </w:tc>
         <w:tc>
@@ -13478,9 +13538,11 @@
             <w:pPr>
               <w:jc w:val="center"/>
             </w:pPr>
+            <w:proofErr w:type="spellStart"/>
             <w:r>
               <w:t>cID</w:t>
             </w:r>
+            <w:proofErr w:type="spellEnd"/>
           </w:p>
         </w:tc>
         <w:tc>
@@ -13566,9 +13628,11 @@
             <w:pPr>
               <w:jc w:val="center"/>
             </w:pPr>
+            <w:proofErr w:type="spellStart"/>
             <w:r>
               <w:t>stdAddress</w:t>
             </w:r>
+            <w:proofErr w:type="spellEnd"/>
           </w:p>
         </w:tc>
         <w:tc>
@@ -13650,9 +13714,11 @@
             <w:pPr>
               <w:jc w:val="center"/>
             </w:pPr>
+            <w:proofErr w:type="spellStart"/>
             <w:r>
               <w:t>addID</w:t>
             </w:r>
+            <w:proofErr w:type="spellEnd"/>
           </w:p>
         </w:tc>
         <w:tc>
@@ -13814,9 +13880,11 @@
             <w:pPr>
               <w:jc w:val="center"/>
             </w:pPr>
+            <w:proofErr w:type="spellStart"/>
             <w:r>
               <w:t>regDate</w:t>
             </w:r>
+            <w:proofErr w:type="spellEnd"/>
           </w:p>
         </w:tc>
         <w:tc>
@@ -14809,63 +14877,64 @@
     </w:p>
     <w:tbl>
       <w:tblPr>
-        <w:tblStyle w:val="TableGrid"/>
-        <w:tblW w:w="9351" w:type="dxa"/>
-        <w:tblLook w:val="04A0" w:firstRow="1" w:lastRow="0" w:firstColumn="1" w:lastColumn="0" w:noHBand="0" w:noVBand="1"/>
+        <w:tblW w:w="9073" w:type="dxa"/>
+        <w:tblInd w:w="-147" w:type="dxa"/>
+        <w:tblBorders>
+          <w:top w:val="single" w:sz="4" w:space="0" w:color="auto"/>
+          <w:left w:val="single" w:sz="4" w:space="0" w:color="auto"/>
+          <w:bottom w:val="single" w:sz="4" w:space="0" w:color="auto"/>
+          <w:right w:val="single" w:sz="4" w:space="0" w:color="auto"/>
+          <w:insideH w:val="single" w:sz="4" w:space="0" w:color="auto"/>
+          <w:insideV w:val="single" w:sz="4" w:space="0" w:color="auto"/>
+        </w:tblBorders>
+        <w:tblLook w:val="0000" w:firstRow="0" w:lastRow="0" w:firstColumn="0" w:lastColumn="0" w:noHBand="0" w:noVBand="0"/>
       </w:tblPr>
       <w:tblGrid>
-        <w:gridCol w:w="846"/>
-        <w:gridCol w:w="5164"/>
-        <w:gridCol w:w="3341"/>
+        <w:gridCol w:w="2543"/>
+        <w:gridCol w:w="1310"/>
+        <w:gridCol w:w="1396"/>
+        <w:gridCol w:w="2087"/>
+        <w:gridCol w:w="1737"/>
       </w:tblGrid>
       <w:tr>
-        <w:trPr>
-          <w:trHeight w:val="1044"/>
-        </w:trPr>
-        <w:tc>
-          <w:tcPr>
-            <w:tcW w:w="6010" w:type="dxa"/>
-            <w:gridSpan w:val="2"/>
+        <w:tblPrEx>
+          <w:tblCellMar>
+            <w:top w:w="0" w:type="dxa"/>
+            <w:bottom w:w="0" w:type="dxa"/>
+          </w:tblCellMar>
+        </w:tblPrEx>
+        <w:tc>
+          <w:tcPr>
+            <w:tcW w:w="2664" w:type="dxa"/>
             <w:tcBorders>
-              <w:right w:val="nil"/>
+              <w:bottom w:val="single" w:sz="4" w:space="0" w:color="auto"/>
             </w:tcBorders>
-            <w:shd w:val="clear" w:color="auto" w:fill="BFBFBF" w:themeFill="background1" w:themeFillShade="BF"/>
-            <w:vAlign w:val="center"/>
-          </w:tcPr>
-          <w:p>
-            <w:pPr>
-              <w:tabs>
-                <w:tab w:val="left" w:pos="3465"/>
-              </w:tabs>
-              <w:jc w:val="center"/>
+          </w:tcPr>
+          <w:p>
+            <w:pPr>
               <w:rPr>
                 <w:b/>
                 <w:bCs/>
-                <w:lang w:val="vi-VN"/>
               </w:rPr>
             </w:pPr>
             <w:r>
               <w:rPr>
                 <w:b/>
                 <w:bCs/>
-                <w:lang w:val="vi-VN"/>
-              </w:rPr>
-              <w:t>C2005L_Nhóm 1</w:t>
-            </w:r>
-          </w:p>
-        </w:tc>
-        <w:tc>
-          <w:tcPr>
-            <w:tcW w:w="3341" w:type="dxa"/>
+              </w:rPr>
+              <w:t>Task</w:t>
+            </w:r>
+          </w:p>
+        </w:tc>
+        <w:tc>
+          <w:tcPr>
+            <w:tcW w:w="1310" w:type="dxa"/>
             <w:tcBorders>
-              <w:left w:val="nil"/>
+              <w:bottom w:val="single" w:sz="4" w:space="0" w:color="auto"/>
             </w:tcBorders>
-            <w:shd w:val="clear" w:color="auto" w:fill="BFBFBF" w:themeFill="background1" w:themeFillShade="BF"/>
-            <w:vAlign w:val="center"/>
-          </w:tcPr>
-          <w:p>
-            <w:pPr>
-              <w:jc w:val="center"/>
+          </w:tcPr>
+          <w:p>
+            <w:pPr>
               <w:rPr>
                 <w:b/>
                 <w:bCs/>
@@ -14876,23 +14945,104 @@
                 <w:b/>
                 <w:bCs/>
               </w:rPr>
-              <w:t>Excellent Coaching Vietnam</w:t>
+              <w:t>Start time</w:t>
+            </w:r>
+          </w:p>
+        </w:tc>
+        <w:tc>
+          <w:tcPr>
+            <w:tcW w:w="1402" w:type="dxa"/>
+            <w:tcBorders>
+              <w:bottom w:val="single" w:sz="4" w:space="0" w:color="auto"/>
+            </w:tcBorders>
+          </w:tcPr>
+          <w:p>
+            <w:pPr>
+              <w:rPr>
+                <w:b/>
+                <w:bCs/>
+              </w:rPr>
+            </w:pPr>
+            <w:r>
+              <w:rPr>
+                <w:b/>
+                <w:bCs/>
+              </w:rPr>
+              <w:t>Finish time</w:t>
+            </w:r>
+          </w:p>
+        </w:tc>
+        <w:tc>
+          <w:tcPr>
+            <w:tcW w:w="2123" w:type="dxa"/>
+            <w:tcBorders>
+              <w:bottom w:val="single" w:sz="4" w:space="0" w:color="auto"/>
+            </w:tcBorders>
+          </w:tcPr>
+          <w:p>
+            <w:pPr>
+              <w:rPr>
+                <w:b/>
+                <w:bCs/>
+              </w:rPr>
+            </w:pPr>
+            <w:r>
+              <w:rPr>
+                <w:b/>
+                <w:bCs/>
+              </w:rPr>
+              <w:t>Implemented by</w:t>
+            </w:r>
+          </w:p>
+        </w:tc>
+        <w:tc>
+          <w:tcPr>
+            <w:tcW w:w="1574" w:type="dxa"/>
+            <w:tcBorders>
+              <w:bottom w:val="single" w:sz="4" w:space="0" w:color="auto"/>
+            </w:tcBorders>
+          </w:tcPr>
+          <w:p>
+            <w:pPr>
+              <w:rPr>
+                <w:b/>
+                <w:bCs/>
+              </w:rPr>
+            </w:pPr>
+            <w:proofErr w:type="gramStart"/>
+            <w:r>
+              <w:rPr>
+                <w:b/>
+                <w:bCs/>
+              </w:rPr>
+              <w:t>Evaluation(</w:t>
+            </w:r>
+            <w:proofErr w:type="gramEnd"/>
+            <w:r>
+              <w:rPr>
+                <w:b/>
+                <w:bCs/>
+              </w:rPr>
+              <w:t>%)</w:t>
             </w:r>
           </w:p>
         </w:tc>
       </w:tr>
       <w:tr>
-        <w:trPr>
-          <w:trHeight w:val="817"/>
-        </w:trPr>
-        <w:tc>
-          <w:tcPr>
-            <w:tcW w:w="846" w:type="dxa"/>
-            <w:vAlign w:val="center"/>
-          </w:tcPr>
-          <w:p>
-            <w:pPr>
-              <w:jc w:val="center"/>
+        <w:tblPrEx>
+          <w:tblCellMar>
+            <w:top w:w="0" w:type="dxa"/>
+            <w:bottom w:w="0" w:type="dxa"/>
+          </w:tblCellMar>
+        </w:tblPrEx>
+        <w:tc>
+          <w:tcPr>
+            <w:tcW w:w="9073" w:type="dxa"/>
+            <w:gridSpan w:val="5"/>
+            <w:shd w:val="clear" w:color="auto" w:fill="E6E6E6"/>
+          </w:tcPr>
+          <w:p>
+            <w:pPr>
               <w:rPr>
                 <w:b/>
                 <w:bCs/>
@@ -14903,96 +15053,89 @@
                 <w:b/>
                 <w:bCs/>
               </w:rPr>
-              <w:t>STT</w:t>
-            </w:r>
-          </w:p>
-        </w:tc>
-        <w:tc>
-          <w:tcPr>
-            <w:tcW w:w="5164" w:type="dxa"/>
-            <w:vAlign w:val="center"/>
-          </w:tcPr>
-          <w:p>
-            <w:pPr>
-              <w:jc w:val="center"/>
-              <w:rPr>
-                <w:b/>
-                <w:bCs/>
-                <w:lang w:val="vi-VN"/>
-              </w:rPr>
-            </w:pPr>
-            <w:r>
-              <w:rPr>
-                <w:b/>
-                <w:bCs/>
-                <w:lang w:val="vi-VN"/>
-              </w:rPr>
-              <w:t>Công việc</w:t>
-            </w:r>
-          </w:p>
-        </w:tc>
-        <w:tc>
-          <w:tcPr>
-            <w:tcW w:w="3341" w:type="dxa"/>
-            <w:vAlign w:val="center"/>
-          </w:tcPr>
-          <w:p>
-            <w:pPr>
-              <w:jc w:val="center"/>
-              <w:rPr>
-                <w:b/>
-                <w:bCs/>
-              </w:rPr>
-            </w:pPr>
-            <w:r>
-              <w:rPr>
-                <w:b/>
-                <w:bCs/>
-                <w:lang w:val="vi-VN"/>
-              </w:rPr>
-              <w:t>Tên thành viên tham gia</w:t>
+              <w:t>Feasibility study phase</w:t>
             </w:r>
           </w:p>
         </w:tc>
       </w:tr>
       <w:tr>
-        <w:tc>
-          <w:tcPr>
-            <w:tcW w:w="846" w:type="dxa"/>
-            <w:vAlign w:val="center"/>
-          </w:tcPr>
-          <w:p>
-            <w:pPr>
-              <w:jc w:val="center"/>
-            </w:pPr>
-            <w:r>
-              <w:t>1</w:t>
-            </w:r>
-          </w:p>
-        </w:tc>
-        <w:tc>
-          <w:tcPr>
-            <w:tcW w:w="5164" w:type="dxa"/>
-            <w:vAlign w:val="center"/>
-          </w:tcPr>
-          <w:p>
-            <w:pPr>
-              <w:jc w:val="center"/>
-              <w:rPr>
-                <w:lang w:val="vi-VN"/>
-              </w:rPr>
-            </w:pPr>
-            <w:r>
-              <w:rPr>
-                <w:lang w:val="vi-VN"/>
-              </w:rPr>
-              <w:t>Viết Documentation</w:t>
-            </w:r>
-          </w:p>
-        </w:tc>
-        <w:tc>
-          <w:tcPr>
-            <w:tcW w:w="3341" w:type="dxa"/>
+        <w:tblPrEx>
+          <w:tblCellMar>
+            <w:top w:w="0" w:type="dxa"/>
+            <w:bottom w:w="0" w:type="dxa"/>
+          </w:tblCellMar>
+        </w:tblPrEx>
+        <w:tc>
+          <w:tcPr>
+            <w:tcW w:w="2664" w:type="dxa"/>
+            <w:vAlign w:val="center"/>
+          </w:tcPr>
+          <w:p>
+            <w:pPr>
+              <w:tabs>
+                <w:tab w:val="left" w:pos="2070"/>
+              </w:tabs>
+              <w:rPr>
+                <w:lang w:val="vi-VN"/>
+              </w:rPr>
+            </w:pPr>
+            <w:r>
+              <w:rPr>
+                <w:lang w:val="vi-VN"/>
+              </w:rPr>
+              <w:t xml:space="preserve">Viết </w:t>
+            </w:r>
+            <w:r>
+              <w:rPr>
+                <w:lang w:val="vi-VN"/>
+              </w:rPr>
+              <w:t>tài liệu</w:t>
+            </w:r>
+          </w:p>
+        </w:tc>
+        <w:tc>
+          <w:tcPr>
+            <w:tcW w:w="1310" w:type="dxa"/>
+            <w:vAlign w:val="center"/>
+          </w:tcPr>
+          <w:p>
+            <w:pPr>
+              <w:jc w:val="center"/>
+              <w:rPr>
+                <w:lang w:val="vi-VN"/>
+              </w:rPr>
+            </w:pPr>
+            <w:r>
+              <w:rPr>
+                <w:lang w:val="vi-VN"/>
+              </w:rPr>
+              <w:t>22/03/2021</w:t>
+            </w:r>
+          </w:p>
+        </w:tc>
+        <w:tc>
+          <w:tcPr>
+            <w:tcW w:w="1402" w:type="dxa"/>
+            <w:vAlign w:val="center"/>
+          </w:tcPr>
+          <w:p>
+            <w:pPr>
+              <w:jc w:val="center"/>
+              <w:rPr>
+                <w:lang w:val="vi-VN"/>
+              </w:rPr>
+            </w:pPr>
+            <w:r>
+              <w:rPr>
+                <w:lang w:val="vi-VN"/>
+              </w:rPr>
+              <w:t>25/03/2021</w:t>
+            </w:r>
+          </w:p>
+        </w:tc>
+        <w:tc>
+          <w:tcPr>
+            <w:tcW w:w="2123" w:type="dxa"/>
             <w:vAlign w:val="center"/>
           </w:tcPr>
           <w:p>
@@ -15020,154 +15163,236 @@
               <w:rPr>
                 <w:lang w:val="vi-VN"/>
               </w:rPr>
+              <w:t>Trần Minh Tuấn</w:t>
+            </w:r>
+          </w:p>
+          <w:p>
+            <w:pPr>
+              <w:jc w:val="center"/>
+              <w:rPr>
+                <w:lang w:val="vi-VN"/>
+              </w:rPr>
+            </w:pPr>
+            <w:r>
+              <w:rPr>
+                <w:lang w:val="vi-VN"/>
+              </w:rPr>
               <w:t>Trương Vũ Bình</w:t>
             </w:r>
           </w:p>
-          <w:p>
-            <w:pPr>
-              <w:jc w:val="center"/>
-              <w:rPr>
-                <w:lang w:val="vi-VN"/>
-              </w:rPr>
-            </w:pPr>
-            <w:r>
-              <w:rPr>
-                <w:lang w:val="vi-VN"/>
-              </w:rPr>
-              <w:t>Trần Minh Tuấn</w:t>
+        </w:tc>
+        <w:tc>
+          <w:tcPr>
+            <w:tcW w:w="1574" w:type="dxa"/>
+            <w:vAlign w:val="center"/>
+          </w:tcPr>
+          <w:p>
+            <w:pPr>
+              <w:jc w:val="center"/>
+              <w:rPr>
+                <w:lang w:val="vi-VN"/>
+              </w:rPr>
+            </w:pPr>
+            <w:r>
+              <w:rPr>
+                <w:lang w:val="vi-VN"/>
+              </w:rPr>
+              <w:t>30</w:t>
             </w:r>
           </w:p>
         </w:tc>
       </w:tr>
       <w:tr>
-        <w:tc>
-          <w:tcPr>
-            <w:tcW w:w="846" w:type="dxa"/>
-            <w:vAlign w:val="center"/>
-          </w:tcPr>
-          <w:p>
-            <w:pPr>
-              <w:jc w:val="center"/>
-              <w:rPr>
-                <w:lang w:val="vi-VN"/>
-              </w:rPr>
-            </w:pPr>
-            <w:r>
-              <w:rPr>
-                <w:lang w:val="vi-VN"/>
-              </w:rPr>
-              <w:t>2</w:t>
-            </w:r>
-          </w:p>
-        </w:tc>
-        <w:tc>
-          <w:tcPr>
-            <w:tcW w:w="5164" w:type="dxa"/>
-            <w:vAlign w:val="center"/>
-          </w:tcPr>
-          <w:p>
-            <w:pPr>
-              <w:jc w:val="center"/>
-              <w:rPr>
-                <w:lang w:val="vi-VN"/>
-              </w:rPr>
-            </w:pPr>
-            <w:r>
-              <w:rPr>
-                <w:lang w:val="vi-VN"/>
-              </w:rPr>
-              <w:t>Thiết kế giao diện website</w:t>
-            </w:r>
-          </w:p>
-        </w:tc>
-        <w:tc>
-          <w:tcPr>
-            <w:tcW w:w="3341" w:type="dxa"/>
-            <w:vAlign w:val="center"/>
-          </w:tcPr>
-          <w:p>
-            <w:pPr>
-              <w:jc w:val="center"/>
-              <w:rPr>
-                <w:lang w:val="vi-VN"/>
-              </w:rPr>
-            </w:pPr>
-            <w:r>
-              <w:rPr>
-                <w:lang w:val="vi-VN"/>
-              </w:rPr>
-              <w:t>Đào Ngọc Quân</w:t>
+        <w:tblPrEx>
+          <w:tblCellMar>
+            <w:top w:w="0" w:type="dxa"/>
+            <w:bottom w:w="0" w:type="dxa"/>
+          </w:tblCellMar>
+        </w:tblPrEx>
+        <w:tc>
+          <w:tcPr>
+            <w:tcW w:w="2664" w:type="dxa"/>
+            <w:tcBorders>
+              <w:bottom w:val="single" w:sz="4" w:space="0" w:color="auto"/>
+            </w:tcBorders>
+          </w:tcPr>
+          <w:p>
+            <w:pPr>
+              <w:rPr>
+                <w:lang w:val="vi-VN"/>
+              </w:rPr>
+            </w:pPr>
+            <w:r>
+              <w:rPr>
+                <w:lang w:val="vi-VN"/>
+              </w:rPr>
+              <w:t>Đóng góp ý kiến</w:t>
+            </w:r>
+          </w:p>
+        </w:tc>
+        <w:tc>
+          <w:tcPr>
+            <w:tcW w:w="1310" w:type="dxa"/>
+            <w:tcBorders>
+              <w:bottom w:val="single" w:sz="4" w:space="0" w:color="auto"/>
+            </w:tcBorders>
+          </w:tcPr>
+          <w:p>
+            <w:pPr>
+              <w:rPr>
+                <w:lang w:val="vi-VN"/>
+              </w:rPr>
+            </w:pPr>
+            <w:r>
+              <w:rPr>
+                <w:lang w:val="vi-VN"/>
+              </w:rPr>
+              <w:t>18/02/2021</w:t>
+            </w:r>
+          </w:p>
+        </w:tc>
+        <w:tc>
+          <w:tcPr>
+            <w:tcW w:w="1402" w:type="dxa"/>
+            <w:tcBorders>
+              <w:bottom w:val="single" w:sz="4" w:space="0" w:color="auto"/>
+            </w:tcBorders>
+          </w:tcPr>
+          <w:p>
+            <w:pPr>
+              <w:rPr>
+                <w:lang w:val="vi-VN"/>
+              </w:rPr>
+            </w:pPr>
+            <w:r>
+              <w:rPr>
+                <w:lang w:val="vi-VN"/>
+              </w:rPr>
+              <w:t>18/02/2021</w:t>
+            </w:r>
+          </w:p>
+        </w:tc>
+        <w:tc>
+          <w:tcPr>
+            <w:tcW w:w="2123" w:type="dxa"/>
+            <w:tcBorders>
+              <w:bottom w:val="single" w:sz="4" w:space="0" w:color="auto"/>
+            </w:tcBorders>
+          </w:tcPr>
+          <w:p>
+            <w:pPr>
+              <w:jc w:val="center"/>
+              <w:rPr>
+                <w:lang w:val="vi-VN"/>
+              </w:rPr>
+            </w:pPr>
+            <w:r>
+              <w:rPr>
+                <w:lang w:val="vi-VN"/>
+              </w:rPr>
+              <w:t>Đinh Sỹ Quang</w:t>
+            </w:r>
+          </w:p>
+        </w:tc>
+        <w:tc>
+          <w:tcPr>
+            <w:tcW w:w="1574" w:type="dxa"/>
+            <w:tcBorders>
+              <w:bottom w:val="single" w:sz="4" w:space="0" w:color="auto"/>
+            </w:tcBorders>
+          </w:tcPr>
+          <w:p>
+            <w:pPr>
+              <w:jc w:val="center"/>
+              <w:rPr>
+                <w:lang w:val="vi-VN"/>
+              </w:rPr>
+            </w:pPr>
+            <w:r>
+              <w:rPr>
+                <w:lang w:val="vi-VN"/>
+              </w:rPr>
+              <w:t>10</w:t>
             </w:r>
           </w:p>
         </w:tc>
       </w:tr>
       <w:tr>
-        <w:tc>
-          <w:tcPr>
-            <w:tcW w:w="846" w:type="dxa"/>
-            <w:vAlign w:val="center"/>
-          </w:tcPr>
-          <w:p>
-            <w:pPr>
-              <w:jc w:val="center"/>
-              <w:rPr>
-                <w:lang w:val="vi-VN"/>
-              </w:rPr>
-            </w:pPr>
-            <w:r>
-              <w:rPr>
-                <w:lang w:val="vi-VN"/>
-              </w:rPr>
-              <w:t>3</w:t>
-            </w:r>
-          </w:p>
-        </w:tc>
-        <w:tc>
-          <w:tcPr>
-            <w:tcW w:w="5164" w:type="dxa"/>
-            <w:vAlign w:val="center"/>
-          </w:tcPr>
-          <w:p>
-            <w:pPr>
-              <w:pStyle w:val="ListParagraph"/>
-              <w:numPr>
-                <w:ilvl w:val="0"/>
-                <w:numId w:val="16"/>
-              </w:numPr>
-              <w:rPr>
-                <w:lang w:val="vi-VN"/>
-              </w:rPr>
-            </w:pPr>
-            <w:r>
-              <w:rPr>
-                <w:lang w:val="vi-VN"/>
-              </w:rPr>
-              <w:t>Thiết kế Cơ sở dữ liệu</w:t>
-            </w:r>
-          </w:p>
-          <w:p>
-            <w:pPr>
-              <w:pStyle w:val="ListParagraph"/>
-              <w:numPr>
-                <w:ilvl w:val="0"/>
-                <w:numId w:val="16"/>
-              </w:numPr>
-              <w:rPr>
-                <w:lang w:val="vi-VN"/>
-              </w:rPr>
-            </w:pPr>
-            <w:r>
-              <w:rPr>
-                <w:lang w:val="vi-VN"/>
-              </w:rPr>
-              <w:t>Code đăng nhập, đăng xuất, thay mật khẩu của admin</w:t>
-            </w:r>
-          </w:p>
-        </w:tc>
-        <w:tc>
-          <w:tcPr>
-            <w:tcW w:w="3341" w:type="dxa"/>
-            <w:vAlign w:val="center"/>
+        <w:tblPrEx>
+          <w:tblCellMar>
+            <w:top w:w="0" w:type="dxa"/>
+            <w:bottom w:w="0" w:type="dxa"/>
+          </w:tblCellMar>
+        </w:tblPrEx>
+        <w:tc>
+          <w:tcPr>
+            <w:tcW w:w="2664" w:type="dxa"/>
+            <w:tcBorders>
+              <w:bottom w:val="single" w:sz="4" w:space="0" w:color="auto"/>
+            </w:tcBorders>
+          </w:tcPr>
+          <w:p>
+            <w:pPr>
+              <w:rPr>
+                <w:lang w:val="vi-VN"/>
+              </w:rPr>
+            </w:pPr>
+            <w:r>
+              <w:rPr>
+                <w:lang w:val="vi-VN"/>
+              </w:rPr>
+              <w:t>Đóng góp ý kiến</w:t>
+            </w:r>
+          </w:p>
+        </w:tc>
+        <w:tc>
+          <w:tcPr>
+            <w:tcW w:w="1310" w:type="dxa"/>
+            <w:tcBorders>
+              <w:bottom w:val="single" w:sz="4" w:space="0" w:color="auto"/>
+            </w:tcBorders>
+          </w:tcPr>
+          <w:p>
+            <w:pPr>
+              <w:rPr>
+                <w:lang w:val="vi-VN"/>
+              </w:rPr>
+            </w:pPr>
+            <w:r>
+              <w:rPr>
+                <w:lang w:val="vi-VN"/>
+              </w:rPr>
+              <w:t>18/02/2021</w:t>
+            </w:r>
+          </w:p>
+        </w:tc>
+        <w:tc>
+          <w:tcPr>
+            <w:tcW w:w="1402" w:type="dxa"/>
+            <w:tcBorders>
+              <w:bottom w:val="single" w:sz="4" w:space="0" w:color="auto"/>
+            </w:tcBorders>
+          </w:tcPr>
+          <w:p>
+            <w:pPr>
+              <w:rPr>
+                <w:lang w:val="vi-VN"/>
+              </w:rPr>
+            </w:pPr>
+            <w:r>
+              <w:rPr>
+                <w:lang w:val="vi-VN"/>
+              </w:rPr>
+              <w:t>18/02/2021</w:t>
+            </w:r>
+          </w:p>
+        </w:tc>
+        <w:tc>
+          <w:tcPr>
+            <w:tcW w:w="2123" w:type="dxa"/>
+            <w:tcBorders>
+              <w:bottom w:val="single" w:sz="4" w:space="0" w:color="auto"/>
+            </w:tcBorders>
           </w:tcPr>
           <w:p>
             <w:pPr>
@@ -15181,61 +15406,902 @@
                 <w:lang w:val="vi-VN"/>
               </w:rPr>
               <w:t>Trần Minh Tuấn</w:t>
+            </w:r>
+          </w:p>
+        </w:tc>
+        <w:tc>
+          <w:tcPr>
+            <w:tcW w:w="1574" w:type="dxa"/>
+            <w:tcBorders>
+              <w:bottom w:val="single" w:sz="4" w:space="0" w:color="auto"/>
+            </w:tcBorders>
+          </w:tcPr>
+          <w:p>
+            <w:pPr>
+              <w:jc w:val="center"/>
+              <w:rPr>
+                <w:lang w:val="vi-VN"/>
+              </w:rPr>
+            </w:pPr>
+            <w:r>
+              <w:rPr>
+                <w:lang w:val="vi-VN"/>
+              </w:rPr>
+              <w:t>10</w:t>
             </w:r>
           </w:p>
         </w:tc>
       </w:tr>
       <w:tr>
-        <w:tc>
-          <w:tcPr>
-            <w:tcW w:w="846" w:type="dxa"/>
-            <w:vAlign w:val="center"/>
-          </w:tcPr>
-          <w:p>
-            <w:pPr>
-              <w:jc w:val="center"/>
-              <w:rPr>
-                <w:lang w:val="vi-VN"/>
-              </w:rPr>
-            </w:pPr>
-            <w:r>
-              <w:rPr>
-                <w:lang w:val="vi-VN"/>
-              </w:rPr>
-              <w:t>4</w:t>
-            </w:r>
-          </w:p>
-        </w:tc>
-        <w:tc>
-          <w:tcPr>
-            <w:tcW w:w="5164" w:type="dxa"/>
-            <w:vAlign w:val="center"/>
-          </w:tcPr>
-          <w:p>
-            <w:pPr>
-              <w:pStyle w:val="ListParagraph"/>
-              <w:numPr>
-                <w:ilvl w:val="0"/>
-                <w:numId w:val="16"/>
-              </w:numPr>
-              <w:rPr>
-                <w:lang w:val="vi-VN"/>
-              </w:rPr>
-            </w:pPr>
-            <w:r>
-              <w:rPr>
-                <w:lang w:val="vi-VN"/>
-              </w:rPr>
-              <w:t>Thiết kế slide trình bày</w:t>
-            </w:r>
-          </w:p>
-          <w:p>
-            <w:pPr>
-              <w:pStyle w:val="ListParagraph"/>
-              <w:numPr>
-                <w:ilvl w:val="0"/>
-                <w:numId w:val="16"/>
-              </w:numPr>
+        <w:tblPrEx>
+          <w:tblCellMar>
+            <w:top w:w="0" w:type="dxa"/>
+            <w:bottom w:w="0" w:type="dxa"/>
+          </w:tblCellMar>
+        </w:tblPrEx>
+        <w:tc>
+          <w:tcPr>
+            <w:tcW w:w="2664" w:type="dxa"/>
+            <w:tcBorders>
+              <w:bottom w:val="single" w:sz="4" w:space="0" w:color="auto"/>
+            </w:tcBorders>
+          </w:tcPr>
+          <w:p>
+            <w:pPr>
+              <w:rPr>
+                <w:lang w:val="vi-VN"/>
+              </w:rPr>
+            </w:pPr>
+            <w:r>
+              <w:rPr>
+                <w:lang w:val="vi-VN"/>
+              </w:rPr>
+              <w:t>Đóng góp ý kiến</w:t>
+            </w:r>
+          </w:p>
+        </w:tc>
+        <w:tc>
+          <w:tcPr>
+            <w:tcW w:w="1310" w:type="dxa"/>
+            <w:tcBorders>
+              <w:bottom w:val="single" w:sz="4" w:space="0" w:color="auto"/>
+            </w:tcBorders>
+          </w:tcPr>
+          <w:p>
+            <w:pPr>
+              <w:rPr>
+                <w:lang w:val="vi-VN"/>
+              </w:rPr>
+            </w:pPr>
+            <w:r>
+              <w:rPr>
+                <w:lang w:val="vi-VN"/>
+              </w:rPr>
+              <w:t>18/02/2021</w:t>
+            </w:r>
+          </w:p>
+        </w:tc>
+        <w:tc>
+          <w:tcPr>
+            <w:tcW w:w="1402" w:type="dxa"/>
+            <w:tcBorders>
+              <w:bottom w:val="single" w:sz="4" w:space="0" w:color="auto"/>
+            </w:tcBorders>
+          </w:tcPr>
+          <w:p>
+            <w:pPr>
+              <w:rPr>
+                <w:lang w:val="vi-VN"/>
+              </w:rPr>
+            </w:pPr>
+            <w:r>
+              <w:rPr>
+                <w:lang w:val="vi-VN"/>
+              </w:rPr>
+              <w:t>18/02/2021</w:t>
+            </w:r>
+          </w:p>
+        </w:tc>
+        <w:tc>
+          <w:tcPr>
+            <w:tcW w:w="2123" w:type="dxa"/>
+            <w:tcBorders>
+              <w:bottom w:val="single" w:sz="4" w:space="0" w:color="auto"/>
+            </w:tcBorders>
+          </w:tcPr>
+          <w:p>
+            <w:pPr>
+              <w:jc w:val="center"/>
+              <w:rPr>
+                <w:lang w:val="vi-VN"/>
+              </w:rPr>
+            </w:pPr>
+            <w:r>
+              <w:rPr>
+                <w:lang w:val="vi-VN"/>
+              </w:rPr>
+              <w:t>Đào Ngọc Quân</w:t>
+            </w:r>
+          </w:p>
+        </w:tc>
+        <w:tc>
+          <w:tcPr>
+            <w:tcW w:w="1574" w:type="dxa"/>
+            <w:tcBorders>
+              <w:bottom w:val="single" w:sz="4" w:space="0" w:color="auto"/>
+            </w:tcBorders>
+          </w:tcPr>
+          <w:p>
+            <w:pPr>
+              <w:jc w:val="center"/>
+              <w:rPr>
+                <w:lang w:val="vi-VN"/>
+              </w:rPr>
+            </w:pPr>
+            <w:r>
+              <w:rPr>
+                <w:lang w:val="vi-VN"/>
+              </w:rPr>
+              <w:t>20</w:t>
+            </w:r>
+          </w:p>
+        </w:tc>
+      </w:tr>
+      <w:tr>
+        <w:tblPrEx>
+          <w:tblCellMar>
+            <w:top w:w="0" w:type="dxa"/>
+            <w:bottom w:w="0" w:type="dxa"/>
+          </w:tblCellMar>
+        </w:tblPrEx>
+        <w:tc>
+          <w:tcPr>
+            <w:tcW w:w="2664" w:type="dxa"/>
+            <w:tcBorders>
+              <w:bottom w:val="single" w:sz="4" w:space="0" w:color="auto"/>
+            </w:tcBorders>
+          </w:tcPr>
+          <w:p>
+            <w:pPr>
+              <w:rPr>
+                <w:lang w:val="vi-VN"/>
+              </w:rPr>
+            </w:pPr>
+            <w:r>
+              <w:rPr>
+                <w:lang w:val="vi-VN"/>
+              </w:rPr>
+              <w:t>Duyệt và sửa nội dung</w:t>
+            </w:r>
+          </w:p>
+        </w:tc>
+        <w:tc>
+          <w:tcPr>
+            <w:tcW w:w="1310" w:type="dxa"/>
+            <w:tcBorders>
+              <w:bottom w:val="single" w:sz="4" w:space="0" w:color="auto"/>
+            </w:tcBorders>
+          </w:tcPr>
+          <w:p>
+            <w:pPr>
+              <w:rPr>
+                <w:lang w:val="vi-VN"/>
+              </w:rPr>
+            </w:pPr>
+            <w:r>
+              <w:rPr>
+                <w:lang w:val="vi-VN"/>
+              </w:rPr>
+              <w:t>18/02/2021</w:t>
+            </w:r>
+          </w:p>
+        </w:tc>
+        <w:tc>
+          <w:tcPr>
+            <w:tcW w:w="1402" w:type="dxa"/>
+            <w:tcBorders>
+              <w:bottom w:val="single" w:sz="4" w:space="0" w:color="auto"/>
+            </w:tcBorders>
+          </w:tcPr>
+          <w:p>
+            <w:pPr>
+              <w:rPr>
+                <w:lang w:val="vi-VN"/>
+              </w:rPr>
+            </w:pPr>
+            <w:r>
+              <w:rPr>
+                <w:lang w:val="vi-VN"/>
+              </w:rPr>
+              <w:t>18/02/2021</w:t>
+            </w:r>
+          </w:p>
+        </w:tc>
+        <w:tc>
+          <w:tcPr>
+            <w:tcW w:w="2123" w:type="dxa"/>
+            <w:tcBorders>
+              <w:bottom w:val="single" w:sz="4" w:space="0" w:color="auto"/>
+            </w:tcBorders>
+          </w:tcPr>
+          <w:p>
+            <w:pPr>
+              <w:jc w:val="center"/>
+              <w:rPr>
+                <w:lang w:val="vi-VN"/>
+              </w:rPr>
+            </w:pPr>
+            <w:r>
+              <w:rPr>
+                <w:lang w:val="vi-VN"/>
+              </w:rPr>
+              <w:t>Trương Vũ Bình</w:t>
+            </w:r>
+          </w:p>
+        </w:tc>
+        <w:tc>
+          <w:tcPr>
+            <w:tcW w:w="1574" w:type="dxa"/>
+            <w:tcBorders>
+              <w:bottom w:val="single" w:sz="4" w:space="0" w:color="auto"/>
+            </w:tcBorders>
+          </w:tcPr>
+          <w:p>
+            <w:pPr>
+              <w:jc w:val="center"/>
+              <w:rPr>
+                <w:lang w:val="vi-VN"/>
+              </w:rPr>
+            </w:pPr>
+            <w:r>
+              <w:rPr>
+                <w:lang w:val="vi-VN"/>
+              </w:rPr>
+              <w:t>30</w:t>
+            </w:r>
+          </w:p>
+        </w:tc>
+      </w:tr>
+      <w:tr>
+        <w:tblPrEx>
+          <w:tblCellMar>
+            <w:top w:w="0" w:type="dxa"/>
+            <w:bottom w:w="0" w:type="dxa"/>
+          </w:tblCellMar>
+        </w:tblPrEx>
+        <w:tc>
+          <w:tcPr>
+            <w:tcW w:w="9073" w:type="dxa"/>
+            <w:gridSpan w:val="5"/>
+            <w:shd w:val="clear" w:color="auto" w:fill="E6E6E6"/>
+          </w:tcPr>
+          <w:p>
+            <w:pPr>
+              <w:rPr>
+                <w:b/>
+                <w:bCs/>
+              </w:rPr>
+            </w:pPr>
+            <w:r>
+              <w:rPr>
+                <w:b/>
+                <w:bCs/>
+              </w:rPr>
+              <w:t>Requirement</w:t>
+            </w:r>
+            <w:r>
+              <w:rPr>
+                <w:b/>
+                <w:bCs/>
+                <w:lang w:val="vi-VN"/>
+              </w:rPr>
+              <w:t xml:space="preserve"> Analysis Phase</w:t>
+            </w:r>
+          </w:p>
+        </w:tc>
+      </w:tr>
+      <w:tr>
+        <w:tblPrEx>
+          <w:tblCellMar>
+            <w:top w:w="0" w:type="dxa"/>
+            <w:bottom w:w="0" w:type="dxa"/>
+          </w:tblCellMar>
+        </w:tblPrEx>
+        <w:tc>
+          <w:tcPr>
+            <w:tcW w:w="2664" w:type="dxa"/>
+            <w:vAlign w:val="center"/>
+          </w:tcPr>
+          <w:p>
+            <w:pPr>
+              <w:rPr>
+                <w:lang w:val="vi-VN"/>
+              </w:rPr>
+            </w:pPr>
+            <w:r>
+              <w:rPr>
+                <w:lang w:val="vi-VN"/>
+              </w:rPr>
+              <w:t>Xây dựng sơ đồ hệ thống</w:t>
+            </w:r>
+          </w:p>
+        </w:tc>
+        <w:tc>
+          <w:tcPr>
+            <w:tcW w:w="1310" w:type="dxa"/>
+            <w:vAlign w:val="center"/>
+          </w:tcPr>
+          <w:p>
+            <w:pPr>
+              <w:jc w:val="center"/>
+              <w:rPr>
+                <w:lang w:val="vi-VN"/>
+              </w:rPr>
+            </w:pPr>
+            <w:r>
+              <w:rPr>
+                <w:lang w:val="vi-VN"/>
+              </w:rPr>
+              <w:t>21/02/2021</w:t>
+            </w:r>
+          </w:p>
+        </w:tc>
+        <w:tc>
+          <w:tcPr>
+            <w:tcW w:w="1402" w:type="dxa"/>
+            <w:vAlign w:val="center"/>
+          </w:tcPr>
+          <w:p>
+            <w:pPr>
+              <w:jc w:val="center"/>
+              <w:rPr>
+                <w:lang w:val="vi-VN"/>
+              </w:rPr>
+            </w:pPr>
+            <w:r>
+              <w:rPr>
+                <w:lang w:val="vi-VN"/>
+              </w:rPr>
+              <w:t>25/02/2021</w:t>
+            </w:r>
+          </w:p>
+        </w:tc>
+        <w:tc>
+          <w:tcPr>
+            <w:tcW w:w="2123" w:type="dxa"/>
+            <w:vAlign w:val="center"/>
+          </w:tcPr>
+          <w:p>
+            <w:pPr>
+              <w:jc w:val="center"/>
+              <w:rPr>
+                <w:lang w:val="vi-VN"/>
+              </w:rPr>
+            </w:pPr>
+            <w:r>
+              <w:rPr>
+                <w:lang w:val="vi-VN"/>
+              </w:rPr>
+              <w:t>Đinh Sỹ Quang</w:t>
+            </w:r>
+          </w:p>
+        </w:tc>
+        <w:tc>
+          <w:tcPr>
+            <w:tcW w:w="1574" w:type="dxa"/>
+            <w:vAlign w:val="center"/>
+          </w:tcPr>
+          <w:p>
+            <w:pPr>
+              <w:jc w:val="center"/>
+              <w:rPr>
+                <w:lang w:val="vi-VN"/>
+              </w:rPr>
+            </w:pPr>
+            <w:r>
+              <w:rPr>
+                <w:lang w:val="vi-VN"/>
+              </w:rPr>
+              <w:t>50</w:t>
+            </w:r>
+          </w:p>
+        </w:tc>
+      </w:tr>
+      <w:tr>
+        <w:tblPrEx>
+          <w:tblCellMar>
+            <w:top w:w="0" w:type="dxa"/>
+            <w:bottom w:w="0" w:type="dxa"/>
+          </w:tblCellMar>
+        </w:tblPrEx>
+        <w:tc>
+          <w:tcPr>
+            <w:tcW w:w="2664" w:type="dxa"/>
+            <w:vAlign w:val="center"/>
+          </w:tcPr>
+          <w:p>
+            <w:pPr>
+              <w:rPr>
+                <w:lang w:val="vi-VN"/>
+              </w:rPr>
+            </w:pPr>
+            <w:r>
+              <w:rPr>
+                <w:lang w:val="vi-VN"/>
+              </w:rPr>
+              <w:t>Xây dựng sơ đồ hệ thống</w:t>
+            </w:r>
+          </w:p>
+        </w:tc>
+        <w:tc>
+          <w:tcPr>
+            <w:tcW w:w="1310" w:type="dxa"/>
+            <w:vAlign w:val="center"/>
+          </w:tcPr>
+          <w:p>
+            <w:pPr>
+              <w:jc w:val="center"/>
+              <w:rPr>
+                <w:lang w:val="vi-VN"/>
+              </w:rPr>
+            </w:pPr>
+            <w:r>
+              <w:rPr>
+                <w:lang w:val="vi-VN"/>
+              </w:rPr>
+              <w:t>21/02/2021</w:t>
+            </w:r>
+          </w:p>
+        </w:tc>
+        <w:tc>
+          <w:tcPr>
+            <w:tcW w:w="1402" w:type="dxa"/>
+            <w:vAlign w:val="center"/>
+          </w:tcPr>
+          <w:p>
+            <w:pPr>
+              <w:jc w:val="center"/>
+              <w:rPr>
+                <w:lang w:val="vi-VN"/>
+              </w:rPr>
+            </w:pPr>
+            <w:r>
+              <w:rPr>
+                <w:lang w:val="vi-VN"/>
+              </w:rPr>
+              <w:t>25/02/2021</w:t>
+            </w:r>
+          </w:p>
+        </w:tc>
+        <w:tc>
+          <w:tcPr>
+            <w:tcW w:w="2123" w:type="dxa"/>
+            <w:vAlign w:val="center"/>
+          </w:tcPr>
+          <w:p>
+            <w:pPr>
+              <w:jc w:val="center"/>
+              <w:rPr>
+                <w:lang w:val="vi-VN"/>
+              </w:rPr>
+            </w:pPr>
+            <w:r>
+              <w:rPr>
+                <w:lang w:val="vi-VN"/>
+              </w:rPr>
+              <w:t>Trương Vũ Bình</w:t>
+            </w:r>
+          </w:p>
+        </w:tc>
+        <w:tc>
+          <w:tcPr>
+            <w:tcW w:w="1574" w:type="dxa"/>
+            <w:vAlign w:val="center"/>
+          </w:tcPr>
+          <w:p>
+            <w:pPr>
+              <w:jc w:val="center"/>
+              <w:rPr>
+                <w:lang w:val="vi-VN"/>
+              </w:rPr>
+            </w:pPr>
+            <w:r>
+              <w:rPr>
+                <w:lang w:val="vi-VN"/>
+              </w:rPr>
+              <w:t>50</w:t>
+            </w:r>
+          </w:p>
+        </w:tc>
+      </w:tr>
+      <w:tr>
+        <w:tblPrEx>
+          <w:tblCellMar>
+            <w:top w:w="0" w:type="dxa"/>
+            <w:bottom w:w="0" w:type="dxa"/>
+          </w:tblCellMar>
+        </w:tblPrEx>
+        <w:tc>
+          <w:tcPr>
+            <w:tcW w:w="9073" w:type="dxa"/>
+            <w:gridSpan w:val="5"/>
+            <w:shd w:val="clear" w:color="auto" w:fill="E6E6E6"/>
+          </w:tcPr>
+          <w:p>
+            <w:pPr>
+              <w:pStyle w:val="Heading1"/>
+              <w:jc w:val="left"/>
+            </w:pPr>
+            <w:r>
+              <w:t>Design phase</w:t>
+            </w:r>
+          </w:p>
+        </w:tc>
+      </w:tr>
+      <w:tr>
+        <w:tblPrEx>
+          <w:tblCellMar>
+            <w:top w:w="0" w:type="dxa"/>
+            <w:bottom w:w="0" w:type="dxa"/>
+          </w:tblCellMar>
+        </w:tblPrEx>
+        <w:tc>
+          <w:tcPr>
+            <w:tcW w:w="2664" w:type="dxa"/>
+          </w:tcPr>
+          <w:p>
+            <w:pPr>
+              <w:rPr>
+                <w:lang w:val="vi-VN"/>
+              </w:rPr>
+            </w:pPr>
+            <w:r>
+              <w:rPr>
+                <w:lang w:val="vi-VN"/>
+              </w:rPr>
+              <w:t>Thiết kế giao diện hiển thị phía người dùng</w:t>
+            </w:r>
+          </w:p>
+        </w:tc>
+        <w:tc>
+          <w:tcPr>
+            <w:tcW w:w="1310" w:type="dxa"/>
+            <w:vAlign w:val="center"/>
+          </w:tcPr>
+          <w:p>
+            <w:pPr>
+              <w:jc w:val="center"/>
+              <w:rPr>
+                <w:lang w:val="vi-VN"/>
+              </w:rPr>
+            </w:pPr>
+            <w:r>
+              <w:rPr>
+                <w:lang w:val="vi-VN"/>
+              </w:rPr>
+              <w:t>26/02/2021</w:t>
+            </w:r>
+          </w:p>
+        </w:tc>
+        <w:tc>
+          <w:tcPr>
+            <w:tcW w:w="1402" w:type="dxa"/>
+            <w:vAlign w:val="center"/>
+          </w:tcPr>
+          <w:p>
+            <w:pPr>
+              <w:jc w:val="center"/>
+              <w:rPr>
+                <w:lang w:val="vi-VN"/>
+              </w:rPr>
+            </w:pPr>
+            <w:r>
+              <w:rPr>
+                <w:lang w:val="vi-VN"/>
+              </w:rPr>
+              <w:t>17/03/2021</w:t>
+            </w:r>
+          </w:p>
+        </w:tc>
+        <w:tc>
+          <w:tcPr>
+            <w:tcW w:w="2123" w:type="dxa"/>
+            <w:vAlign w:val="center"/>
+          </w:tcPr>
+          <w:p>
+            <w:pPr>
+              <w:jc w:val="center"/>
+              <w:rPr>
+                <w:lang w:val="vi-VN"/>
+              </w:rPr>
+            </w:pPr>
+            <w:r>
+              <w:rPr>
+                <w:lang w:val="vi-VN"/>
+              </w:rPr>
+              <w:t>Đào Ngọc Quân</w:t>
+            </w:r>
+          </w:p>
+        </w:tc>
+        <w:tc>
+          <w:tcPr>
+            <w:tcW w:w="1574" w:type="dxa"/>
+            <w:vAlign w:val="center"/>
+          </w:tcPr>
+          <w:p>
+            <w:pPr>
+              <w:jc w:val="center"/>
+              <w:rPr>
+                <w:lang w:val="vi-VN"/>
+              </w:rPr>
+            </w:pPr>
+            <w:r>
+              <w:rPr>
+                <w:lang w:val="vi-VN"/>
+              </w:rPr>
+              <w:t>25</w:t>
+            </w:r>
+          </w:p>
+        </w:tc>
+      </w:tr>
+      <w:tr>
+        <w:tblPrEx>
+          <w:tblCellMar>
+            <w:top w:w="0" w:type="dxa"/>
+            <w:bottom w:w="0" w:type="dxa"/>
+          </w:tblCellMar>
+        </w:tblPrEx>
+        <w:tc>
+          <w:tcPr>
+            <w:tcW w:w="2664" w:type="dxa"/>
+            <w:tcBorders>
+              <w:bottom w:val="single" w:sz="4" w:space="0" w:color="auto"/>
+            </w:tcBorders>
+          </w:tcPr>
+          <w:p>
+            <w:pPr>
+              <w:rPr>
+                <w:lang w:val="vi-VN"/>
+              </w:rPr>
+            </w:pPr>
+            <w:r>
+              <w:rPr>
+                <w:lang w:val="vi-VN"/>
+              </w:rPr>
+              <w:t>Thiết kế giao diện hiển thị trang quản trị</w:t>
+            </w:r>
+          </w:p>
+        </w:tc>
+        <w:tc>
+          <w:tcPr>
+            <w:tcW w:w="1310" w:type="dxa"/>
+            <w:tcBorders>
+              <w:bottom w:val="single" w:sz="4" w:space="0" w:color="auto"/>
+            </w:tcBorders>
+            <w:vAlign w:val="center"/>
+          </w:tcPr>
+          <w:p>
+            <w:pPr>
+              <w:jc w:val="center"/>
+              <w:rPr>
+                <w:lang w:val="vi-VN"/>
+              </w:rPr>
+            </w:pPr>
+            <w:r>
+              <w:rPr>
+                <w:lang w:val="vi-VN"/>
+              </w:rPr>
+              <w:t>18/03/2021</w:t>
+            </w:r>
+          </w:p>
+        </w:tc>
+        <w:tc>
+          <w:tcPr>
+            <w:tcW w:w="1402" w:type="dxa"/>
+            <w:tcBorders>
+              <w:bottom w:val="single" w:sz="4" w:space="0" w:color="auto"/>
+            </w:tcBorders>
+            <w:vAlign w:val="center"/>
+          </w:tcPr>
+          <w:p>
+            <w:pPr>
+              <w:jc w:val="center"/>
+              <w:rPr>
+                <w:lang w:val="vi-VN"/>
+              </w:rPr>
+            </w:pPr>
+            <w:r>
+              <w:rPr>
+                <w:lang w:val="vi-VN"/>
+              </w:rPr>
+              <w:t>18/03/2021</w:t>
+            </w:r>
+          </w:p>
+        </w:tc>
+        <w:tc>
+          <w:tcPr>
+            <w:tcW w:w="2123" w:type="dxa"/>
+            <w:tcBorders>
+              <w:bottom w:val="single" w:sz="4" w:space="0" w:color="auto"/>
+            </w:tcBorders>
+            <w:vAlign w:val="center"/>
+          </w:tcPr>
+          <w:p>
+            <w:pPr>
+              <w:jc w:val="center"/>
+              <w:rPr>
+                <w:lang w:val="vi-VN"/>
+              </w:rPr>
+            </w:pPr>
+            <w:r>
+              <w:rPr>
+                <w:lang w:val="vi-VN"/>
+              </w:rPr>
+              <w:t>Đinh Sỹ Quang</w:t>
+            </w:r>
+          </w:p>
+        </w:tc>
+        <w:tc>
+          <w:tcPr>
+            <w:tcW w:w="1574" w:type="dxa"/>
+            <w:tcBorders>
+              <w:bottom w:val="single" w:sz="4" w:space="0" w:color="auto"/>
+            </w:tcBorders>
+            <w:vAlign w:val="center"/>
+          </w:tcPr>
+          <w:p>
+            <w:pPr>
+              <w:jc w:val="center"/>
+              <w:rPr>
+                <w:lang w:val="vi-VN"/>
+              </w:rPr>
+            </w:pPr>
+            <w:r>
+              <w:rPr>
+                <w:lang w:val="vi-VN"/>
+              </w:rPr>
+              <w:t>25</w:t>
+            </w:r>
+          </w:p>
+        </w:tc>
+      </w:tr>
+      <w:tr>
+        <w:tblPrEx>
+          <w:tblCellMar>
+            <w:top w:w="0" w:type="dxa"/>
+            <w:bottom w:w="0" w:type="dxa"/>
+          </w:tblCellMar>
+        </w:tblPrEx>
+        <w:tc>
+          <w:tcPr>
+            <w:tcW w:w="2664" w:type="dxa"/>
+            <w:tcBorders>
+              <w:bottom w:val="single" w:sz="4" w:space="0" w:color="auto"/>
+            </w:tcBorders>
+          </w:tcPr>
+          <w:p>
+            <w:pPr>
+              <w:rPr>
+                <w:lang w:val="vi-VN"/>
+              </w:rPr>
+            </w:pPr>
+            <w:r>
+              <w:rPr>
+                <w:lang w:val="vi-VN"/>
+              </w:rPr>
+              <w:t>Thiết kế Cơ sở dữ liệu</w:t>
+            </w:r>
+          </w:p>
+        </w:tc>
+        <w:tc>
+          <w:tcPr>
+            <w:tcW w:w="1310" w:type="dxa"/>
+            <w:tcBorders>
+              <w:bottom w:val="single" w:sz="4" w:space="0" w:color="auto"/>
+            </w:tcBorders>
+            <w:vAlign w:val="center"/>
+          </w:tcPr>
+          <w:p>
+            <w:pPr>
+              <w:jc w:val="center"/>
+              <w:rPr>
+                <w:lang w:val="vi-VN"/>
+              </w:rPr>
+            </w:pPr>
+            <w:r>
+              <w:rPr>
+                <w:lang w:val="vi-VN"/>
+              </w:rPr>
+              <w:t>26/02/2021</w:t>
+            </w:r>
+          </w:p>
+        </w:tc>
+        <w:tc>
+          <w:tcPr>
+            <w:tcW w:w="1402" w:type="dxa"/>
+            <w:tcBorders>
+              <w:bottom w:val="single" w:sz="4" w:space="0" w:color="auto"/>
+            </w:tcBorders>
+            <w:vAlign w:val="center"/>
+          </w:tcPr>
+          <w:p>
+            <w:pPr>
+              <w:jc w:val="center"/>
+              <w:rPr>
+                <w:lang w:val="vi-VN"/>
+              </w:rPr>
+            </w:pPr>
+            <w:r>
+              <w:rPr>
+                <w:lang w:val="vi-VN"/>
+              </w:rPr>
+              <w:t>27/02/2021</w:t>
+            </w:r>
+          </w:p>
+        </w:tc>
+        <w:tc>
+          <w:tcPr>
+            <w:tcW w:w="2123" w:type="dxa"/>
+            <w:tcBorders>
+              <w:bottom w:val="single" w:sz="4" w:space="0" w:color="auto"/>
+            </w:tcBorders>
+            <w:vAlign w:val="center"/>
+          </w:tcPr>
+          <w:p>
+            <w:pPr>
+              <w:jc w:val="center"/>
+              <w:rPr>
+                <w:lang w:val="vi-VN"/>
+              </w:rPr>
+            </w:pPr>
+            <w:r>
+              <w:rPr>
+                <w:lang w:val="vi-VN"/>
+              </w:rPr>
+              <w:t>Trần Minh Tuấn</w:t>
+            </w:r>
+          </w:p>
+        </w:tc>
+        <w:tc>
+          <w:tcPr>
+            <w:tcW w:w="1574" w:type="dxa"/>
+            <w:tcBorders>
+              <w:bottom w:val="single" w:sz="4" w:space="0" w:color="auto"/>
+            </w:tcBorders>
+            <w:vAlign w:val="center"/>
+          </w:tcPr>
+          <w:p>
+            <w:pPr>
+              <w:jc w:val="center"/>
+              <w:rPr>
+                <w:lang w:val="vi-VN"/>
+              </w:rPr>
+            </w:pPr>
+            <w:r>
+              <w:rPr>
+                <w:lang w:val="vi-VN"/>
+              </w:rPr>
+              <w:t>25</w:t>
+            </w:r>
+          </w:p>
+        </w:tc>
+      </w:tr>
+      <w:tr>
+        <w:tblPrEx>
+          <w:tblCellMar>
+            <w:top w:w="0" w:type="dxa"/>
+            <w:bottom w:w="0" w:type="dxa"/>
+          </w:tblCellMar>
+        </w:tblPrEx>
+        <w:tc>
+          <w:tcPr>
+            <w:tcW w:w="2664" w:type="dxa"/>
+            <w:tcBorders>
+              <w:bottom w:val="single" w:sz="4" w:space="0" w:color="auto"/>
+            </w:tcBorders>
+          </w:tcPr>
+          <w:p>
+            <w:pPr>
               <w:rPr>
                 <w:lang w:val="vi-VN"/>
               </w:rPr>
@@ -15247,154 +16313,803 @@
               <w:t>Thiết kế giao diện phía máy chủ</w:t>
             </w:r>
           </w:p>
-          <w:p>
-            <w:pPr>
-              <w:pStyle w:val="ListParagraph"/>
-              <w:numPr>
-                <w:ilvl w:val="0"/>
-                <w:numId w:val="16"/>
-              </w:numPr>
-              <w:rPr>
-                <w:lang w:val="vi-VN"/>
-              </w:rPr>
-            </w:pPr>
-            <w:r>
-              <w:rPr>
-                <w:lang w:val="vi-VN"/>
-              </w:rPr>
-              <w:t>Code quản lý giảng viên</w:t>
-            </w:r>
-          </w:p>
-          <w:p>
-            <w:pPr>
-              <w:pStyle w:val="ListParagraph"/>
-              <w:numPr>
-                <w:ilvl w:val="0"/>
-                <w:numId w:val="16"/>
-              </w:numPr>
-              <w:rPr>
-                <w:lang w:val="vi-VN"/>
-              </w:rPr>
-            </w:pPr>
-            <w:r>
-              <w:rPr>
-                <w:lang w:val="vi-VN"/>
-              </w:rPr>
-              <w:t>Code quản lý khóa học</w:t>
-            </w:r>
-          </w:p>
-          <w:p>
-            <w:pPr>
-              <w:pStyle w:val="ListParagraph"/>
-              <w:numPr>
-                <w:ilvl w:val="0"/>
-                <w:numId w:val="16"/>
-              </w:numPr>
-              <w:rPr>
-                <w:lang w:val="vi-VN"/>
-              </w:rPr>
-            </w:pPr>
-            <w:r>
-              <w:rPr>
-                <w:lang w:val="vi-VN"/>
-              </w:rPr>
-              <w:t>Code tìm kiếm phía user</w:t>
-            </w:r>
-          </w:p>
-          <w:p>
-            <w:pPr>
-              <w:pStyle w:val="ListParagraph"/>
-              <w:numPr>
-                <w:ilvl w:val="0"/>
-                <w:numId w:val="16"/>
-              </w:numPr>
-              <w:rPr>
-                <w:lang w:val="vi-VN"/>
-              </w:rPr>
-            </w:pPr>
-            <w:r>
-              <w:rPr>
-                <w:lang w:val="vi-VN"/>
-              </w:rPr>
-              <w:t>Code quản lý danh mục khóa học</w:t>
-            </w:r>
-          </w:p>
-          <w:p>
-            <w:pPr>
-              <w:pStyle w:val="ListParagraph"/>
-              <w:numPr>
-                <w:ilvl w:val="0"/>
-                <w:numId w:val="16"/>
-              </w:numPr>
-              <w:rPr>
-                <w:lang w:val="vi-VN"/>
-              </w:rPr>
-            </w:pPr>
-            <w:r>
-              <w:rPr>
-                <w:lang w:val="vi-VN"/>
-              </w:rPr>
-              <w:t>Code phản hồi khách hàng, trả lời phản hồi khách hàng</w:t>
-            </w:r>
-          </w:p>
-          <w:p>
-            <w:pPr>
-              <w:pStyle w:val="ListParagraph"/>
-              <w:numPr>
-                <w:ilvl w:val="0"/>
-                <w:numId w:val="16"/>
-              </w:numPr>
-              <w:rPr>
-                <w:lang w:val="vi-VN"/>
-              </w:rPr>
-            </w:pPr>
-            <w:r>
-              <w:rPr>
-                <w:lang w:val="vi-VN"/>
+        </w:tc>
+        <w:tc>
+          <w:tcPr>
+            <w:tcW w:w="1310" w:type="dxa"/>
+            <w:tcBorders>
+              <w:bottom w:val="single" w:sz="4" w:space="0" w:color="auto"/>
+            </w:tcBorders>
+            <w:vAlign w:val="center"/>
+          </w:tcPr>
+          <w:p>
+            <w:pPr>
+              <w:jc w:val="center"/>
+              <w:rPr>
+                <w:lang w:val="vi-VN"/>
+              </w:rPr>
+            </w:pPr>
+            <w:r>
+              <w:rPr>
+                <w:lang w:val="vi-VN"/>
+              </w:rPr>
+              <w:t>26/02/2021</w:t>
+            </w:r>
+          </w:p>
+        </w:tc>
+        <w:tc>
+          <w:tcPr>
+            <w:tcW w:w="1402" w:type="dxa"/>
+            <w:tcBorders>
+              <w:bottom w:val="single" w:sz="4" w:space="0" w:color="auto"/>
+            </w:tcBorders>
+            <w:vAlign w:val="center"/>
+          </w:tcPr>
+          <w:p>
+            <w:pPr>
+              <w:jc w:val="center"/>
+              <w:rPr>
+                <w:lang w:val="vi-VN"/>
+              </w:rPr>
+            </w:pPr>
+            <w:r>
+              <w:rPr>
+                <w:lang w:val="vi-VN"/>
+              </w:rPr>
+              <w:t>27/02/2021</w:t>
+            </w:r>
+          </w:p>
+        </w:tc>
+        <w:tc>
+          <w:tcPr>
+            <w:tcW w:w="2123" w:type="dxa"/>
+            <w:tcBorders>
+              <w:bottom w:val="single" w:sz="4" w:space="0" w:color="auto"/>
+            </w:tcBorders>
+            <w:vAlign w:val="center"/>
+          </w:tcPr>
+          <w:p>
+            <w:pPr>
+              <w:jc w:val="center"/>
+              <w:rPr>
+                <w:lang w:val="vi-VN"/>
+              </w:rPr>
+            </w:pPr>
+            <w:r>
+              <w:rPr>
+                <w:lang w:val="vi-VN"/>
+              </w:rPr>
+              <w:t>Trương Vũ Bình</w:t>
+            </w:r>
+          </w:p>
+        </w:tc>
+        <w:tc>
+          <w:tcPr>
+            <w:tcW w:w="1574" w:type="dxa"/>
+            <w:tcBorders>
+              <w:bottom w:val="single" w:sz="4" w:space="0" w:color="auto"/>
+            </w:tcBorders>
+            <w:vAlign w:val="center"/>
+          </w:tcPr>
+          <w:p>
+            <w:pPr>
+              <w:jc w:val="center"/>
+              <w:rPr>
+                <w:lang w:val="vi-VN"/>
+              </w:rPr>
+            </w:pPr>
+            <w:r>
+              <w:rPr>
+                <w:lang w:val="vi-VN"/>
+              </w:rPr>
+              <w:t>25</w:t>
+            </w:r>
+          </w:p>
+        </w:tc>
+      </w:tr>
+      <w:tr>
+        <w:tblPrEx>
+          <w:tblCellMar>
+            <w:top w:w="0" w:type="dxa"/>
+            <w:bottom w:w="0" w:type="dxa"/>
+          </w:tblCellMar>
+        </w:tblPrEx>
+        <w:tc>
+          <w:tcPr>
+            <w:tcW w:w="9073" w:type="dxa"/>
+            <w:gridSpan w:val="5"/>
+            <w:shd w:val="clear" w:color="auto" w:fill="E6E6E6"/>
+          </w:tcPr>
+          <w:p>
+            <w:pPr>
+              <w:rPr>
+                <w:b/>
+                <w:bCs/>
+              </w:rPr>
+            </w:pPr>
+            <w:r>
+              <w:rPr>
+                <w:b/>
+                <w:bCs/>
               </w:rPr>
               <w:lastRenderedPageBreak/>
-              <w:t>Code phần hiển thị khóa học, giảng viên phía user</w:t>
-            </w:r>
-          </w:p>
-          <w:p>
-            <w:pPr>
-              <w:pStyle w:val="ListParagraph"/>
-              <w:numPr>
-                <w:ilvl w:val="0"/>
-                <w:numId w:val="16"/>
-              </w:numPr>
-              <w:rPr>
-                <w:lang w:val="vi-VN"/>
-              </w:rPr>
-            </w:pPr>
-            <w:r>
-              <w:rPr>
-                <w:lang w:val="vi-VN"/>
-              </w:rPr>
-              <w:t>Cập nhật khóa học</w:t>
-            </w:r>
-          </w:p>
-        </w:tc>
-        <w:tc>
-          <w:tcPr>
-            <w:tcW w:w="3341" w:type="dxa"/>
-            <w:vAlign w:val="center"/>
-          </w:tcPr>
-          <w:p>
-            <w:pPr>
-              <w:jc w:val="center"/>
-              <w:rPr>
-                <w:lang w:val="vi-VN"/>
-              </w:rPr>
-            </w:pPr>
-            <w:r>
-              <w:rPr>
-                <w:lang w:val="vi-VN"/>
-              </w:rPr>
-              <w:lastRenderedPageBreak/>
+              <w:t>Development phase</w:t>
+            </w:r>
+          </w:p>
+        </w:tc>
+      </w:tr>
+      <w:tr>
+        <w:tblPrEx>
+          <w:tblCellMar>
+            <w:top w:w="0" w:type="dxa"/>
+            <w:bottom w:w="0" w:type="dxa"/>
+          </w:tblCellMar>
+        </w:tblPrEx>
+        <w:tc>
+          <w:tcPr>
+            <w:tcW w:w="2664" w:type="dxa"/>
+          </w:tcPr>
+          <w:p>
+            <w:pPr>
+              <w:rPr>
+                <w:lang w:val="vi-VN"/>
+              </w:rPr>
+            </w:pPr>
+            <w:r>
+              <w:rPr>
+                <w:lang w:val="vi-VN"/>
+              </w:rPr>
+              <w:t>Hiển thị khóa học, thông tin khóa học</w:t>
+            </w:r>
+          </w:p>
+        </w:tc>
+        <w:tc>
+          <w:tcPr>
+            <w:tcW w:w="1310" w:type="dxa"/>
+            <w:vAlign w:val="center"/>
+          </w:tcPr>
+          <w:p>
+            <w:pPr>
+              <w:jc w:val="center"/>
+              <w:rPr>
+                <w:lang w:val="vi-VN"/>
+              </w:rPr>
+            </w:pPr>
+            <w:r>
+              <w:rPr>
+                <w:lang w:val="vi-VN"/>
+              </w:rPr>
+              <w:t>11/03/2021</w:t>
+            </w:r>
+          </w:p>
+        </w:tc>
+        <w:tc>
+          <w:tcPr>
+            <w:tcW w:w="1402" w:type="dxa"/>
+            <w:vAlign w:val="center"/>
+          </w:tcPr>
+          <w:p>
+            <w:pPr>
+              <w:jc w:val="center"/>
+              <w:rPr>
+                <w:lang w:val="vi-VN"/>
+              </w:rPr>
+            </w:pPr>
+            <w:r>
+              <w:rPr>
+                <w:lang w:val="vi-VN"/>
+              </w:rPr>
+              <w:t>12/03/2021</w:t>
+            </w:r>
+          </w:p>
+        </w:tc>
+        <w:tc>
+          <w:tcPr>
+            <w:tcW w:w="2123" w:type="dxa"/>
+            <w:vAlign w:val="center"/>
+          </w:tcPr>
+          <w:p>
+            <w:pPr>
+              <w:jc w:val="center"/>
+              <w:rPr>
+                <w:lang w:val="vi-VN"/>
+              </w:rPr>
+            </w:pPr>
+            <w:r>
+              <w:rPr>
+                <w:lang w:val="vi-VN"/>
+              </w:rPr>
+              <w:t>Trương Vũ Bình</w:t>
+            </w:r>
+          </w:p>
+        </w:tc>
+        <w:tc>
+          <w:tcPr>
+            <w:tcW w:w="1574" w:type="dxa"/>
+            <w:vAlign w:val="center"/>
+          </w:tcPr>
+          <w:p>
+            <w:pPr>
+              <w:jc w:val="center"/>
+              <w:rPr>
+                <w:lang w:val="vi-VN"/>
+              </w:rPr>
+            </w:pPr>
+            <w:r>
+              <w:rPr>
+                <w:lang w:val="vi-VN"/>
+              </w:rPr>
+              <w:t>10</w:t>
+            </w:r>
+          </w:p>
+        </w:tc>
+      </w:tr>
+      <w:tr>
+        <w:tblPrEx>
+          <w:tblCellMar>
+            <w:top w:w="0" w:type="dxa"/>
+            <w:bottom w:w="0" w:type="dxa"/>
+          </w:tblCellMar>
+        </w:tblPrEx>
+        <w:tc>
+          <w:tcPr>
+            <w:tcW w:w="2664" w:type="dxa"/>
+            <w:tcBorders>
+              <w:bottom w:val="single" w:sz="4" w:space="0" w:color="auto"/>
+            </w:tcBorders>
+          </w:tcPr>
+          <w:p>
+            <w:pPr>
+              <w:rPr>
+                <w:lang w:val="vi-VN"/>
+              </w:rPr>
+            </w:pPr>
+            <w:r>
+              <w:rPr>
+                <w:lang w:val="vi-VN"/>
+              </w:rPr>
+              <w:t>Tìm kiếm khóa học phía user</w:t>
+            </w:r>
+          </w:p>
+        </w:tc>
+        <w:tc>
+          <w:tcPr>
+            <w:tcW w:w="1310" w:type="dxa"/>
+            <w:tcBorders>
+              <w:bottom w:val="single" w:sz="4" w:space="0" w:color="auto"/>
+            </w:tcBorders>
+            <w:vAlign w:val="center"/>
+          </w:tcPr>
+          <w:p>
+            <w:pPr>
+              <w:jc w:val="center"/>
+              <w:rPr>
+                <w:lang w:val="vi-VN"/>
+              </w:rPr>
+            </w:pPr>
+            <w:r>
+              <w:rPr>
+                <w:lang w:val="vi-VN"/>
+              </w:rPr>
+              <w:t>11/03/2021</w:t>
+            </w:r>
+          </w:p>
+        </w:tc>
+        <w:tc>
+          <w:tcPr>
+            <w:tcW w:w="1402" w:type="dxa"/>
+            <w:tcBorders>
+              <w:bottom w:val="single" w:sz="4" w:space="0" w:color="auto"/>
+            </w:tcBorders>
+            <w:vAlign w:val="center"/>
+          </w:tcPr>
+          <w:p>
+            <w:pPr>
+              <w:jc w:val="center"/>
+              <w:rPr>
+                <w:lang w:val="vi-VN"/>
+              </w:rPr>
+            </w:pPr>
+            <w:r>
+              <w:rPr>
+                <w:lang w:val="vi-VN"/>
+              </w:rPr>
+              <w:t>11/03/2021</w:t>
+            </w:r>
+          </w:p>
+        </w:tc>
+        <w:tc>
+          <w:tcPr>
+            <w:tcW w:w="2123" w:type="dxa"/>
+            <w:tcBorders>
+              <w:bottom w:val="single" w:sz="4" w:space="0" w:color="auto"/>
+            </w:tcBorders>
+            <w:vAlign w:val="center"/>
+          </w:tcPr>
+          <w:p>
+            <w:pPr>
+              <w:jc w:val="center"/>
+              <w:rPr>
+                <w:lang w:val="vi-VN"/>
+              </w:rPr>
+            </w:pPr>
+            <w:r>
+              <w:rPr>
+                <w:lang w:val="vi-VN"/>
+              </w:rPr>
+              <w:t>Trương Vũ Bình</w:t>
+            </w:r>
+          </w:p>
+        </w:tc>
+        <w:tc>
+          <w:tcPr>
+            <w:tcW w:w="1574" w:type="dxa"/>
+            <w:tcBorders>
+              <w:bottom w:val="single" w:sz="4" w:space="0" w:color="auto"/>
+            </w:tcBorders>
+            <w:vAlign w:val="center"/>
+          </w:tcPr>
+          <w:p>
+            <w:pPr>
+              <w:jc w:val="center"/>
+              <w:rPr>
+                <w:lang w:val="vi-VN"/>
+              </w:rPr>
+            </w:pPr>
+            <w:r>
+              <w:rPr>
+                <w:lang w:val="vi-VN"/>
+              </w:rPr>
+              <w:t>10</w:t>
+            </w:r>
+          </w:p>
+        </w:tc>
+      </w:tr>
+      <w:tr>
+        <w:tblPrEx>
+          <w:tblCellMar>
+            <w:top w:w="0" w:type="dxa"/>
+            <w:bottom w:w="0" w:type="dxa"/>
+          </w:tblCellMar>
+        </w:tblPrEx>
+        <w:tc>
+          <w:tcPr>
+            <w:tcW w:w="2664" w:type="dxa"/>
+            <w:tcBorders>
+              <w:bottom w:val="single" w:sz="4" w:space="0" w:color="auto"/>
+            </w:tcBorders>
+          </w:tcPr>
+          <w:p>
+            <w:pPr>
+              <w:rPr>
+                <w:lang w:val="vi-VN"/>
+              </w:rPr>
+            </w:pPr>
+            <w:r>
+              <w:rPr>
+                <w:lang w:val="vi-VN"/>
+              </w:rPr>
+              <w:t>Đăng ký tham gia khóa học</w:t>
+            </w:r>
+          </w:p>
+        </w:tc>
+        <w:tc>
+          <w:tcPr>
+            <w:tcW w:w="1310" w:type="dxa"/>
+            <w:tcBorders>
+              <w:bottom w:val="single" w:sz="4" w:space="0" w:color="auto"/>
+            </w:tcBorders>
+            <w:vAlign w:val="center"/>
+          </w:tcPr>
+          <w:p>
+            <w:pPr>
+              <w:jc w:val="center"/>
+              <w:rPr>
+                <w:lang w:val="vi-VN"/>
+              </w:rPr>
+            </w:pPr>
+            <w:r>
+              <w:rPr>
+                <w:lang w:val="vi-VN"/>
+              </w:rPr>
+              <w:t>12/03/2021</w:t>
+            </w:r>
+          </w:p>
+        </w:tc>
+        <w:tc>
+          <w:tcPr>
+            <w:tcW w:w="1402" w:type="dxa"/>
+            <w:tcBorders>
+              <w:bottom w:val="single" w:sz="4" w:space="0" w:color="auto"/>
+            </w:tcBorders>
+            <w:vAlign w:val="center"/>
+          </w:tcPr>
+          <w:p>
+            <w:pPr>
+              <w:jc w:val="center"/>
+              <w:rPr>
+                <w:lang w:val="vi-VN"/>
+              </w:rPr>
+            </w:pPr>
+            <w:r>
+              <w:rPr>
+                <w:lang w:val="vi-VN"/>
+              </w:rPr>
+              <w:t>12/03/2021</w:t>
+            </w:r>
+          </w:p>
+        </w:tc>
+        <w:tc>
+          <w:tcPr>
+            <w:tcW w:w="2123" w:type="dxa"/>
+            <w:tcBorders>
+              <w:bottom w:val="single" w:sz="4" w:space="0" w:color="auto"/>
+            </w:tcBorders>
+            <w:vAlign w:val="center"/>
+          </w:tcPr>
+          <w:p>
+            <w:pPr>
+              <w:jc w:val="center"/>
+              <w:rPr>
+                <w:lang w:val="vi-VN"/>
+              </w:rPr>
+            </w:pPr>
+            <w:r>
+              <w:rPr>
+                <w:lang w:val="vi-VN"/>
+              </w:rPr>
+              <w:t>Trương Vũ Bình</w:t>
+            </w:r>
+          </w:p>
+        </w:tc>
+        <w:tc>
+          <w:tcPr>
+            <w:tcW w:w="1574" w:type="dxa"/>
+            <w:tcBorders>
+              <w:bottom w:val="single" w:sz="4" w:space="0" w:color="auto"/>
+            </w:tcBorders>
+            <w:vAlign w:val="center"/>
+          </w:tcPr>
+          <w:p>
+            <w:pPr>
+              <w:jc w:val="center"/>
+              <w:rPr>
+                <w:lang w:val="vi-VN"/>
+              </w:rPr>
+            </w:pPr>
+            <w:r>
+              <w:rPr>
+                <w:lang w:val="vi-VN"/>
+              </w:rPr>
+              <w:t>10</w:t>
+            </w:r>
+          </w:p>
+        </w:tc>
+      </w:tr>
+      <w:tr>
+        <w:tblPrEx>
+          <w:tblCellMar>
+            <w:top w:w="0" w:type="dxa"/>
+            <w:bottom w:w="0" w:type="dxa"/>
+          </w:tblCellMar>
+        </w:tblPrEx>
+        <w:tc>
+          <w:tcPr>
+            <w:tcW w:w="2664" w:type="dxa"/>
+            <w:tcBorders>
+              <w:bottom w:val="single" w:sz="4" w:space="0" w:color="auto"/>
+            </w:tcBorders>
+          </w:tcPr>
+          <w:p>
+            <w:pPr>
+              <w:rPr>
+                <w:lang w:val="vi-VN"/>
+              </w:rPr>
+            </w:pPr>
+            <w:r>
+              <w:rPr>
+                <w:lang w:val="vi-VN"/>
+              </w:rPr>
+              <w:t>Hiển thị giảng viên, thông tin giảng viên</w:t>
+            </w:r>
+          </w:p>
+        </w:tc>
+        <w:tc>
+          <w:tcPr>
+            <w:tcW w:w="1310" w:type="dxa"/>
+            <w:tcBorders>
+              <w:bottom w:val="single" w:sz="4" w:space="0" w:color="auto"/>
+            </w:tcBorders>
+            <w:vAlign w:val="center"/>
+          </w:tcPr>
+          <w:p>
+            <w:pPr>
+              <w:jc w:val="center"/>
+              <w:rPr>
+                <w:lang w:val="vi-VN"/>
+              </w:rPr>
+            </w:pPr>
+            <w:r>
+              <w:rPr>
+                <w:lang w:val="vi-VN"/>
+              </w:rPr>
+              <w:t>15/03/2021</w:t>
+            </w:r>
+          </w:p>
+        </w:tc>
+        <w:tc>
+          <w:tcPr>
+            <w:tcW w:w="1402" w:type="dxa"/>
+            <w:tcBorders>
+              <w:bottom w:val="single" w:sz="4" w:space="0" w:color="auto"/>
+            </w:tcBorders>
+            <w:vAlign w:val="center"/>
+          </w:tcPr>
+          <w:p>
+            <w:pPr>
+              <w:jc w:val="center"/>
+              <w:rPr>
+                <w:lang w:val="vi-VN"/>
+              </w:rPr>
+            </w:pPr>
+            <w:r>
+              <w:rPr>
+                <w:lang w:val="vi-VN"/>
+              </w:rPr>
+              <w:t>17/03/2021</w:t>
+            </w:r>
+          </w:p>
+        </w:tc>
+        <w:tc>
+          <w:tcPr>
+            <w:tcW w:w="2123" w:type="dxa"/>
+            <w:tcBorders>
+              <w:bottom w:val="single" w:sz="4" w:space="0" w:color="auto"/>
+            </w:tcBorders>
+            <w:vAlign w:val="center"/>
+          </w:tcPr>
+          <w:p>
+            <w:pPr>
+              <w:jc w:val="center"/>
+              <w:rPr>
+                <w:lang w:val="vi-VN"/>
+              </w:rPr>
+            </w:pPr>
+            <w:r>
+              <w:rPr>
+                <w:lang w:val="vi-VN"/>
+              </w:rPr>
+              <w:t>Trần Minh Tuấn</w:t>
+            </w:r>
+          </w:p>
+        </w:tc>
+        <w:tc>
+          <w:tcPr>
+            <w:tcW w:w="1574" w:type="dxa"/>
+            <w:tcBorders>
+              <w:bottom w:val="single" w:sz="4" w:space="0" w:color="auto"/>
+            </w:tcBorders>
+            <w:vAlign w:val="center"/>
+          </w:tcPr>
+          <w:p>
+            <w:pPr>
+              <w:jc w:val="center"/>
+              <w:rPr>
+                <w:lang w:val="vi-VN"/>
+              </w:rPr>
+            </w:pPr>
+            <w:r>
+              <w:rPr>
+                <w:lang w:val="vi-VN"/>
+              </w:rPr>
+              <w:t>10</w:t>
+            </w:r>
+          </w:p>
+        </w:tc>
+      </w:tr>
+      <w:tr>
+        <w:tblPrEx>
+          <w:tblCellMar>
+            <w:top w:w="0" w:type="dxa"/>
+            <w:bottom w:w="0" w:type="dxa"/>
+          </w:tblCellMar>
+        </w:tblPrEx>
+        <w:tc>
+          <w:tcPr>
+            <w:tcW w:w="2664" w:type="dxa"/>
+            <w:tcBorders>
+              <w:bottom w:val="single" w:sz="4" w:space="0" w:color="auto"/>
+            </w:tcBorders>
+          </w:tcPr>
+          <w:p>
+            <w:pPr>
+              <w:rPr>
+                <w:lang w:val="vi-VN"/>
+              </w:rPr>
+            </w:pPr>
+            <w:r>
+              <w:rPr>
+                <w:lang w:val="vi-VN"/>
+              </w:rPr>
+              <w:t>Gửi phản hồi cho trung tâm</w:t>
+            </w:r>
+          </w:p>
+        </w:tc>
+        <w:tc>
+          <w:tcPr>
+            <w:tcW w:w="1310" w:type="dxa"/>
+            <w:tcBorders>
+              <w:bottom w:val="single" w:sz="4" w:space="0" w:color="auto"/>
+            </w:tcBorders>
+            <w:vAlign w:val="center"/>
+          </w:tcPr>
+          <w:p>
+            <w:pPr>
+              <w:jc w:val="center"/>
+              <w:rPr>
+                <w:lang w:val="vi-VN"/>
+              </w:rPr>
+            </w:pPr>
+            <w:r>
+              <w:rPr>
+                <w:lang w:val="vi-VN"/>
+              </w:rPr>
+              <w:t>13/03/2021</w:t>
+            </w:r>
+          </w:p>
+        </w:tc>
+        <w:tc>
+          <w:tcPr>
+            <w:tcW w:w="1402" w:type="dxa"/>
+            <w:tcBorders>
+              <w:bottom w:val="single" w:sz="4" w:space="0" w:color="auto"/>
+            </w:tcBorders>
+            <w:vAlign w:val="center"/>
+          </w:tcPr>
+          <w:p>
+            <w:pPr>
+              <w:jc w:val="center"/>
+              <w:rPr>
+                <w:lang w:val="vi-VN"/>
+              </w:rPr>
+            </w:pPr>
+            <w:r>
+              <w:rPr>
+                <w:lang w:val="vi-VN"/>
+              </w:rPr>
+              <w:t>13/03/2021</w:t>
+            </w:r>
+          </w:p>
+        </w:tc>
+        <w:tc>
+          <w:tcPr>
+            <w:tcW w:w="2123" w:type="dxa"/>
+            <w:tcBorders>
+              <w:bottom w:val="single" w:sz="4" w:space="0" w:color="auto"/>
+            </w:tcBorders>
+            <w:vAlign w:val="center"/>
+          </w:tcPr>
+          <w:p>
+            <w:pPr>
+              <w:jc w:val="center"/>
+              <w:rPr>
+                <w:lang w:val="vi-VN"/>
+              </w:rPr>
+            </w:pPr>
+            <w:r>
+              <w:rPr>
+                <w:lang w:val="vi-VN"/>
+              </w:rPr>
               <w:t>Đinh Sỹ Quang</w:t>
             </w:r>
           </w:p>
+        </w:tc>
+        <w:tc>
+          <w:tcPr>
+            <w:tcW w:w="1574" w:type="dxa"/>
+            <w:tcBorders>
+              <w:bottom w:val="single" w:sz="4" w:space="0" w:color="auto"/>
+            </w:tcBorders>
+            <w:vAlign w:val="center"/>
+          </w:tcPr>
+          <w:p>
+            <w:pPr>
+              <w:jc w:val="center"/>
+              <w:rPr>
+                <w:lang w:val="vi-VN"/>
+              </w:rPr>
+            </w:pPr>
+            <w:r>
+              <w:rPr>
+                <w:lang w:val="vi-VN"/>
+              </w:rPr>
+              <w:t>10</w:t>
+            </w:r>
+          </w:p>
+        </w:tc>
+      </w:tr>
+      <w:tr>
+        <w:tblPrEx>
+          <w:tblCellMar>
+            <w:top w:w="0" w:type="dxa"/>
+            <w:bottom w:w="0" w:type="dxa"/>
+          </w:tblCellMar>
+        </w:tblPrEx>
+        <w:tc>
+          <w:tcPr>
+            <w:tcW w:w="2664" w:type="dxa"/>
+            <w:tcBorders>
+              <w:bottom w:val="single" w:sz="4" w:space="0" w:color="auto"/>
+            </w:tcBorders>
+          </w:tcPr>
+          <w:p>
+            <w:pPr>
+              <w:rPr>
+                <w:lang w:val="vi-VN"/>
+              </w:rPr>
+            </w:pPr>
+            <w:r>
+              <w:rPr>
+                <w:lang w:val="vi-VN"/>
+              </w:rPr>
+              <w:t>Đăng nhập, đăng xuất, đổi mật khẩu quản trị</w:t>
+            </w:r>
+          </w:p>
+        </w:tc>
+        <w:tc>
+          <w:tcPr>
+            <w:tcW w:w="1310" w:type="dxa"/>
+            <w:tcBorders>
+              <w:bottom w:val="single" w:sz="4" w:space="0" w:color="auto"/>
+            </w:tcBorders>
+            <w:vAlign w:val="center"/>
+          </w:tcPr>
+          <w:p>
+            <w:pPr>
+              <w:jc w:val="center"/>
+              <w:rPr>
+                <w:lang w:val="vi-VN"/>
+              </w:rPr>
+            </w:pPr>
+            <w:r>
+              <w:rPr>
+                <w:lang w:val="vi-VN"/>
+              </w:rPr>
+              <w:t>19/03/2021</w:t>
+            </w:r>
+          </w:p>
+        </w:tc>
+        <w:tc>
+          <w:tcPr>
+            <w:tcW w:w="1402" w:type="dxa"/>
+            <w:tcBorders>
+              <w:bottom w:val="single" w:sz="4" w:space="0" w:color="auto"/>
+            </w:tcBorders>
+            <w:vAlign w:val="center"/>
+          </w:tcPr>
+          <w:p>
+            <w:pPr>
+              <w:jc w:val="center"/>
+              <w:rPr>
+                <w:lang w:val="vi-VN"/>
+              </w:rPr>
+            </w:pPr>
+            <w:r>
+              <w:rPr>
+                <w:lang w:val="vi-VN"/>
+              </w:rPr>
+              <w:t>19/03/2021</w:t>
+            </w:r>
+          </w:p>
+        </w:tc>
+        <w:tc>
+          <w:tcPr>
+            <w:tcW w:w="2123" w:type="dxa"/>
+            <w:tcBorders>
+              <w:bottom w:val="single" w:sz="4" w:space="0" w:color="auto"/>
+            </w:tcBorders>
+            <w:vAlign w:val="center"/>
+          </w:tcPr>
           <w:p>
             <w:pPr>
               <w:jc w:val="center"/>
@@ -15409,6 +17124,234 @@
               <w:t>Trần Minh Tuấn</w:t>
             </w:r>
           </w:p>
+        </w:tc>
+        <w:tc>
+          <w:tcPr>
+            <w:tcW w:w="1574" w:type="dxa"/>
+            <w:tcBorders>
+              <w:bottom w:val="single" w:sz="4" w:space="0" w:color="auto"/>
+            </w:tcBorders>
+            <w:vAlign w:val="center"/>
+          </w:tcPr>
+          <w:p>
+            <w:pPr>
+              <w:jc w:val="center"/>
+              <w:rPr>
+                <w:lang w:val="vi-VN"/>
+              </w:rPr>
+            </w:pPr>
+            <w:r>
+              <w:rPr>
+                <w:lang w:val="vi-VN"/>
+              </w:rPr>
+              <w:t>10</w:t>
+            </w:r>
+          </w:p>
+        </w:tc>
+      </w:tr>
+      <w:tr>
+        <w:tblPrEx>
+          <w:tblCellMar>
+            <w:top w:w="0" w:type="dxa"/>
+            <w:bottom w:w="0" w:type="dxa"/>
+          </w:tblCellMar>
+        </w:tblPrEx>
+        <w:tc>
+          <w:tcPr>
+            <w:tcW w:w="2664" w:type="dxa"/>
+            <w:tcBorders>
+              <w:bottom w:val="single" w:sz="4" w:space="0" w:color="auto"/>
+            </w:tcBorders>
+          </w:tcPr>
+          <w:p>
+            <w:pPr>
+              <w:rPr>
+                <w:lang w:val="vi-VN"/>
+              </w:rPr>
+            </w:pPr>
+            <w:r>
+              <w:rPr>
+                <w:lang w:val="vi-VN"/>
+              </w:rPr>
+              <w:t>Quản lý danh mục khóa học, thông tin khóa học</w:t>
+            </w:r>
+          </w:p>
+        </w:tc>
+        <w:tc>
+          <w:tcPr>
+            <w:tcW w:w="1310" w:type="dxa"/>
+            <w:tcBorders>
+              <w:bottom w:val="single" w:sz="4" w:space="0" w:color="auto"/>
+            </w:tcBorders>
+            <w:vAlign w:val="center"/>
+          </w:tcPr>
+          <w:p>
+            <w:pPr>
+              <w:jc w:val="center"/>
+              <w:rPr>
+                <w:lang w:val="vi-VN"/>
+              </w:rPr>
+            </w:pPr>
+            <w:r>
+              <w:rPr>
+                <w:lang w:val="vi-VN"/>
+              </w:rPr>
+              <w:t>19/03/2021</w:t>
+            </w:r>
+          </w:p>
+        </w:tc>
+        <w:tc>
+          <w:tcPr>
+            <w:tcW w:w="1402" w:type="dxa"/>
+            <w:tcBorders>
+              <w:bottom w:val="single" w:sz="4" w:space="0" w:color="auto"/>
+            </w:tcBorders>
+            <w:vAlign w:val="center"/>
+          </w:tcPr>
+          <w:p>
+            <w:pPr>
+              <w:jc w:val="center"/>
+              <w:rPr>
+                <w:lang w:val="vi-VN"/>
+              </w:rPr>
+            </w:pPr>
+            <w:r>
+              <w:rPr>
+                <w:lang w:val="vi-VN"/>
+              </w:rPr>
+              <w:t>19/03/2021</w:t>
+            </w:r>
+          </w:p>
+        </w:tc>
+        <w:tc>
+          <w:tcPr>
+            <w:tcW w:w="2123" w:type="dxa"/>
+            <w:tcBorders>
+              <w:bottom w:val="single" w:sz="4" w:space="0" w:color="auto"/>
+            </w:tcBorders>
+            <w:vAlign w:val="center"/>
+          </w:tcPr>
+          <w:p>
+            <w:pPr>
+              <w:jc w:val="center"/>
+              <w:rPr>
+                <w:lang w:val="vi-VN"/>
+              </w:rPr>
+            </w:pPr>
+            <w:r>
+              <w:rPr>
+                <w:lang w:val="vi-VN"/>
+              </w:rPr>
+              <w:t>Đinh Sỹ Quang</w:t>
+            </w:r>
+          </w:p>
+        </w:tc>
+        <w:tc>
+          <w:tcPr>
+            <w:tcW w:w="1574" w:type="dxa"/>
+            <w:tcBorders>
+              <w:bottom w:val="single" w:sz="4" w:space="0" w:color="auto"/>
+            </w:tcBorders>
+            <w:vAlign w:val="center"/>
+          </w:tcPr>
+          <w:p>
+            <w:pPr>
+              <w:jc w:val="center"/>
+              <w:rPr>
+                <w:lang w:val="vi-VN"/>
+              </w:rPr>
+            </w:pPr>
+            <w:r>
+              <w:rPr>
+                <w:lang w:val="vi-VN"/>
+              </w:rPr>
+              <w:t>10</w:t>
+            </w:r>
+          </w:p>
+        </w:tc>
+      </w:tr>
+      <w:tr>
+        <w:tblPrEx>
+          <w:tblCellMar>
+            <w:top w:w="0" w:type="dxa"/>
+            <w:bottom w:w="0" w:type="dxa"/>
+          </w:tblCellMar>
+        </w:tblPrEx>
+        <w:tc>
+          <w:tcPr>
+            <w:tcW w:w="2664" w:type="dxa"/>
+            <w:tcBorders>
+              <w:bottom w:val="single" w:sz="4" w:space="0" w:color="auto"/>
+            </w:tcBorders>
+          </w:tcPr>
+          <w:p>
+            <w:pPr>
+              <w:rPr>
+                <w:lang w:val="vi-VN"/>
+              </w:rPr>
+            </w:pPr>
+            <w:r>
+              <w:rPr>
+                <w:lang w:val="vi-VN"/>
+              </w:rPr>
+              <w:t>Đặt lịch hẹn cho học viên đến trung tâm</w:t>
+            </w:r>
+          </w:p>
+        </w:tc>
+        <w:tc>
+          <w:tcPr>
+            <w:tcW w:w="1310" w:type="dxa"/>
+            <w:tcBorders>
+              <w:bottom w:val="single" w:sz="4" w:space="0" w:color="auto"/>
+            </w:tcBorders>
+            <w:vAlign w:val="center"/>
+          </w:tcPr>
+          <w:p>
+            <w:pPr>
+              <w:jc w:val="center"/>
+              <w:rPr>
+                <w:lang w:val="vi-VN"/>
+              </w:rPr>
+            </w:pPr>
+            <w:r>
+              <w:rPr>
+                <w:lang w:val="vi-VN"/>
+              </w:rPr>
+              <w:t>20/03/2021</w:t>
+            </w:r>
+          </w:p>
+        </w:tc>
+        <w:tc>
+          <w:tcPr>
+            <w:tcW w:w="1402" w:type="dxa"/>
+            <w:tcBorders>
+              <w:bottom w:val="single" w:sz="4" w:space="0" w:color="auto"/>
+            </w:tcBorders>
+            <w:vAlign w:val="center"/>
+          </w:tcPr>
+          <w:p>
+            <w:pPr>
+              <w:jc w:val="center"/>
+              <w:rPr>
+                <w:lang w:val="vi-VN"/>
+              </w:rPr>
+            </w:pPr>
+            <w:r>
+              <w:rPr>
+                <w:lang w:val="vi-VN"/>
+              </w:rPr>
+              <w:t>20/03/2021</w:t>
+            </w:r>
+          </w:p>
+        </w:tc>
+        <w:tc>
+          <w:tcPr>
+            <w:tcW w:w="2123" w:type="dxa"/>
+            <w:tcBorders>
+              <w:bottom w:val="single" w:sz="4" w:space="0" w:color="auto"/>
+            </w:tcBorders>
+            <w:vAlign w:val="center"/>
+          </w:tcPr>
           <w:p>
             <w:pPr>
               <w:jc w:val="center"/>
@@ -15421,6 +17364,740 @@
                 <w:lang w:val="vi-VN"/>
               </w:rPr>
               <w:t>Trương Vũ Bình</w:t>
+            </w:r>
+          </w:p>
+        </w:tc>
+        <w:tc>
+          <w:tcPr>
+            <w:tcW w:w="1574" w:type="dxa"/>
+            <w:tcBorders>
+              <w:bottom w:val="single" w:sz="4" w:space="0" w:color="auto"/>
+            </w:tcBorders>
+            <w:vAlign w:val="center"/>
+          </w:tcPr>
+          <w:p>
+            <w:pPr>
+              <w:jc w:val="center"/>
+              <w:rPr>
+                <w:lang w:val="vi-VN"/>
+              </w:rPr>
+            </w:pPr>
+            <w:r>
+              <w:rPr>
+                <w:lang w:val="vi-VN"/>
+              </w:rPr>
+              <w:t>10</w:t>
+            </w:r>
+          </w:p>
+        </w:tc>
+      </w:tr>
+      <w:tr>
+        <w:tblPrEx>
+          <w:tblCellMar>
+            <w:top w:w="0" w:type="dxa"/>
+            <w:bottom w:w="0" w:type="dxa"/>
+          </w:tblCellMar>
+        </w:tblPrEx>
+        <w:tc>
+          <w:tcPr>
+            <w:tcW w:w="2664" w:type="dxa"/>
+            <w:tcBorders>
+              <w:bottom w:val="single" w:sz="4" w:space="0" w:color="auto"/>
+            </w:tcBorders>
+          </w:tcPr>
+          <w:p>
+            <w:pPr>
+              <w:rPr>
+                <w:lang w:val="vi-VN"/>
+              </w:rPr>
+            </w:pPr>
+            <w:r>
+              <w:rPr>
+                <w:lang w:val="vi-VN"/>
+              </w:rPr>
+              <w:t>Quản lý thông tin giảng viên</w:t>
+            </w:r>
+          </w:p>
+        </w:tc>
+        <w:tc>
+          <w:tcPr>
+            <w:tcW w:w="1310" w:type="dxa"/>
+            <w:tcBorders>
+              <w:bottom w:val="single" w:sz="4" w:space="0" w:color="auto"/>
+            </w:tcBorders>
+            <w:vAlign w:val="center"/>
+          </w:tcPr>
+          <w:p>
+            <w:pPr>
+              <w:jc w:val="center"/>
+              <w:rPr>
+                <w:lang w:val="vi-VN"/>
+              </w:rPr>
+            </w:pPr>
+            <w:r>
+              <w:rPr>
+                <w:lang w:val="vi-VN"/>
+              </w:rPr>
+              <w:t>20/03/2021</w:t>
+            </w:r>
+          </w:p>
+        </w:tc>
+        <w:tc>
+          <w:tcPr>
+            <w:tcW w:w="1402" w:type="dxa"/>
+            <w:tcBorders>
+              <w:bottom w:val="single" w:sz="4" w:space="0" w:color="auto"/>
+            </w:tcBorders>
+            <w:vAlign w:val="center"/>
+          </w:tcPr>
+          <w:p>
+            <w:pPr>
+              <w:jc w:val="center"/>
+              <w:rPr>
+                <w:lang w:val="vi-VN"/>
+              </w:rPr>
+            </w:pPr>
+            <w:r>
+              <w:rPr>
+                <w:lang w:val="vi-VN"/>
+              </w:rPr>
+              <w:t>21/03/2021</w:t>
+            </w:r>
+          </w:p>
+        </w:tc>
+        <w:tc>
+          <w:tcPr>
+            <w:tcW w:w="2123" w:type="dxa"/>
+            <w:tcBorders>
+              <w:bottom w:val="single" w:sz="4" w:space="0" w:color="auto"/>
+            </w:tcBorders>
+            <w:vAlign w:val="center"/>
+          </w:tcPr>
+          <w:p>
+            <w:pPr>
+              <w:jc w:val="center"/>
+              <w:rPr>
+                <w:lang w:val="vi-VN"/>
+              </w:rPr>
+            </w:pPr>
+            <w:r>
+              <w:rPr>
+                <w:lang w:val="vi-VN"/>
+              </w:rPr>
+              <w:t>Trương Vũ Bình</w:t>
+            </w:r>
+          </w:p>
+        </w:tc>
+        <w:tc>
+          <w:tcPr>
+            <w:tcW w:w="1574" w:type="dxa"/>
+            <w:tcBorders>
+              <w:bottom w:val="single" w:sz="4" w:space="0" w:color="auto"/>
+            </w:tcBorders>
+            <w:vAlign w:val="center"/>
+          </w:tcPr>
+          <w:p>
+            <w:pPr>
+              <w:jc w:val="center"/>
+              <w:rPr>
+                <w:lang w:val="vi-VN"/>
+              </w:rPr>
+            </w:pPr>
+            <w:r>
+              <w:rPr>
+                <w:lang w:val="vi-VN"/>
+              </w:rPr>
+              <w:t>10</w:t>
+            </w:r>
+          </w:p>
+        </w:tc>
+      </w:tr>
+      <w:tr>
+        <w:tblPrEx>
+          <w:tblCellMar>
+            <w:top w:w="0" w:type="dxa"/>
+            <w:bottom w:w="0" w:type="dxa"/>
+          </w:tblCellMar>
+        </w:tblPrEx>
+        <w:tc>
+          <w:tcPr>
+            <w:tcW w:w="2664" w:type="dxa"/>
+            <w:tcBorders>
+              <w:bottom w:val="single" w:sz="4" w:space="0" w:color="auto"/>
+            </w:tcBorders>
+          </w:tcPr>
+          <w:p>
+            <w:pPr>
+              <w:rPr>
+                <w:lang w:val="en-GB"/>
+              </w:rPr>
+            </w:pPr>
+            <w:r>
+              <w:rPr>
+                <w:lang w:val="vi-VN"/>
+              </w:rPr>
+              <w:t>Trả lời phản hồi khách hàng</w:t>
+            </w:r>
+          </w:p>
+        </w:tc>
+        <w:tc>
+          <w:tcPr>
+            <w:tcW w:w="1310" w:type="dxa"/>
+            <w:tcBorders>
+              <w:bottom w:val="single" w:sz="4" w:space="0" w:color="auto"/>
+            </w:tcBorders>
+            <w:vAlign w:val="center"/>
+          </w:tcPr>
+          <w:p>
+            <w:pPr>
+              <w:jc w:val="center"/>
+              <w:rPr>
+                <w:lang w:val="vi-VN"/>
+              </w:rPr>
+            </w:pPr>
+            <w:r>
+              <w:rPr>
+                <w:lang w:val="vi-VN"/>
+              </w:rPr>
+              <w:t>21/03/2021</w:t>
+            </w:r>
+          </w:p>
+        </w:tc>
+        <w:tc>
+          <w:tcPr>
+            <w:tcW w:w="1402" w:type="dxa"/>
+            <w:tcBorders>
+              <w:bottom w:val="single" w:sz="4" w:space="0" w:color="auto"/>
+            </w:tcBorders>
+            <w:vAlign w:val="center"/>
+          </w:tcPr>
+          <w:p>
+            <w:pPr>
+              <w:jc w:val="center"/>
+              <w:rPr>
+                <w:lang w:val="vi-VN"/>
+              </w:rPr>
+            </w:pPr>
+            <w:r>
+              <w:rPr>
+                <w:lang w:val="vi-VN"/>
+              </w:rPr>
+              <w:t>22/03/2021</w:t>
+            </w:r>
+          </w:p>
+        </w:tc>
+        <w:tc>
+          <w:tcPr>
+            <w:tcW w:w="2123" w:type="dxa"/>
+            <w:tcBorders>
+              <w:bottom w:val="single" w:sz="4" w:space="0" w:color="auto"/>
+            </w:tcBorders>
+            <w:vAlign w:val="center"/>
+          </w:tcPr>
+          <w:p>
+            <w:pPr>
+              <w:jc w:val="center"/>
+              <w:rPr>
+                <w:lang w:val="vi-VN"/>
+              </w:rPr>
+            </w:pPr>
+            <w:r>
+              <w:rPr>
+                <w:lang w:val="vi-VN"/>
+              </w:rPr>
+              <w:t>Trương Vũ Bình</w:t>
+            </w:r>
+          </w:p>
+        </w:tc>
+        <w:tc>
+          <w:tcPr>
+            <w:tcW w:w="1574" w:type="dxa"/>
+            <w:tcBorders>
+              <w:bottom w:val="single" w:sz="4" w:space="0" w:color="auto"/>
+            </w:tcBorders>
+            <w:vAlign w:val="center"/>
+          </w:tcPr>
+          <w:p>
+            <w:pPr>
+              <w:jc w:val="center"/>
+              <w:rPr>
+                <w:lang w:val="vi-VN"/>
+              </w:rPr>
+            </w:pPr>
+            <w:r>
+              <w:rPr>
+                <w:lang w:val="vi-VN"/>
+              </w:rPr>
+              <w:t>10</w:t>
+            </w:r>
+          </w:p>
+        </w:tc>
+      </w:tr>
+      <w:tr>
+        <w:tblPrEx>
+          <w:tblCellMar>
+            <w:top w:w="0" w:type="dxa"/>
+            <w:bottom w:w="0" w:type="dxa"/>
+          </w:tblCellMar>
+        </w:tblPrEx>
+        <w:tc>
+          <w:tcPr>
+            <w:tcW w:w="9073" w:type="dxa"/>
+            <w:gridSpan w:val="5"/>
+            <w:shd w:val="clear" w:color="auto" w:fill="E6E6E6"/>
+          </w:tcPr>
+          <w:p>
+            <w:pPr>
+              <w:rPr>
+                <w:b/>
+                <w:bCs/>
+              </w:rPr>
+            </w:pPr>
+            <w:r>
+              <w:rPr>
+                <w:b/>
+                <w:bCs/>
+              </w:rPr>
+              <w:t>Testing phase</w:t>
+            </w:r>
+          </w:p>
+        </w:tc>
+      </w:tr>
+      <w:tr>
+        <w:tblPrEx>
+          <w:tblCellMar>
+            <w:top w:w="0" w:type="dxa"/>
+            <w:bottom w:w="0" w:type="dxa"/>
+          </w:tblCellMar>
+        </w:tblPrEx>
+        <w:tc>
+          <w:tcPr>
+            <w:tcW w:w="2664" w:type="dxa"/>
+          </w:tcPr>
+          <w:p>
+            <w:pPr>
+              <w:rPr>
+                <w:lang w:val="vi-VN"/>
+              </w:rPr>
+            </w:pPr>
+            <w:r>
+              <w:rPr>
+                <w:lang w:val="vi-VN"/>
+              </w:rPr>
+              <w:t>Chạy thử chức năng đăng ký khóa học</w:t>
+            </w:r>
+          </w:p>
+        </w:tc>
+        <w:tc>
+          <w:tcPr>
+            <w:tcW w:w="1310" w:type="dxa"/>
+            <w:vAlign w:val="center"/>
+          </w:tcPr>
+          <w:p>
+            <w:pPr>
+              <w:jc w:val="center"/>
+              <w:rPr>
+                <w:lang w:val="vi-VN"/>
+              </w:rPr>
+            </w:pPr>
+            <w:r>
+              <w:rPr>
+                <w:lang w:val="vi-VN"/>
+              </w:rPr>
+              <w:t>22/03/2021</w:t>
+            </w:r>
+          </w:p>
+        </w:tc>
+        <w:tc>
+          <w:tcPr>
+            <w:tcW w:w="1402" w:type="dxa"/>
+            <w:vAlign w:val="center"/>
+          </w:tcPr>
+          <w:p>
+            <w:pPr>
+              <w:jc w:val="center"/>
+              <w:rPr>
+                <w:lang w:val="vi-VN"/>
+              </w:rPr>
+            </w:pPr>
+            <w:r>
+              <w:rPr>
+                <w:lang w:val="vi-VN"/>
+              </w:rPr>
+              <w:t>22/03/2021</w:t>
+            </w:r>
+          </w:p>
+        </w:tc>
+        <w:tc>
+          <w:tcPr>
+            <w:tcW w:w="2123" w:type="dxa"/>
+            <w:vAlign w:val="center"/>
+          </w:tcPr>
+          <w:p>
+            <w:pPr>
+              <w:jc w:val="center"/>
+              <w:rPr>
+                <w:lang w:val="vi-VN"/>
+              </w:rPr>
+            </w:pPr>
+            <w:r>
+              <w:rPr>
+                <w:lang w:val="vi-VN"/>
+              </w:rPr>
+              <w:t>Trần Minh Tuấn</w:t>
+            </w:r>
+          </w:p>
+        </w:tc>
+        <w:tc>
+          <w:tcPr>
+            <w:tcW w:w="1574" w:type="dxa"/>
+            <w:vAlign w:val="center"/>
+          </w:tcPr>
+          <w:p>
+            <w:pPr>
+              <w:jc w:val="center"/>
+              <w:rPr>
+                <w:lang w:val="vi-VN"/>
+              </w:rPr>
+            </w:pPr>
+            <w:r>
+              <w:rPr>
+                <w:lang w:val="vi-VN"/>
+              </w:rPr>
+              <w:t>25</w:t>
+            </w:r>
+          </w:p>
+        </w:tc>
+      </w:tr>
+      <w:tr>
+        <w:tblPrEx>
+          <w:tblCellMar>
+            <w:top w:w="0" w:type="dxa"/>
+            <w:bottom w:w="0" w:type="dxa"/>
+          </w:tblCellMar>
+        </w:tblPrEx>
+        <w:tc>
+          <w:tcPr>
+            <w:tcW w:w="2664" w:type="dxa"/>
+          </w:tcPr>
+          <w:p>
+            <w:pPr>
+              <w:rPr>
+                <w:lang w:val="vi-VN"/>
+              </w:rPr>
+            </w:pPr>
+            <w:r>
+              <w:rPr>
+                <w:lang w:val="vi-VN"/>
+              </w:rPr>
+              <w:t>Kiểm thử hiển thị trang chính, trang thông tin khóa học, giảng viên</w:t>
+            </w:r>
+          </w:p>
+        </w:tc>
+        <w:tc>
+          <w:tcPr>
+            <w:tcW w:w="1310" w:type="dxa"/>
+            <w:vAlign w:val="center"/>
+          </w:tcPr>
+          <w:p>
+            <w:pPr>
+              <w:jc w:val="center"/>
+              <w:rPr>
+                <w:lang w:val="vi-VN"/>
+              </w:rPr>
+            </w:pPr>
+            <w:r>
+              <w:rPr>
+                <w:lang w:val="vi-VN"/>
+              </w:rPr>
+              <w:t>22/03/2021</w:t>
+            </w:r>
+          </w:p>
+        </w:tc>
+        <w:tc>
+          <w:tcPr>
+            <w:tcW w:w="1402" w:type="dxa"/>
+            <w:vAlign w:val="center"/>
+          </w:tcPr>
+          <w:p>
+            <w:pPr>
+              <w:jc w:val="center"/>
+              <w:rPr>
+                <w:lang w:val="vi-VN"/>
+              </w:rPr>
+            </w:pPr>
+            <w:r>
+              <w:rPr>
+                <w:lang w:val="vi-VN"/>
+              </w:rPr>
+              <w:t>23/03/2021</w:t>
+            </w:r>
+          </w:p>
+        </w:tc>
+        <w:tc>
+          <w:tcPr>
+            <w:tcW w:w="2123" w:type="dxa"/>
+            <w:vAlign w:val="center"/>
+          </w:tcPr>
+          <w:p>
+            <w:pPr>
+              <w:jc w:val="center"/>
+              <w:rPr>
+                <w:lang w:val="vi-VN"/>
+              </w:rPr>
+            </w:pPr>
+            <w:r>
+              <w:rPr>
+                <w:lang w:val="vi-VN"/>
+              </w:rPr>
+              <w:t>Đào Ngọc Quân</w:t>
+            </w:r>
+          </w:p>
+        </w:tc>
+        <w:tc>
+          <w:tcPr>
+            <w:tcW w:w="1574" w:type="dxa"/>
+            <w:vAlign w:val="center"/>
+          </w:tcPr>
+          <w:p>
+            <w:pPr>
+              <w:jc w:val="center"/>
+              <w:rPr>
+                <w:lang w:val="vi-VN"/>
+              </w:rPr>
+            </w:pPr>
+            <w:r>
+              <w:rPr>
+                <w:lang w:val="vi-VN"/>
+              </w:rPr>
+              <w:t>25</w:t>
+            </w:r>
+          </w:p>
+        </w:tc>
+      </w:tr>
+      <w:tr>
+        <w:tblPrEx>
+          <w:tblCellMar>
+            <w:top w:w="0" w:type="dxa"/>
+            <w:bottom w:w="0" w:type="dxa"/>
+          </w:tblCellMar>
+        </w:tblPrEx>
+        <w:tc>
+          <w:tcPr>
+            <w:tcW w:w="2664" w:type="dxa"/>
+          </w:tcPr>
+          <w:p>
+            <w:pPr>
+              <w:rPr>
+                <w:lang w:val="vi-VN"/>
+              </w:rPr>
+            </w:pPr>
+            <w:r>
+              <w:rPr>
+                <w:lang w:val="vi-VN"/>
+              </w:rPr>
+              <w:t>Chạy thử chức năng phản hồi đến trung tâm</w:t>
+            </w:r>
+          </w:p>
+        </w:tc>
+        <w:tc>
+          <w:tcPr>
+            <w:tcW w:w="1310" w:type="dxa"/>
+            <w:vAlign w:val="center"/>
+          </w:tcPr>
+          <w:p>
+            <w:pPr>
+              <w:jc w:val="center"/>
+              <w:rPr>
+                <w:lang w:val="vi-VN"/>
+              </w:rPr>
+            </w:pPr>
+            <w:r>
+              <w:rPr>
+                <w:lang w:val="vi-VN"/>
+              </w:rPr>
+              <w:t>23/03/2021</w:t>
+            </w:r>
+          </w:p>
+        </w:tc>
+        <w:tc>
+          <w:tcPr>
+            <w:tcW w:w="1402" w:type="dxa"/>
+            <w:vAlign w:val="center"/>
+          </w:tcPr>
+          <w:p>
+            <w:pPr>
+              <w:jc w:val="center"/>
+              <w:rPr>
+                <w:lang w:val="vi-VN"/>
+              </w:rPr>
+            </w:pPr>
+            <w:r>
+              <w:rPr>
+                <w:lang w:val="vi-VN"/>
+              </w:rPr>
+              <w:t>23/03/2021</w:t>
+            </w:r>
+          </w:p>
+        </w:tc>
+        <w:tc>
+          <w:tcPr>
+            <w:tcW w:w="2123" w:type="dxa"/>
+            <w:vAlign w:val="center"/>
+          </w:tcPr>
+          <w:p>
+            <w:pPr>
+              <w:jc w:val="center"/>
+              <w:rPr>
+                <w:lang w:val="vi-VN"/>
+              </w:rPr>
+            </w:pPr>
+            <w:r>
+              <w:rPr>
+                <w:lang w:val="vi-VN"/>
+              </w:rPr>
+              <w:t>Trương Vũ Bình</w:t>
+            </w:r>
+          </w:p>
+        </w:tc>
+        <w:tc>
+          <w:tcPr>
+            <w:tcW w:w="1574" w:type="dxa"/>
+            <w:vAlign w:val="center"/>
+          </w:tcPr>
+          <w:p>
+            <w:pPr>
+              <w:jc w:val="center"/>
+              <w:rPr>
+                <w:lang w:val="vi-VN"/>
+              </w:rPr>
+            </w:pPr>
+            <w:r>
+              <w:rPr>
+                <w:lang w:val="vi-VN"/>
+              </w:rPr>
+              <w:t>25</w:t>
+            </w:r>
+          </w:p>
+        </w:tc>
+      </w:tr>
+      <w:tr>
+        <w:tblPrEx>
+          <w:tblCellMar>
+            <w:top w:w="0" w:type="dxa"/>
+            <w:bottom w:w="0" w:type="dxa"/>
+          </w:tblCellMar>
+        </w:tblPrEx>
+        <w:tc>
+          <w:tcPr>
+            <w:tcW w:w="2664" w:type="dxa"/>
+            <w:tcBorders>
+              <w:bottom w:val="single" w:sz="4" w:space="0" w:color="auto"/>
+            </w:tcBorders>
+          </w:tcPr>
+          <w:p>
+            <w:pPr>
+              <w:rPr>
+                <w:lang w:val="vi-VN"/>
+              </w:rPr>
+            </w:pPr>
+            <w:r>
+              <w:rPr>
+                <w:lang w:val="vi-VN"/>
+              </w:rPr>
+              <w:t>Chạy thử trang admin</w:t>
+            </w:r>
+          </w:p>
+        </w:tc>
+        <w:tc>
+          <w:tcPr>
+            <w:tcW w:w="1310" w:type="dxa"/>
+            <w:tcBorders>
+              <w:bottom w:val="single" w:sz="4" w:space="0" w:color="auto"/>
+            </w:tcBorders>
+            <w:vAlign w:val="center"/>
+          </w:tcPr>
+          <w:p>
+            <w:pPr>
+              <w:jc w:val="center"/>
+              <w:rPr>
+                <w:lang w:val="vi-VN"/>
+              </w:rPr>
+            </w:pPr>
+            <w:r>
+              <w:rPr>
+                <w:lang w:val="vi-VN"/>
+              </w:rPr>
+              <w:t>24/03/2021</w:t>
+            </w:r>
+          </w:p>
+        </w:tc>
+        <w:tc>
+          <w:tcPr>
+            <w:tcW w:w="1402" w:type="dxa"/>
+            <w:tcBorders>
+              <w:bottom w:val="single" w:sz="4" w:space="0" w:color="auto"/>
+            </w:tcBorders>
+            <w:vAlign w:val="center"/>
+          </w:tcPr>
+          <w:p>
+            <w:pPr>
+              <w:jc w:val="center"/>
+              <w:rPr>
+                <w:lang w:val="vi-VN"/>
+              </w:rPr>
+            </w:pPr>
+            <w:r>
+              <w:rPr>
+                <w:lang w:val="vi-VN"/>
+              </w:rPr>
+              <w:t>24/03/2021</w:t>
+            </w:r>
+          </w:p>
+        </w:tc>
+        <w:tc>
+          <w:tcPr>
+            <w:tcW w:w="2123" w:type="dxa"/>
+            <w:tcBorders>
+              <w:bottom w:val="single" w:sz="4" w:space="0" w:color="auto"/>
+            </w:tcBorders>
+            <w:vAlign w:val="center"/>
+          </w:tcPr>
+          <w:p>
+            <w:pPr>
+              <w:jc w:val="center"/>
+              <w:rPr>
+                <w:lang w:val="vi-VN"/>
+              </w:rPr>
+            </w:pPr>
+            <w:r>
+              <w:rPr>
+                <w:lang w:val="vi-VN"/>
+              </w:rPr>
+              <w:t>Đinh Sỹ Quang</w:t>
+            </w:r>
+          </w:p>
+        </w:tc>
+        <w:tc>
+          <w:tcPr>
+            <w:tcW w:w="1574" w:type="dxa"/>
+            <w:tcBorders>
+              <w:bottom w:val="single" w:sz="4" w:space="0" w:color="auto"/>
+            </w:tcBorders>
+            <w:vAlign w:val="center"/>
+          </w:tcPr>
+          <w:p>
+            <w:pPr>
+              <w:jc w:val="center"/>
+              <w:rPr>
+                <w:lang w:val="vi-VN"/>
+              </w:rPr>
+            </w:pPr>
+            <w:r>
+              <w:rPr>
+                <w:lang w:val="vi-VN"/>
+              </w:rPr>
+              <w:t>25</w:t>
             </w:r>
           </w:p>
         </w:tc>
@@ -16048,6 +18725,7 @@
                 <w:bCs/>
                 <w:lang w:val="vi-VN"/>
               </w:rPr>
+              <w:lastRenderedPageBreak/>
               <w:t>3</w:t>
             </w:r>
           </w:p>
@@ -16450,8 +19128,18 @@
         <w:color w:val="333333"/>
         <w:sz w:val="20"/>
       </w:rPr>
-      <w:t>C2005L – Nhóm</w:t>
+      <w:t xml:space="preserve">C2005L – </w:t>
     </w:r>
+    <w:proofErr w:type="spellStart"/>
+    <w:r>
+      <w:rPr>
+        <w:rFonts w:ascii="Arial" w:hAnsi="Arial" w:cs="Arial"/>
+        <w:color w:val="333333"/>
+        <w:sz w:val="20"/>
+      </w:rPr>
+      <w:t>Nhóm</w:t>
+    </w:r>
+    <w:proofErr w:type="spellEnd"/>
     <w:r>
       <w:rPr>
         <w:rFonts w:ascii="Arial" w:hAnsi="Arial" w:cs="Arial"/>
@@ -16691,13 +19379,23 @@
         </mc:Fallback>
       </mc:AlternateContent>
     </w:r>
+    <w:proofErr w:type="spellStart"/>
     <w:r>
       <w:rPr>
         <w:rFonts w:ascii="Arial Narrow" w:hAnsi="Arial Narrow"/>
         <w:color w:val="333333"/>
         <w:sz w:val="22"/>
       </w:rPr>
-      <w:t xml:space="preserve">Aprotrain-Aptech Computer Education                                                            </w:t>
+      <w:t>Aprotrain</w:t>
+    </w:r>
+    <w:proofErr w:type="spellEnd"/>
+    <w:r>
+      <w:rPr>
+        <w:rFonts w:ascii="Arial Narrow" w:hAnsi="Arial Narrow"/>
+        <w:color w:val="333333"/>
+        <w:sz w:val="22"/>
+      </w:rPr>
+      <w:t xml:space="preserve">-Aptech Computer Education                                                            </w:t>
     </w:r>
     <w:r>
       <w:rPr>

</xml_diff>